<commit_message>
added updated decision plot and improved discussion
</commit_message>
<xml_diff>
--- a/reports/thesis/02_chapter_2.docx
+++ b/reports/thesis/02_chapter_2.docx
@@ -1128,10 +1128,7 @@
         <w:t>is</w:t>
       </w:r>
       <w:r>
-        <w:t xml:space="preserve"> a large (</w:t>
-      </w:r>
-      <w:r>
-        <w:t>8903 km</w:t>
+        <w:t xml:space="preserve"> a large (8903 km</w:t>
       </w:r>
       <w:r>
         <w:rPr>
@@ -1332,10 +1329,7 @@
         <w:t xml:space="preserve"> </w:t>
       </w:r>
       <w:r>
-        <w:t xml:space="preserve">a </w:t>
-      </w:r>
-      <w:r>
-        <w:t xml:space="preserve">relatively dense wolf population </w:t>
+        <w:t xml:space="preserve">a relatively dense wolf population </w:t>
       </w:r>
       <w:r>
         <w:t>create</w:t>
@@ -1347,10 +1341,7 @@
         <w:t xml:space="preserve"> carrion</w:t>
       </w:r>
       <w:r>
-        <w:t xml:space="preserve"> during the winter</w:t>
-      </w:r>
-      <w:r>
-        <w:t xml:space="preserve"> and</w:t>
+        <w:t xml:space="preserve"> during the winter and</w:t>
       </w:r>
       <w:r>
         <w:t xml:space="preserve"> </w:t>
@@ -1420,7 +1411,23 @@
         <w:t xml:space="preserve"> along the road within the national park</w:t>
       </w:r>
       <w:r>
-        <w:t xml:space="preserve">. Solar powered GPS data loggers (e-obs GmbH; Bird Solar UMTS, 25 g) were then fit to the bird using teflon harness straps (total assembly weight &lt;4% body mass). The GPS data loggers recorded locations at 30-minute intervals when above 3,900 mV, no GPS locations when below 3,700 mV, and 1-hour intervals when in between. </w:t>
+        <w:t>. Solar powered GPS data loggers (e-</w:t>
+      </w:r>
+      <w:proofErr w:type="spellStart"/>
+      <w:r>
+        <w:t>obs</w:t>
+      </w:r>
+      <w:proofErr w:type="spellEnd"/>
+      <w:r>
+        <w:t xml:space="preserve"> GmbH; Bird Solar UMTS, 25 g) were then fit to the bird using </w:t>
+      </w:r>
+      <w:proofErr w:type="spellStart"/>
+      <w:r>
+        <w:t>teflon</w:t>
+      </w:r>
+      <w:proofErr w:type="spellEnd"/>
+      <w:r>
+        <w:t xml:space="preserve"> harness straps (total assembly weight &lt;4% body mass). The GPS data loggers recorded locations at 30-minute intervals when above 3,900 mV, no GPS locations when below 3,700 mV, and 1-hour intervals when in between. </w:t>
       </w:r>
       <w:r>
         <w:t>Movement d</w:t>
@@ -1432,7 +1439,15 @@
         <w:t>ed</w:t>
       </w:r>
       <w:r>
-        <w:t xml:space="preserve"> directly to a Movebank database through a 3G cell network connection. </w:t>
+        <w:t xml:space="preserve"> directly to a </w:t>
+      </w:r>
+      <w:proofErr w:type="spellStart"/>
+      <w:r>
+        <w:t>Movebank</w:t>
+      </w:r>
+      <w:proofErr w:type="spellEnd"/>
+      <w:r>
+        <w:t xml:space="preserve"> database through a 3G cell network connection. </w:t>
       </w:r>
     </w:p>
     <w:p>
@@ -1492,8 +1507,13 @@
         <w:t xml:space="preserve"> pair were tagged</w:t>
       </w:r>
       <w:r>
-        <w:t xml:space="preserve"> to avoid pseudoreplication</w:t>
-      </w:r>
+        <w:t xml:space="preserve"> to avoid </w:t>
+      </w:r>
+      <w:proofErr w:type="spellStart"/>
+      <w:r>
+        <w:t>pseudoreplication</w:t>
+      </w:r>
+      <w:proofErr w:type="spellEnd"/>
       <w:r>
         <w:t xml:space="preserve"> because </w:t>
       </w:r>
@@ -1970,8 +1990,73 @@
         <w:t>st</w:t>
       </w:r>
       <w:r>
-        <w:t xml:space="preserve">). A single exception was included for 2024 when only a single day during the study period had a day with a successful take. </w:t>
-      </w:r>
+        <w:t xml:space="preserve">). </w:t>
+      </w:r>
+      <w:commentRangeStart w:id="5"/>
+      <w:r>
+        <w:t>A</w:t>
+      </w:r>
+      <w:commentRangeEnd w:id="5"/>
+      <w:r>
+        <w:rPr>
+          <w:rStyle w:val="CommentReference"/>
+        </w:rPr>
+        <w:commentReference w:id="5"/>
+      </w:r>
+      <w:r>
+        <w:t xml:space="preserve"> single exception was included for 2024 when only a single day during the study period had a day with a successful take.</w:t>
+      </w:r>
+    </w:p>
+    <w:p>
+      <w:pPr>
+        <w:spacing w:line="480" w:lineRule="auto"/>
+      </w:pPr>
+      <w:r>
+        <w:t xml:space="preserve">Take will </w:t>
+      </w:r>
+      <w:r>
+        <w:t>occur</w:t>
+      </w:r>
+      <w:r>
+        <w:t xml:space="preserve"> outside of </w:t>
+      </w:r>
+      <w:r>
+        <w:t>these periods</w:t>
+      </w:r>
+      <w:r>
+        <w:t xml:space="preserve"> from other sources such as tribes </w:t>
+      </w:r>
+      <w:r>
+        <w:t xml:space="preserve">harvesting other species (e.g. elk, deer, </w:t>
+      </w:r>
+      <w:r>
+        <w:t>etc.</w:t>
+      </w:r>
+      <w:r>
+        <w:t xml:space="preserve">). </w:t>
+      </w:r>
+      <w:r>
+        <w:t>However, we had no way to account for this as effort can vary widely between years and harvest amounts are not publicly accessible.</w:t>
+      </w:r>
+      <w:r>
+        <w:t xml:space="preserve"> MTFWP has indicated though that these harvests are on a much smaller scale than either the MTFWP hunting season or the tribal bison hunt (</w:t>
+      </w:r>
+      <w:proofErr w:type="spellStart"/>
+      <w:r>
+        <w:t>Kqyn</w:t>
+      </w:r>
+      <w:proofErr w:type="spellEnd"/>
+      <w:r>
+        <w:t xml:space="preserve"> Kuka, personal communication)</w:t>
+      </w:r>
+      <w:r>
+        <w:t>.</w:t>
+      </w:r>
+    </w:p>
+    <w:p>
+      <w:pPr>
+        <w:spacing w:line="480" w:lineRule="auto"/>
+      </w:pPr>
     </w:p>
     <w:p>
       <w:pPr>
@@ -2017,16 +2102,16 @@
       <w:r>
         <w:t xml:space="preserve">Ungulate hunting north of Yellowstone occurs in the </w:t>
       </w:r>
-      <w:commentRangeStart w:id="5"/>
+      <w:commentRangeStart w:id="6"/>
       <w:r>
         <w:t>313 and 314</w:t>
       </w:r>
-      <w:commentRangeEnd w:id="5"/>
+      <w:commentRangeEnd w:id="6"/>
       <w:r>
         <w:rPr>
           <w:rStyle w:val="CommentReference"/>
         </w:rPr>
-        <w:commentReference w:id="5"/>
+        <w:commentReference w:id="6"/>
       </w:r>
       <w:r>
         <w:t xml:space="preserve"> hunting districts around the town of Gardiner</w:t>
@@ -2103,6 +2188,7 @@
         <w:t xml:space="preserve">in the Gardiner Basin </w:t>
       </w:r>
       <w:r>
+        <w:lastRenderedPageBreak/>
         <w:t xml:space="preserve">was recorded daily </w:t>
       </w:r>
       <w:r>
@@ -2178,11 +2264,7 @@
         <w:t>ed</w:t>
       </w:r>
       <w:r>
-        <w:t xml:space="preserve"> for daily variation in hunter success by using GPS data gathered from elk collared by the Yellowstone Wolf, Cougar, and Elk project to determine the proportion of elk that have moved outside the national park boundary and </w:t>
-      </w:r>
-      <w:r>
-        <w:lastRenderedPageBreak/>
-        <w:t xml:space="preserve">are available for hunters to take. This proportion of available elk </w:t>
+        <w:t xml:space="preserve"> for daily variation in hunter success by using GPS data gathered from elk collared by the Yellowstone Wolf, Cougar, and Elk project to determine the proportion of elk that have moved outside the national park boundary and are available for hunters to take. This proportion of available elk </w:t>
       </w:r>
       <w:r>
         <w:t>was</w:t>
@@ -2246,7 +2328,7 @@
       <w:pPr>
         <w:spacing w:line="480" w:lineRule="auto"/>
       </w:pPr>
-      <w:commentRangeStart w:id="6"/>
+      <w:commentRangeStart w:id="7"/>
       <w:r>
         <w:t xml:space="preserve">The exception </w:t>
       </w:r>
@@ -2268,12 +2350,12 @@
       <w:r>
         <w:t xml:space="preserve"> </w:t>
       </w:r>
-      <w:commentRangeEnd w:id="6"/>
+      <w:commentRangeEnd w:id="7"/>
       <w:r>
         <w:rPr>
           <w:rStyle w:val="CommentReference"/>
         </w:rPr>
-        <w:commentReference w:id="6"/>
+        <w:commentReference w:id="7"/>
       </w:r>
       <w:r>
         <w:t xml:space="preserve"> are protected during the last 2 weeks of the hunting season. </w:t>
@@ -2332,7 +2414,7 @@
       <w:r>
         <w:t xml:space="preserve"> </w:t>
       </w:r>
-      <w:commentRangeStart w:id="7"/>
+      <w:commentRangeStart w:id="8"/>
       <w:r>
         <w:t>(</w:t>
       </w:r>
@@ -2363,26 +2445,26 @@
       <w:r>
         <w:t xml:space="preserve"> </w:t>
       </w:r>
-      <w:commentRangeEnd w:id="7"/>
+      <w:commentRangeEnd w:id="8"/>
       <w:r>
         <w:rPr>
           <w:rStyle w:val="CommentReference"/>
         </w:rPr>
-        <w:commentReference w:id="7"/>
-      </w:r>
-      <w:r>
-        <w:t xml:space="preserve"> </w:t>
-      </w:r>
-      <w:commentRangeStart w:id="8"/>
+        <w:commentReference w:id="8"/>
+      </w:r>
+      <w:r>
+        <w:t xml:space="preserve"> </w:t>
+      </w:r>
+      <w:commentRangeStart w:id="9"/>
       <w:r>
         <w:t>To account for biomass lingering between days, 25% of the biomass from the previous day was carried over.</w:t>
       </w:r>
-      <w:commentRangeEnd w:id="8"/>
+      <w:commentRangeEnd w:id="9"/>
       <w:r>
         <w:rPr>
           <w:rStyle w:val="CommentReference"/>
         </w:rPr>
-        <w:commentReference w:id="8"/>
+        <w:commentReference w:id="9"/>
       </w:r>
     </w:p>
     <w:p>
@@ -2443,7 +2525,15 @@
         <w:t xml:space="preserve"> </w:t>
       </w:r>
       <w:r>
-        <w:t>using the package adehabitatHR (</w:t>
+        <w:t xml:space="preserve">using the package </w:t>
+      </w:r>
+      <w:proofErr w:type="spellStart"/>
+      <w:r>
+        <w:t>adehabitatHR</w:t>
+      </w:r>
+      <w:proofErr w:type="spellEnd"/>
+      <w:r>
+        <w:t xml:space="preserve"> (</w:t>
       </w:r>
       <w:r>
         <w:rPr>
@@ -2463,35 +2553,39 @@
       <w:r>
         <w:t xml:space="preserve"> 4.5.1; Development Core Team </w:t>
       </w:r>
-      <w:commentRangeStart w:id="9"/>
+      <w:commentRangeStart w:id="10"/>
       <w:r>
         <w:t>2021</w:t>
       </w:r>
-      <w:commentRangeEnd w:id="9"/>
+      <w:commentRangeEnd w:id="10"/>
       <w:r>
         <w:rPr>
           <w:rStyle w:val="CommentReference"/>
         </w:rPr>
-        <w:commentReference w:id="9"/>
+        <w:commentReference w:id="10"/>
       </w:r>
       <w:r>
         <w:t xml:space="preserve">)  </w:t>
       </w:r>
       <w:r>
-        <w:t>from GPS points collected during the breeding season (</w:t>
-      </w:r>
-      <w:commentRangeStart w:id="10"/>
+        <w:t xml:space="preserve">from GPS points collected during the </w:t>
+      </w:r>
+      <w:r>
+        <w:lastRenderedPageBreak/>
+        <w:t>breeding season (</w:t>
+      </w:r>
+      <w:commentRangeStart w:id="11"/>
       <w:r>
         <w:t>May</w:t>
       </w:r>
-      <w:commentRangeEnd w:id="10"/>
+      <w:commentRangeEnd w:id="11"/>
       <w:r>
         <w:rPr>
           <w:rStyle w:val="CommentReference"/>
           <w:sz w:val="24"/>
           <w:szCs w:val="24"/>
         </w:rPr>
-        <w:commentReference w:id="10"/>
+        <w:commentReference w:id="11"/>
       </w:r>
       <w:r>
         <w:t xml:space="preserve"> - </w:t>
@@ -2502,7 +2596,7 @@
       <w:r>
         <w:t xml:space="preserve">). </w:t>
       </w:r>
-      <w:commentRangeStart w:id="11"/>
+      <w:commentRangeStart w:id="12"/>
       <w:r>
         <w:t>A 90%</w:t>
       </w:r>
@@ -2512,12 +2606,12 @@
       <w:r>
         <w:t xml:space="preserve"> </w:t>
       </w:r>
-      <w:commentRangeEnd w:id="11"/>
+      <w:commentRangeEnd w:id="12"/>
       <w:r>
         <w:rPr>
           <w:rStyle w:val="CommentReference"/>
         </w:rPr>
-        <w:commentReference w:id="11"/>
+        <w:commentReference w:id="12"/>
       </w:r>
       <w:r>
         <w:t>was</w:t>
@@ -2559,20 +2653,7 @@
         <w:ind w:firstLine="720"/>
       </w:pPr>
       <w:r>
-        <w:lastRenderedPageBreak/>
-        <w:t xml:space="preserve">A raven was determined </w:t>
-      </w:r>
-      <w:r>
-        <w:t>forage for</w:t>
-      </w:r>
-      <w:r>
-        <w:t xml:space="preserve"> hunter</w:t>
-      </w:r>
-      <w:r>
-        <w:t xml:space="preserve">-killed </w:t>
-      </w:r>
-      <w:r>
-        <w:t>carrion if it had at least 1 GPS point within the appropriate hunting region polygon. The MTFWP hunting region was active for the duration of the MTFWP hunting season and the bison hunting region was active from that date until March 30</w:t>
+        <w:t>A raven was determined forage for hunter-killed carrion if it had at least 1 GPS point within the appropriate hunting region polygon. The MTFWP hunting region was active for the duration of the MTFWP hunting season and the bison hunting region was active from that date until March 30</w:t>
       </w:r>
       <w:r>
         <w:rPr>
@@ -2583,7 +2664,7 @@
       <w:r>
         <w:t xml:space="preserve">. Days were removed for ravens when they had less than </w:t>
       </w:r>
-      <w:commentRangeStart w:id="12"/>
+      <w:commentRangeStart w:id="13"/>
       <w:r>
         <w:t>5 GPS points</w:t>
       </w:r>
@@ -2593,12 +2674,12 @@
       <w:r>
         <w:t xml:space="preserve"> </w:t>
       </w:r>
-      <w:commentRangeEnd w:id="12"/>
+      <w:commentRangeEnd w:id="13"/>
       <w:r>
         <w:rPr>
           <w:rStyle w:val="CommentReference"/>
         </w:rPr>
-        <w:commentReference w:id="12"/>
+        <w:commentReference w:id="13"/>
       </w:r>
       <w:r>
         <w:t xml:space="preserve">and the decision for that day was negative for that model (e.g. raven didn’t leave territory) as </w:t>
@@ -2752,7 +2833,11 @@
         <w:t>)</w:t>
       </w:r>
       <w:r>
-        <w:t xml:space="preserve">. These pre-breeding behaviors should be more prevalent closer to the breeding season. For this reason, months </w:t>
+        <w:t xml:space="preserve">. These pre-breeding behaviors should be </w:t>
+      </w:r>
+      <w:r>
+        <w:lastRenderedPageBreak/>
+        <w:t xml:space="preserve">more prevalent closer to the breeding season. For this reason, months </w:t>
       </w:r>
       <w:r>
         <w:t>were</w:t>
@@ -2767,7 +2852,6 @@
         <w:ind w:firstLine="720"/>
       </w:pPr>
       <w:r>
-        <w:lastRenderedPageBreak/>
         <w:t xml:space="preserve">Another variable that could affect a raven movement is varying usage </w:t>
       </w:r>
       <w:r>
@@ -2988,6 +3072,7 @@
         <w:spacing w:line="480" w:lineRule="auto"/>
       </w:pPr>
       <w:r>
+        <w:lastRenderedPageBreak/>
         <w:tab/>
       </w:r>
       <w:r>
@@ -3013,11 +3098,7 @@
         <w:t>lme4</w:t>
       </w:r>
       <w:r>
-        <w:t xml:space="preserve"> </w:t>
-      </w:r>
-      <w:r>
-        <w:lastRenderedPageBreak/>
-        <w:t>(</w:t>
+        <w:t xml:space="preserve"> (</w:t>
       </w:r>
       <w:r>
         <w:rPr>
@@ -3109,7 +3190,7 @@
       <w:r>
         <w:t xml:space="preserve"> data from </w:t>
       </w:r>
-      <w:commentRangeStart w:id="13"/>
+      <w:commentRangeStart w:id="14"/>
       <w:r>
         <w:t>the 30-day early (Nov 15 - Dec 15) and late (March</w:t>
       </w:r>
@@ -3119,12 +3200,12 @@
       <w:r>
         <w:t xml:space="preserve">) winter study </w:t>
       </w:r>
-      <w:commentRangeEnd w:id="13"/>
+      <w:commentRangeEnd w:id="14"/>
       <w:r>
         <w:rPr>
           <w:rStyle w:val="CommentReference"/>
         </w:rPr>
-        <w:commentReference w:id="13"/>
+        <w:commentReference w:id="14"/>
       </w:r>
       <w:r>
         <w:t xml:space="preserve">periods done by the Yellowstone Wolf, Cougar, and Elk project because that is the period the wolf carcass </w:t>
@@ -3367,7 +3448,14 @@
         <w:rPr>
           <w:highlight w:val="yellow"/>
         </w:rPr>
-        <w:t xml:space="preserve"> the distance to the hunting region, the proportion of other ravens visiting the hunting region</w:t>
+        <w:t xml:space="preserve"> the distance to the </w:t>
+      </w:r>
+      <w:r>
+        <w:rPr>
+          <w:highlight w:val="yellow"/>
+        </w:rPr>
+        <w:lastRenderedPageBreak/>
+        <w:t>hunting region, the proportion of other ravens visiting the hunting region</w:t>
       </w:r>
       <w:r>
         <w:rPr>
@@ -3412,7 +3500,6 @@
           <w:b/>
           <w:bCs/>
         </w:rPr>
-        <w:lastRenderedPageBreak/>
         <w:t>Results</w:t>
       </w:r>
     </w:p>
@@ -3452,7 +3539,15 @@
         <w:t>104.5</w:t>
       </w:r>
       <w:r>
-        <w:t xml:space="preserve">, sd = </w:t>
+        <w:t xml:space="preserve">, </w:t>
+      </w:r>
+      <w:proofErr w:type="spellStart"/>
+      <w:r>
+        <w:t>sd</w:t>
+      </w:r>
+      <w:proofErr w:type="spellEnd"/>
+      <w:r>
+        <w:t xml:space="preserve"> = </w:t>
       </w:r>
       <w:r>
         <w:t>62.6</w:t>
@@ -3481,19 +3576,19 @@
       <w:r>
         <w:t xml:space="preserve"> from </w:t>
       </w:r>
-      <w:commentRangeStart w:id="14"/>
+      <w:commentRangeStart w:id="15"/>
       <w:r>
         <w:t>20 territorial ravens</w:t>
       </w:r>
       <w:r>
         <w:t xml:space="preserve"> </w:t>
       </w:r>
-      <w:commentRangeEnd w:id="14"/>
+      <w:commentRangeEnd w:id="15"/>
       <w:r>
         <w:rPr>
           <w:rStyle w:val="CommentReference"/>
         </w:rPr>
-        <w:commentReference w:id="14"/>
+        <w:commentReference w:id="15"/>
       </w:r>
       <w:r>
         <w:t>(12 female, 8 male)</w:t>
@@ -3511,175 +3606,127 @@
         <w:t xml:space="preserve"> territorial holders during the study period. </w:t>
       </w:r>
       <w:r>
-        <w:t xml:space="preserve">2 </w:t>
-      </w:r>
-      <w:r>
-        <w:t xml:space="preserve">territorial </w:t>
-      </w:r>
-      <w:r>
-        <w:t>male</w:t>
-      </w:r>
-      <w:r>
-        <w:t>s</w:t>
-      </w:r>
-      <w:r>
-        <w:t xml:space="preserve"> were</w:t>
-      </w:r>
-      <w:r>
-        <w:t xml:space="preserve"> excluded due to being in</w:t>
-      </w:r>
-      <w:r>
-        <w:t xml:space="preserve"> a</w:t>
-      </w:r>
-      <w:r>
-        <w:t xml:space="preserve"> </w:t>
-      </w:r>
-      <w:r>
-        <w:t xml:space="preserve">territorial </w:t>
-      </w:r>
-      <w:r>
-        <w:t>pair</w:t>
-      </w:r>
-      <w:r>
-        <w:t xml:space="preserve"> with a tagged female</w:t>
-      </w:r>
-      <w:r>
-        <w:t>.</w:t>
-      </w:r>
-      <w:r>
-        <w:t xml:space="preserve"> </w:t>
-      </w:r>
-      <w:r>
-        <w:t xml:space="preserve">There was wide variation in the individual </w:t>
-      </w:r>
-      <w:r>
-        <w:t xml:space="preserve">movement </w:t>
-      </w:r>
-      <w:r>
-        <w:t>decisions of ravens</w:t>
-      </w:r>
-      <w:r>
-        <w:t xml:space="preserve"> with many ravens often deciding to travel outside of the park to the hunting regions</w:t>
-      </w:r>
-      <w:r>
-        <w:t xml:space="preserve"> (Fig </w:t>
+        <w:t xml:space="preserve">Ravens decided to leave their territories an average of 86.8% of days (range = 13.9 – 100%, </w:t>
+      </w:r>
+      <w:proofErr w:type="spellStart"/>
+      <w:r>
+        <w:t>sd</w:t>
+      </w:r>
+      <w:proofErr w:type="spellEnd"/>
+      <w:r>
+        <w:t xml:space="preserve"> = 20%</w:t>
+      </w:r>
+      <w:r>
+        <w:t>, Fig.</w:t>
       </w:r>
       <w:r>
         <w:t>3</w:t>
       </w:r>
       <w:r>
-        <w:t>)</w:t>
-      </w:r>
-      <w:r>
-        <w:t xml:space="preserve">. </w:t>
-      </w:r>
-      <w:r>
-        <w:t>Outside of the two main carrion resource</w:t>
-      </w:r>
-      <w:r>
-        <w:t>s</w:t>
-      </w:r>
-      <w:r>
-        <w:t xml:space="preserve"> available on the landscape, ravens also </w:t>
-      </w:r>
-      <w:r>
-        <w:t xml:space="preserve">visited </w:t>
-      </w:r>
-      <w:r>
-        <w:t xml:space="preserve">various anthropogenic subsidies. </w:t>
-      </w:r>
-      <w:r>
-        <w:t>R</w:t>
-      </w:r>
-      <w:r>
-        <w:t xml:space="preserve">avens spent </w:t>
-      </w:r>
-      <w:r>
-        <w:t xml:space="preserve">some time at the landfill and sewage treatment ponds in Gardiner an average </w:t>
-      </w:r>
-      <w:r>
-        <w:rPr>
-          <w:highlight w:val="yellow"/>
-        </w:rPr>
-        <w:t xml:space="preserve">of </w:t>
-      </w:r>
-      <w:r>
-        <w:rPr>
-          <w:highlight w:val="yellow"/>
-        </w:rPr>
-        <w:t>1</w:t>
-      </w:r>
-      <w:r>
-        <w:rPr>
-          <w:highlight w:val="yellow"/>
-        </w:rPr>
-        <w:t>5.2</w:t>
-      </w:r>
-      <w:r>
-        <w:rPr>
-          <w:highlight w:val="yellow"/>
-        </w:rPr>
-        <w:t>%</w:t>
-      </w:r>
-      <w:r>
-        <w:t xml:space="preserve"> of trips to the hunting region</w:t>
-      </w:r>
-      <w:r>
-        <w:t>s</w:t>
-      </w:r>
-      <w:r>
-        <w:t xml:space="preserve"> </w:t>
-      </w:r>
-      <w:r>
-        <w:t xml:space="preserve">throughout the winter </w:t>
-      </w:r>
-      <w:r>
-        <w:t>(</w:t>
-      </w:r>
-      <w:r>
-        <w:t xml:space="preserve">range = 0 – </w:t>
-      </w:r>
-      <w:r>
-        <w:t>6</w:t>
-      </w:r>
-      <w:r>
-        <w:t>0%</w:t>
-      </w:r>
-      <w:r>
-        <w:t xml:space="preserve">, sd = </w:t>
-      </w:r>
-      <w:r>
-        <w:t>17.3</w:t>
-      </w:r>
-      <w:r>
-        <w:t>%</w:t>
-      </w:r>
-      <w:r>
-        <w:t>)</w:t>
-      </w:r>
-      <w:r>
-        <w:t xml:space="preserve">. </w:t>
-      </w:r>
-      <w:r>
-        <w:t>Ravens that lived in the interior portion of Yellowstone also utilized West Yellowstone, MT for regular foraging</w:t>
-      </w:r>
-      <w:r>
-        <w:t xml:space="preserve"> </w:t>
-      </w:r>
-      <w:r>
-        <w:t xml:space="preserve">on anthropogenic subsidies </w:t>
-      </w:r>
-      <w:r>
-        <w:t xml:space="preserve">(Fig </w:t>
-      </w:r>
-      <w:r>
-        <w:t>4</w:t>
-      </w:r>
-      <w:r>
-        <w:t>)</w:t>
-      </w:r>
-      <w:r>
-        <w:t>.</w:t>
+        <w:t xml:space="preserve">). After leaving their territory, ravens </w:t>
+      </w:r>
+      <w:r>
+        <w:t>traveled an average</w:t>
+      </w:r>
+      <w:r>
+        <w:t xml:space="preserve"> 34.6 km (range = 7.4 – 64, </w:t>
+      </w:r>
+      <w:proofErr w:type="spellStart"/>
+      <w:r>
+        <w:t>sd</w:t>
+      </w:r>
+      <w:proofErr w:type="spellEnd"/>
+      <w:r>
+        <w:t xml:space="preserve"> = 15.7) </w:t>
+      </w:r>
+      <w:r>
+        <w:t xml:space="preserve">to forage in the hunting area an average of 68.2% of days (range = 0 – 100%, </w:t>
+      </w:r>
+      <w:proofErr w:type="spellStart"/>
+      <w:r>
+        <w:t>sd</w:t>
+      </w:r>
+      <w:proofErr w:type="spellEnd"/>
+      <w:r>
+        <w:t xml:space="preserve"> = 32%</w:t>
+      </w:r>
+      <w:r>
+        <w:t xml:space="preserve">, Fig. </w:t>
+      </w:r>
+      <w:r>
+        <w:t>3</w:t>
+      </w:r>
+      <w:r>
+        <w:t xml:space="preserve">). </w:t>
+      </w:r>
+      <w:r>
+        <w:t xml:space="preserve">On extraterritorial trips not to </w:t>
+      </w:r>
+      <w:r>
+        <w:t>the hunting area, ravens would</w:t>
+      </w:r>
+      <w:r>
+        <w:t xml:space="preserve"> often</w:t>
+      </w:r>
+      <w:r>
+        <w:t xml:space="preserve"> forage at wolf kills or other gateway communities</w:t>
+      </w:r>
+      <w:r>
+        <w:t xml:space="preserve"> </w:t>
+      </w:r>
+      <w:r>
+        <w:t xml:space="preserve">such as </w:t>
+      </w:r>
+      <w:r>
+        <w:t>West Yellowstone, MT</w:t>
+      </w:r>
+      <w:r>
+        <w:t xml:space="preserve"> </w:t>
+      </w:r>
+      <w:r>
+        <w:t>(Fig 4).</w:t>
+      </w:r>
+      <w:r>
+        <w:t xml:space="preserve"> </w:t>
+      </w:r>
+      <w:r>
+        <w:t xml:space="preserve">Two ravens residing at Old Faithful (7485, 7494; </w:t>
+      </w:r>
+      <w:r>
+        <w:t>63 km from hunting regions)</w:t>
+      </w:r>
+      <w:r>
+        <w:t>, the farthest territories from the hunting regions,</w:t>
+      </w:r>
+      <w:r>
+        <w:t xml:space="preserve"> </w:t>
+      </w:r>
+      <w:r>
+        <w:t>never</w:t>
+      </w:r>
+      <w:r>
+        <w:t xml:space="preserve"> travel</w:t>
+      </w:r>
+      <w:r>
+        <w:t>ed</w:t>
+      </w:r>
+      <w:r>
+        <w:t xml:space="preserve"> to the hunting area </w:t>
+      </w:r>
+      <w:r>
+        <w:t>(Fig. 3).</w:t>
+      </w:r>
+      <w:r>
+        <w:t xml:space="preserve"> Conversely, two </w:t>
+      </w:r>
+      <w:r>
+        <w:t>individuals that lived in the interior (8900, 33 km from hunting regions)</w:t>
+      </w:r>
+      <w:r>
+        <w:t xml:space="preserve"> </w:t>
+      </w:r>
+      <w:r>
+        <w:t>and in the northern range (8902, 9.5 km from hunting regions) always chose to leave their territories (Fig. 3).</w:t>
       </w:r>
       <w:r>
         <w:t xml:space="preserve"> </w:t>
@@ -3691,31 +3738,25 @@
         <w:ind w:firstLine="720"/>
       </w:pPr>
       <w:r>
-        <w:t>Wolf kills</w:t>
-      </w:r>
-      <w:r>
-        <w:t xml:space="preserve"> </w:t>
-      </w:r>
-      <w:r>
-        <w:t>availability</w:t>
-      </w:r>
-      <w:r>
-        <w:t xml:space="preserve"> was</w:t>
-      </w:r>
-      <w:r>
-        <w:t xml:space="preserve"> not plentiful for territorial ravens, either within their territory or without.</w:t>
-      </w:r>
-      <w:r>
-        <w:t xml:space="preserve"> </w:t>
-      </w:r>
-      <w:r>
-        <w:t>Raven territories were on average 5.</w:t>
-      </w:r>
-      <w:r>
-        <w:t>9</w:t>
-      </w:r>
-      <w:r>
-        <w:t xml:space="preserve"> km</w:t>
+        <w:t>W</w:t>
+      </w:r>
+      <w:r>
+        <w:t xml:space="preserve">olf kill </w:t>
+      </w:r>
+      <w:r>
+        <w:t>were rarely available to</w:t>
+      </w:r>
+      <w:r>
+        <w:t xml:space="preserve"> territorial ravens, either within their territory or </w:t>
+      </w:r>
+      <w:r>
+        <w:t>beyond it</w:t>
+      </w:r>
+      <w:r>
+        <w:t xml:space="preserve"> (Fig. 3)</w:t>
+      </w:r>
+      <w:r>
+        <w:t>. Raven territories were on average 5.9 km</w:t>
       </w:r>
       <w:r>
         <w:rPr>
@@ -3739,10 +3780,15 @@
         <w:t>2</w:t>
       </w:r>
       <w:r>
-        <w:t>, sd = 6.</w:t>
-      </w:r>
-      <w:r>
-        <w:t>3</w:t>
+        <w:t xml:space="preserve">, </w:t>
+      </w:r>
+      <w:proofErr w:type="spellStart"/>
+      <w:r>
+        <w:t>sd</w:t>
+      </w:r>
+      <w:proofErr w:type="spellEnd"/>
+      <w:r>
+        <w:t xml:space="preserve"> = 6.3</w:t>
       </w:r>
       <w:r>
         <w:t xml:space="preserve"> </w:t>
@@ -3757,109 +3803,172 @@
         <w:t>2</w:t>
       </w:r>
       <w:r>
+        <w:t xml:space="preserve">) </w:t>
+      </w:r>
+      <w:r>
+        <w:t>and</w:t>
+      </w:r>
+      <w:r>
+        <w:t xml:space="preserve"> each territory only had a wolf kill available </w:t>
+      </w:r>
+      <w:r>
+        <w:t>for a mean</w:t>
+      </w:r>
+      <w:r>
+        <w:t xml:space="preserve"> of 3.1% of days (range = 0 – </w:t>
+      </w:r>
+      <w:r>
+        <w:lastRenderedPageBreak/>
+        <w:t xml:space="preserve">25%, </w:t>
+      </w:r>
+      <w:proofErr w:type="spellStart"/>
+      <w:r>
+        <w:t>sd</w:t>
+      </w:r>
+      <w:proofErr w:type="spellEnd"/>
+      <w:r>
+        <w:t xml:space="preserve"> = 6.2%). </w:t>
+      </w:r>
+      <w:r>
+        <w:t>W</w:t>
+      </w:r>
+      <w:r>
+        <w:t>olf kills were only found</w:t>
+      </w:r>
+      <w:r>
+        <w:t xml:space="preserve"> outside of the territory</w:t>
+      </w:r>
+      <w:r>
+        <w:t xml:space="preserve"> </w:t>
+      </w:r>
+      <w:r>
+        <w:t>on a mean</w:t>
+      </w:r>
+      <w:r>
+        <w:t xml:space="preserve"> of </w:t>
+      </w:r>
+      <w:r>
+        <w:t>9.5</w:t>
+      </w:r>
+      <w:r>
+        <w:t xml:space="preserve">% of days (range = </w:t>
+      </w:r>
+      <w:r>
+        <w:t>1.8</w:t>
+      </w:r>
+      <w:r>
+        <w:t xml:space="preserve"> – </w:t>
+      </w:r>
+      <w:r>
+        <w:t>33.3</w:t>
+      </w:r>
+      <w:r>
+        <w:t xml:space="preserve">%, </w:t>
+      </w:r>
+      <w:proofErr w:type="spellStart"/>
+      <w:r>
+        <w:t>sd</w:t>
+      </w:r>
+      <w:proofErr w:type="spellEnd"/>
+      <w:r>
+        <w:t xml:space="preserve"> = </w:t>
+      </w:r>
+      <w:r>
+        <w:t>7.7</w:t>
+      </w:r>
+      <w:r>
+        <w:t>%).</w:t>
+      </w:r>
+      <w:r>
+        <w:t xml:space="preserve"> Most extraterritorial trips</w:t>
+      </w:r>
+      <w:r>
+        <w:t xml:space="preserve"> </w:t>
+      </w:r>
+      <w:r>
+        <w:t>(</w:t>
+      </w:r>
+      <w:r>
+        <w:t>6</w:t>
+      </w:r>
+      <w:r>
+        <w:t>8</w:t>
+      </w:r>
+      <w:r>
+        <w:t>.</w:t>
+      </w:r>
+      <w:r>
+        <w:t>5</w:t>
+      </w:r>
+      <w:r>
+        <w:t>%</w:t>
+      </w:r>
+      <w:r>
         <w:t>)</w:t>
       </w:r>
       <w:r>
-        <w:t>, but each territory only had a wolf kill available</w:t>
-      </w:r>
-      <w:r>
-        <w:t xml:space="preserve"> on</w:t>
-      </w:r>
-      <w:r>
-        <w:t xml:space="preserve"> an average of 3.</w:t>
-      </w:r>
-      <w:r>
-        <w:t>1</w:t>
-      </w:r>
-      <w:r>
-        <w:t>% of days (range = 0 – 2</w:t>
-      </w:r>
-      <w:r>
-        <w:t>5</w:t>
-      </w:r>
-      <w:r>
+        <w:t xml:space="preserve"> </w:t>
+      </w:r>
+      <w:r>
+        <w:t>with a</w:t>
+      </w:r>
+      <w:r>
+        <w:t xml:space="preserve"> </w:t>
+      </w:r>
+      <w:r>
+        <w:t xml:space="preserve">wolf kill involved the raven investigating the hunting areas as well (range = </w:t>
+      </w:r>
+      <w:r>
+        <w:t>16.7</w:t>
+      </w:r>
+      <w:r>
+        <w:t xml:space="preserve"> – 100%, </w:t>
+      </w:r>
+      <w:proofErr w:type="spellStart"/>
+      <w:r>
+        <w:t>sd</w:t>
+      </w:r>
+      <w:proofErr w:type="spellEnd"/>
+      <w:r>
+        <w:t xml:space="preserve"> = 3</w:t>
+      </w:r>
+      <w:r>
+        <w:t>3.2</w:t>
+      </w:r>
+      <w:r>
+        <w:t xml:space="preserve">%). </w:t>
+      </w:r>
+      <w:r>
+        <w:t xml:space="preserve">Outside of the two main carrion resources available on the landscape, ravens also visited various anthropogenic subsidies. Ravens spent some time at the landfill and sewage treatment ponds in Gardiner an average </w:t>
+      </w:r>
+      <w:r>
+        <w:rPr>
+          <w:highlight w:val="yellow"/>
+        </w:rPr>
+        <w:t xml:space="preserve">of </w:t>
+      </w:r>
+      <w:r>
+        <w:rPr>
+          <w:highlight w:val="yellow"/>
+        </w:rPr>
+        <w:t>15.2</w:t>
+      </w:r>
+      <w:r>
+        <w:rPr>
+          <w:highlight w:val="yellow"/>
+        </w:rPr>
         <w:t>%</w:t>
       </w:r>
       <w:r>
-        <w:t>, sd = 6.</w:t>
-      </w:r>
-      <w:r>
-        <w:t>2</w:t>
-      </w:r>
-      <w:r>
-        <w:t>%</w:t>
-      </w:r>
-      <w:r>
-        <w:t>).</w:t>
-      </w:r>
-      <w:r>
-        <w:t xml:space="preserve"> </w:t>
-      </w:r>
-      <w:r>
-        <w:t>On extraterritorial trips, w</w:t>
-      </w:r>
-      <w:r>
-        <w:t xml:space="preserve">olf kills were only found </w:t>
-      </w:r>
-      <w:r>
-        <w:t>on</w:t>
-      </w:r>
-      <w:r>
-        <w:t xml:space="preserve"> an average of </w:t>
-      </w:r>
-      <w:r>
-        <w:t>9.5</w:t>
-      </w:r>
-      <w:r>
-        <w:t xml:space="preserve">% of </w:t>
-      </w:r>
-      <w:r>
-        <w:t>days</w:t>
-      </w:r>
-      <w:r>
-        <w:t xml:space="preserve"> (range = </w:t>
-      </w:r>
-      <w:r>
-        <w:t>1.8</w:t>
-      </w:r>
-      <w:r>
-        <w:t xml:space="preserve"> – </w:t>
-      </w:r>
-      <w:r>
-        <w:t>33.3</w:t>
-      </w:r>
-      <w:r>
-        <w:t xml:space="preserve">%, sd = </w:t>
-      </w:r>
-      <w:r>
-        <w:t>7.7</w:t>
-      </w:r>
-      <w:r>
-        <w:t>%). However, an average of 6</w:t>
-      </w:r>
-      <w:r>
-        <w:t>8</w:t>
-      </w:r>
-      <w:r>
-        <w:t>.</w:t>
-      </w:r>
-      <w:r>
-        <w:t>5</w:t>
-      </w:r>
-      <w:r>
-        <w:t xml:space="preserve">% of extraterritorial trips with a wolf kill also involved the raven investigating the hunting areas as well (range = </w:t>
-      </w:r>
-      <w:r>
-        <w:t>16.7</w:t>
-      </w:r>
-      <w:r>
-        <w:t xml:space="preserve"> – 100%, sd = 3</w:t>
-      </w:r>
-      <w:r>
-        <w:t>3.2</w:t>
-      </w:r>
-      <w:r>
-        <w:t xml:space="preserve">%). </w:t>
+        <w:t xml:space="preserve"> of trips to the hunting regions throughout the winter (range = 0 – 60%, </w:t>
+      </w:r>
+      <w:proofErr w:type="spellStart"/>
+      <w:r>
+        <w:t>sd</w:t>
+      </w:r>
+      <w:proofErr w:type="spellEnd"/>
+      <w:r>
+        <w:t xml:space="preserve"> = 17.3%). </w:t>
       </w:r>
     </w:p>
     <w:p>
@@ -3872,65 +3981,26 @@
       <w:pPr>
         <w:spacing w:line="480" w:lineRule="auto"/>
       </w:pPr>
-      <w:commentRangeStart w:id="15"/>
       <w:r>
         <w:rPr>
           <w:i/>
           <w:iCs/>
         </w:rPr>
-        <w:lastRenderedPageBreak/>
-        <w:t>Foraging</w:t>
-      </w:r>
-      <w:commentRangeEnd w:id="15"/>
-      <w:r>
-        <w:rPr>
-          <w:rStyle w:val="CommentReference"/>
-        </w:rPr>
-        <w:commentReference w:id="15"/>
+        <w:t>Foraging m</w:t>
       </w:r>
       <w:r>
         <w:rPr>
           <w:i/>
           <w:iCs/>
         </w:rPr>
-        <w:t xml:space="preserve"> m</w:t>
+        <w:t>ovement decisi</w:t>
       </w:r>
       <w:r>
         <w:rPr>
           <w:i/>
           <w:iCs/>
         </w:rPr>
-        <w:t>ovement decisi</w:t>
-      </w:r>
-      <w:r>
-        <w:rPr>
-          <w:i/>
-          <w:iCs/>
-        </w:rPr>
         <w:t>ons</w:t>
-      </w:r>
-    </w:p>
-    <w:p>
-      <w:pPr>
-        <w:spacing w:line="480" w:lineRule="auto"/>
-      </w:pPr>
-      <w:r>
-        <w:tab/>
-      </w:r>
-      <w:r>
-        <w:t>We broke the foraging movement</w:t>
-      </w:r>
-      <w:r>
-        <w:t>s</w:t>
-      </w:r>
-      <w:r>
-        <w:t xml:space="preserve"> of territorial ravens into two parts</w:t>
-      </w:r>
-      <w:r>
-        <w:t xml:space="preserve"> to determine how food availability, weather, and social cues impact </w:t>
-      </w:r>
-      <w:r>
-        <w:t>extraterritorial movement decisions.</w:t>
       </w:r>
     </w:p>
     <w:p>
@@ -3960,7 +4030,13 @@
         <w:t xml:space="preserve"> </w:t>
       </w:r>
       <w:r>
-        <w:t xml:space="preserve">decision to leave their </w:t>
+        <w:t xml:space="preserve">decision to leave </w:t>
+      </w:r>
+      <w:r>
+        <w:t>its</w:t>
+      </w:r>
+      <w:r>
+        <w:t xml:space="preserve"> </w:t>
       </w:r>
       <w:r>
         <w:t>territory</w:t>
@@ -4134,7 +4210,19 @@
         <w:t xml:space="preserve">. </w:t>
       </w:r>
       <w:r>
-        <w:t xml:space="preserve">There is some evidence showing that ravens leave their territories more often </w:t>
+        <w:t xml:space="preserve">There </w:t>
+      </w:r>
+      <w:r>
+        <w:t>was</w:t>
+      </w:r>
+      <w:r>
+        <w:t xml:space="preserve"> some evidence that ravens </w:t>
+      </w:r>
+      <w:r>
+        <w:t>left</w:t>
+      </w:r>
+      <w:r>
+        <w:t xml:space="preserve"> their territories more often </w:t>
       </w:r>
       <w:r>
         <w:t xml:space="preserve">when </w:t>
@@ -4311,13 +4399,26 @@
         <w:ind w:firstLine="720"/>
       </w:pPr>
       <w:r>
-        <w:t xml:space="preserve">When a raven decided to leave </w:t>
+        <w:lastRenderedPageBreak/>
+        <w:t xml:space="preserve">When a raven </w:t>
+      </w:r>
+      <w:r>
+        <w:t>left its</w:t>
+      </w:r>
+      <w:r>
+        <w:t xml:space="preserve"> territory, </w:t>
       </w:r>
       <w:r>
         <w:t>its</w:t>
       </w:r>
       <w:r>
-        <w:t xml:space="preserve"> territory, their destination was impacted by a multitude of factors. </w:t>
+        <w:t xml:space="preserve"> destination was impacted by a </w:t>
+      </w:r>
+      <w:r>
+        <w:t>many</w:t>
+      </w:r>
+      <w:r>
+        <w:t xml:space="preserve"> factors. </w:t>
       </w:r>
       <w:r>
         <w:t>Ravens</w:t>
@@ -4329,40 +4430,183 @@
         <w:t>s</w:t>
       </w:r>
       <w:r>
-        <w:t xml:space="preserve"> during the hunting season</w:t>
+        <w:t xml:space="preserve"> during the </w:t>
+      </w:r>
+      <w:commentRangeStart w:id="16"/>
+      <w:r>
+        <w:t>hunting season</w:t>
+      </w:r>
+      <w:r>
+        <w:t xml:space="preserve"> </w:t>
+      </w:r>
+      <w:commentRangeEnd w:id="16"/>
+      <w:r>
+        <w:rPr>
+          <w:rStyle w:val="CommentReference"/>
+        </w:rPr>
+        <w:commentReference w:id="16"/>
+      </w:r>
+      <w:r>
+        <w:t>(</w:t>
+      </w:r>
+      <w:r>
+        <w:t>0.71482</w:t>
+      </w:r>
+      <w:r>
+        <w:t>,</w:t>
+      </w:r>
+      <w:r>
+        <w:t xml:space="preserve"> </w:t>
+      </w:r>
+      <w:r>
+        <w:t xml:space="preserve">SE = </w:t>
+      </w:r>
+      <w:r>
+        <w:t>0.1776</w:t>
+      </w:r>
+      <w:r>
+        <w:t xml:space="preserve">, p </w:t>
+      </w:r>
+      <w:r>
+        <w:t>&lt;</w:t>
+      </w:r>
+      <w:r>
+        <w:t xml:space="preserve"> </w:t>
+      </w:r>
+      <w:r>
+        <w:t>0.</w:t>
+      </w:r>
+      <w:r>
+        <w:t>001</w:t>
+      </w:r>
+      <w:r>
+        <w:t xml:space="preserve">, </w:t>
+      </w:r>
+      <w:r>
+        <w:t>Table 3</w:t>
+      </w:r>
+      <w:r>
+        <w:t>, Fig. 7</w:t>
+      </w:r>
+      <w:r>
+        <w:t>)</w:t>
+      </w:r>
+      <w:r>
+        <w:t>, but they were not influenced by the actual amount of biomass available in hunting areas</w:t>
       </w:r>
       <w:r>
         <w:t xml:space="preserve"> (</w:t>
       </w:r>
       <w:r>
-        <w:t>0.71482</w:t>
-      </w:r>
-      <w:r>
-        <w:t>,</w:t>
-      </w:r>
-      <w:r>
-        <w:t xml:space="preserve"> </w:t>
-      </w:r>
-      <w:r>
-        <w:t xml:space="preserve">SE = </w:t>
-      </w:r>
-      <w:r>
-        <w:t>0.1776</w:t>
+        <w:t>-0.09048</w:t>
+      </w:r>
+      <w:r>
+        <w:t>, SE =</w:t>
+      </w:r>
+      <w:r>
+        <w:t xml:space="preserve"> </w:t>
+      </w:r>
+      <w:r>
+        <w:t>0.07678</w:t>
       </w:r>
       <w:r>
         <w:t xml:space="preserve">, p </w:t>
       </w:r>
       <w:r>
+        <w:t>= 0.</w:t>
+      </w:r>
+      <w:r>
+        <w:t>24</w:t>
+      </w:r>
+      <w:r>
+        <w:t xml:space="preserve">, </w:t>
+      </w:r>
+      <w:r>
+        <w:t>Table 3</w:t>
+      </w:r>
+      <w:r>
+        <w:t>)</w:t>
+      </w:r>
+      <w:r>
+        <w:t xml:space="preserve">. </w:t>
+      </w:r>
+      <w:r>
+        <w:t xml:space="preserve">When a wolf kill was located outside of </w:t>
+      </w:r>
+      <w:r>
+        <w:t>a raven’s</w:t>
+      </w:r>
+      <w:r>
+        <w:t xml:space="preserve"> territory, it </w:t>
+      </w:r>
+      <w:r>
+        <w:t xml:space="preserve">greatly reduced </w:t>
+      </w:r>
+      <w:r>
+        <w:t xml:space="preserve">the </w:t>
+      </w:r>
+      <w:r>
+        <w:t>likelihood</w:t>
+      </w:r>
+      <w:r>
+        <w:t xml:space="preserve"> of visiting the hunting area (</w:t>
+      </w:r>
+      <w:r>
+        <w:t>-1.29118</w:t>
+      </w:r>
+      <w:r>
+        <w:t>, SE = 0.2</w:t>
+      </w:r>
+      <w:r>
+        <w:t>7139</w:t>
+      </w:r>
+      <w:r>
+        <w:t>, p &lt; 0.001</w:t>
+      </w:r>
+      <w:r>
+        <w:t>, Fig. 7</w:t>
+      </w:r>
+      <w:r>
+        <w:t xml:space="preserve">). </w:t>
+      </w:r>
+      <w:r>
+        <w:t>Ravens with territories closer to the hunting region</w:t>
+      </w:r>
+      <w:r>
+        <w:t>s</w:t>
+      </w:r>
+      <w:r>
+        <w:t xml:space="preserve"> visited the hunting area more often</w:t>
+      </w:r>
+      <w:r>
+        <w:t xml:space="preserve"> (</w:t>
+      </w:r>
+      <w:r>
+        <w:t>-1.83694</w:t>
+      </w:r>
+      <w:r>
+        <w:t>, SE =</w:t>
+      </w:r>
+      <w:r>
+        <w:t xml:space="preserve"> 0.</w:t>
+      </w:r>
+      <w:r>
+        <w:t>4</w:t>
+      </w:r>
+      <w:r>
+        <w:t>0598</w:t>
+      </w:r>
+      <w:r>
+        <w:t xml:space="preserve">, p </w:t>
+      </w:r>
+      <w:r>
         <w:t>&lt;</w:t>
       </w:r>
       <w:r>
-        <w:t xml:space="preserve"> </w:t>
-      </w:r>
-      <w:r>
-        <w:t>0.</w:t>
-      </w:r>
-      <w:r>
-        <w:t>001</w:t>
+        <w:t xml:space="preserve"> 0.00</w:t>
+      </w:r>
+      <w:r>
+        <w:t>1</w:t>
       </w:r>
       <w:r>
         <w:t xml:space="preserve">, </w:t>
@@ -4371,134 +4615,16 @@
         <w:t>Table 3</w:t>
       </w:r>
       <w:r>
-        <w:t>, Fig. 7</w:t>
-      </w:r>
-      <w:r>
         <w:t>)</w:t>
       </w:r>
       <w:r>
-        <w:t>, but again they were not influenced by the actual amount of biomass available in hunting areas</w:t>
-      </w:r>
-      <w:r>
-        <w:t xml:space="preserve"> (</w:t>
-      </w:r>
-      <w:r>
-        <w:t>-0.09048</w:t>
-      </w:r>
-      <w:r>
-        <w:t>, SE =</w:t>
-      </w:r>
-      <w:r>
-        <w:t xml:space="preserve"> </w:t>
-      </w:r>
-      <w:r>
-        <w:t>0.07678</w:t>
-      </w:r>
-      <w:r>
-        <w:t xml:space="preserve">, p </w:t>
-      </w:r>
-      <w:r>
-        <w:t>= 0.</w:t>
-      </w:r>
-      <w:r>
-        <w:t>24</w:t>
-      </w:r>
-      <w:r>
-        <w:t xml:space="preserve">, </w:t>
-      </w:r>
-      <w:r>
-        <w:t>Table 3</w:t>
-      </w:r>
-      <w:r>
-        <w:t>)</w:t>
-      </w:r>
-      <w:r>
-        <w:t xml:space="preserve">. </w:t>
-      </w:r>
-      <w:r>
-        <w:t>When a wolf kill was located outside of their territory, it heavily decreased the chances of visiting the hunting area (</w:t>
-      </w:r>
-      <w:r>
-        <w:t>-1.29118</w:t>
-      </w:r>
-      <w:r>
-        <w:t>, SE = 0.2</w:t>
-      </w:r>
-      <w:r>
-        <w:t>7139</w:t>
-      </w:r>
-      <w:r>
-        <w:t>, p &lt; 0.001</w:t>
-      </w:r>
-      <w:r>
-        <w:t>, Fig. 7</w:t>
-      </w:r>
-      <w:r>
-        <w:t xml:space="preserve">). </w:t>
-      </w:r>
-      <w:r>
-        <w:t>Ravens with territories closer to the hunting region</w:t>
-      </w:r>
-      <w:r>
-        <w:t>s</w:t>
-      </w:r>
-      <w:r>
-        <w:t xml:space="preserve"> visited the hunting area </w:t>
-      </w:r>
-      <w:r>
-        <w:t xml:space="preserve">much </w:t>
-      </w:r>
-      <w:r>
-        <w:t>more often</w:t>
-      </w:r>
-      <w:r>
-        <w:t xml:space="preserve"> (</w:t>
-      </w:r>
-      <w:r>
-        <w:t>-</w:t>
-      </w:r>
-      <w:r>
-        <w:lastRenderedPageBreak/>
-        <w:t>1.83694</w:t>
-      </w:r>
-      <w:r>
-        <w:t>, SE =</w:t>
-      </w:r>
-      <w:r>
-        <w:t xml:space="preserve"> 0.</w:t>
-      </w:r>
-      <w:r>
-        <w:t>4</w:t>
-      </w:r>
-      <w:r>
-        <w:t>0598</w:t>
-      </w:r>
-      <w:r>
-        <w:t xml:space="preserve">, p </w:t>
-      </w:r>
-      <w:r>
-        <w:t>&lt;</w:t>
-      </w:r>
-      <w:r>
-        <w:t xml:space="preserve"> 0.00</w:t>
-      </w:r>
-      <w:r>
-        <w:t>1</w:t>
-      </w:r>
-      <w:r>
-        <w:t xml:space="preserve">, </w:t>
-      </w:r>
-      <w:r>
-        <w:t>Table 3</w:t>
-      </w:r>
-      <w:r>
-        <w:t>)</w:t>
-      </w:r>
-      <w:r>
         <w:t xml:space="preserve">. Ravens </w:t>
       </w:r>
       <w:r>
-        <w:t>made the same travel decisions as their peers</w:t>
+        <w:t xml:space="preserve">made the same travel decisions as </w:t>
+      </w:r>
+      <w:r>
+        <w:t>other territorial ravens</w:t>
       </w:r>
       <w:r>
         <w:t xml:space="preserve"> </w:t>
@@ -4633,6 +4759,425 @@
       <w:r>
         <w:tab/>
       </w:r>
+      <w:r>
+        <w:t>Foraging is the fundamental behavior that allows an animal to increase its fitness. When an individual is malnourished, they ar</w:t>
+      </w:r>
+      <w:r>
+        <w:t>e physically less</w:t>
+      </w:r>
+      <w:r>
+        <w:t xml:space="preserve"> capable of avoiding predators or competing </w:t>
+      </w:r>
+      <w:r>
+        <w:t>to</w:t>
+      </w:r>
+      <w:r>
+        <w:t xml:space="preserve"> reproduc</w:t>
+      </w:r>
+      <w:r>
+        <w:t>e</w:t>
+      </w:r>
+      <w:r>
+        <w:t>.</w:t>
+      </w:r>
+      <w:r>
+        <w:t xml:space="preserve"> Generalist foragers have expanded their palates to include anthropogenic </w:t>
+      </w:r>
+      <w:r>
+        <w:t>resources</w:t>
+      </w:r>
+      <w:r>
+        <w:t>, supplementing their foraging and increasing the survival and capacity to reproduce</w:t>
+      </w:r>
+      <w:r>
+        <w:t xml:space="preserve"> </w:t>
+      </w:r>
+      <w:r>
+        <w:fldChar w:fldCharType="begin"/>
+      </w:r>
+      <w:r>
+        <w:instrText xml:space="preserve"> ADDIN ZOTERO_ITEM CSL_CITATION {"citationID":"uzmah7uD","properties":{"formattedCitation":"(Marzluff and Neatherlin 2006, Beckmann and Lackey 2008, Bino et al. 2010)","plainCitation":"(Marzluff and Neatherlin 2006, Beckmann and Lackey 2008, Bino et al. 2010)","noteIndex":0},"citationItems":[{"id":65,"uris":["http://zotero.org/users/9968163/items/VLNI968G"],"itemData":{"id":65,"type":"article-journal","abstract":"Human development often favors species adapted to human conditions with subsequent negative effects on sensitive species. This is occurring throughout the urbanizing world as increases by generalist omnivores, like some crows and ravens (corvids) threaten other birds with increased rates of nest predation. The process of corvid responses and their actual effects on other species is only vaguely understood, so we quantiﬁed the population response of radio-tagged American crows (Corvus brachyrhynchos), common ravens (Corvus corax), and Steller’s jays (Cyanocitta stelleri) to human settlements and campgrounds and examined their inﬂuence as nest predators on simulated marbled murrelet (Brachyramphus marmoratus) nests on Washington’s Olympic Peninsula from 1995 to 2000. The behavior and demography of crows, ravens, and jays was correlated to varying degrees with proximity to human development. Crows and ravens had smaller home ranges and higher reproduction near human settlements and recreation. Annual survival of crows was positively associated with proximity to human development. Home range and reproduction of Steller’s jays was independent of proximity to human settlements and campgrounds. Local density of crows increased because home ranges of neighboring breeding pairs overlapped extensively (6· more than ravens and 3· more than Steller’s jays) and breeders far from anthropogenic foods traveled 10s of kilometers to access them. Corvids accounted for 32.5% of the predation events (n = 837) we documented on artiﬁcial murrelet nests. Small corvids (jays) were common nest predators across our study area but their contribution as predators did not vary with proximity to settlements and campgrounds. In contrast, large corvids (crows and ravens) were rare nest predators across our study area but their contribution varied greatly with proximity to settlements and campgrounds. Managers seeking to reduce the risk of nest predation need to consider the varied impacts and variable behavioral and population responses of potential nest predators. In our situation, removing large corvids may do little to reduce overall rates of nest predation because of the diverse predator assemblage, but reducing anthropogenic food in the landscape may be effective.","container-title":"Biological Conservation","DOI":"10.1016/j.biocon.2005.12.026","ISSN":"00063207","issue":"2","journalAbbreviation":"Biological Conservation","language":"en","page":"301-314","source":"DOI.org (Crossref)","title":"Corvid response to human settlements and campgrounds: Causes, consequences, and challenges for conservation","title-short":"Corvid response to human settlements and campgrounds","volume":"130","author":[{"family":"Marzluff","given":"John M."},{"family":"Neatherlin","given":"Erik"}],"issued":{"date-parts":[["2006",6]]}}},{"id":1151,"uris":["http://zotero.org/users/9968163/items/QC7QNY33"],"itemData":{"id":1151,"type":"article-journal","abstract":"Abstract: As urban landscapes expand across the globe, it becomes imperative to understand how these landscapes affect large carnivore populations. We examined the effects of human-altered landscapes on age-specific fecundity and life history parameters for female black bears (Ursus americanus) in urban and wildland regions in the northern Sierra Nevada Mountains of Nevada, including the Lake Tahoe Basin. We followed 12 marked female bears in an urban environment and 10 females in wildland habitats from 1997–2006. Our results show that female bears in urban areas have higher age-specific fecundity rates than did wildland female bears. Despite this difference, female bears in urban areas never realized this putative gain in fitness because they experienced higher age-specific mortality rates, leading to the creation of sinks (λ = 0.749). Urban bears of the Lake Tahoe Basin are unable to repopulate vacated wildland areas.","container-title":"Human-Wildlife Conflicts","ISSN":"1934-4392","issue":"2","page":"168-174","publisher":"Utah State University - Berryman Institute","source":"JSTOR","title":"Carnivores, urban landscapes, and longitudinal studies: a case history of black bears","title-short":"Carnivores, urban landscapes, and longitudinal studies","volume":"2","author":[{"family":"Beckmann","given":"Jon P."},{"family":"Lackey","given":"Carl W."}],"issued":{"date-parts":[["2008"]]}}},{"id":1153,"uris":["http://zotero.org/users/9968163/items/3NMQ89XM"],"itemData":{"id":1153,"type":"article-journal","abstract":"1. Carnivore overabundance that results from exploitation of human derived resources can have numerous detrimental effects on local human populations and ecological communities. Experimental studies on the responses of overabundant carnivores to reductions of such resources are necessary to understand the effectiveness and impacts of resource reduction. 2. We conducted controlled experiments in two villages in which we drastically reduced the availability of anthropogenic food sources in half of each village. Spatial and numerical responses of radio-collared red foxes Vulpes vulpes were recorded and contrasted with those of radio-collared foxes in three similar untreated villages and pristine areas in the region. In total, we looked at survival rates of 134 foxes. 3. Prior to the resource manipulation, home range sizes (0·47 and 0·56 km2) and population densities (30 and 36 foxes km−2) in the two villages were comparable to documented low and high-end values, respectively. 4. Fast and distinct spatial responses were observed in response to the resource manipulation, and were manifested in either increased home range size or home range shifts. In one village, foxes exposed to reduced resource availability more than doubled their home range size. 5. Survival rates of individuals in the treated areas were drastically reduced. Actual fox mortality in the two treated areas reached 100% and 64% within 12 months of the onset of resource manipulation. Estimated monthly survival in the two treated areas declined from 0·96–0·98 and 0·98–0·99 (</w:instrText>
+      </w:r>
+      <w:r>
+        <w:rPr>
+          <w:rFonts w:ascii="Cambria Math" w:hAnsi="Cambria Math" w:cs="Cambria Math"/>
+        </w:rPr>
+        <w:instrText>∼</w:instrText>
+      </w:r>
+      <w:r>
+        <w:instrText>0</w:instrText>
+      </w:r>
+      <w:r>
+        <w:rPr>
+          <w:rFonts w:ascii="Aptos" w:hAnsi="Aptos" w:cs="Aptos"/>
+        </w:rPr>
+        <w:instrText>·</w:instrText>
+      </w:r>
+      <w:r>
+        <w:instrText>69 and 0</w:instrText>
+      </w:r>
+      <w:r>
+        <w:rPr>
+          <w:rFonts w:ascii="Aptos" w:hAnsi="Aptos" w:cs="Aptos"/>
+        </w:rPr>
+        <w:instrText>·</w:instrText>
+      </w:r>
+      <w:r>
+        <w:instrText>78 derived annual survival) before treatment to 0</w:instrText>
+      </w:r>
+      <w:r>
+        <w:rPr>
+          <w:rFonts w:ascii="Aptos" w:hAnsi="Aptos" w:cs="Aptos"/>
+        </w:rPr>
+        <w:instrText>·</w:instrText>
+      </w:r>
+      <w:r>
+        <w:instrText>80</w:instrText>
+      </w:r>
+      <w:r>
+        <w:rPr>
+          <w:rFonts w:ascii="Aptos" w:hAnsi="Aptos" w:cs="Aptos"/>
+        </w:rPr>
+        <w:instrText>–</w:instrText>
+      </w:r>
+      <w:r>
+        <w:instrText>0</w:instrText>
+      </w:r>
+      <w:r>
+        <w:rPr>
+          <w:rFonts w:ascii="Aptos" w:hAnsi="Aptos" w:cs="Aptos"/>
+        </w:rPr>
+        <w:instrText>·</w:instrText>
+      </w:r>
+      <w:r>
+        <w:instrText>83 and 0</w:instrText>
+      </w:r>
+      <w:r>
+        <w:rPr>
+          <w:rFonts w:ascii="Aptos" w:hAnsi="Aptos" w:cs="Aptos"/>
+        </w:rPr>
+        <w:instrText>·</w:instrText>
+      </w:r>
+      <w:r>
+        <w:instrText>92</w:instrText>
+      </w:r>
+      <w:r>
+        <w:rPr>
+          <w:rFonts w:ascii="Aptos" w:hAnsi="Aptos" w:cs="Aptos"/>
+        </w:rPr>
+        <w:instrText>–</w:instrText>
+      </w:r>
+      <w:r>
+        <w:instrText>0</w:instrText>
+      </w:r>
+      <w:r>
+        <w:rPr>
+          <w:rFonts w:ascii="Aptos" w:hAnsi="Aptos" w:cs="Aptos"/>
+        </w:rPr>
+        <w:instrText>·</w:instrText>
+      </w:r>
+      <w:r>
+        <w:instrText>94 (</w:instrText>
+      </w:r>
+      <w:r>
+        <w:rPr>
+          <w:rFonts w:ascii="Cambria Math" w:hAnsi="Cambria Math" w:cs="Cambria Math"/>
+        </w:rPr>
+        <w:instrText>∼</w:instrText>
+      </w:r>
+      <w:r>
+        <w:instrText>&lt;0</w:instrText>
+      </w:r>
+      <w:r>
+        <w:rPr>
+          <w:rFonts w:ascii="Aptos" w:hAnsi="Aptos" w:cs="Aptos"/>
+        </w:rPr>
+        <w:instrText>·</w:instrText>
+      </w:r>
+      <w:r>
+        <w:instrText>01 and 0</w:instrText>
+      </w:r>
+      <w:r>
+        <w:rPr>
+          <w:rFonts w:ascii="Aptos" w:hAnsi="Aptos" w:cs="Aptos"/>
+        </w:rPr>
+        <w:instrText>·</w:instrText>
+      </w:r>
+      <w:r>
+        <w:instrText>42 derived annual survival) after treatment, respectively. By contrast, average monthly survivorship in pristine areas was nearly 0·97 (</w:instrText>
+      </w:r>
+      <w:r>
+        <w:rPr>
+          <w:rFonts w:ascii="Cambria Math" w:hAnsi="Cambria Math" w:cs="Cambria Math"/>
+        </w:rPr>
+        <w:instrText>∼</w:instrText>
+      </w:r>
+      <w:r>
+        <w:instrText>0</w:instrText>
+      </w:r>
+      <w:r>
+        <w:rPr>
+          <w:rFonts w:ascii="Aptos" w:hAnsi="Aptos" w:cs="Aptos"/>
+        </w:rPr>
+        <w:instrText>·</w:instrText>
+      </w:r>
+      <w:r>
+        <w:instrText>69 annual survival) and in the untreated areas and other non-treated villages was 0</w:instrText>
+      </w:r>
+      <w:r>
+        <w:rPr>
+          <w:rFonts w:ascii="Aptos" w:hAnsi="Aptos" w:cs="Aptos"/>
+        </w:rPr>
+        <w:instrText>·</w:instrText>
+      </w:r>
+      <w:r>
+        <w:instrText>95</w:instrText>
+      </w:r>
+      <w:r>
+        <w:rPr>
+          <w:rFonts w:ascii="Aptos" w:hAnsi="Aptos" w:cs="Aptos"/>
+        </w:rPr>
+        <w:instrText>–</w:instrText>
+      </w:r>
+      <w:r>
+        <w:instrText>0</w:instrText>
+      </w:r>
+      <w:r>
+        <w:rPr>
+          <w:rFonts w:ascii="Aptos" w:hAnsi="Aptos" w:cs="Aptos"/>
+        </w:rPr>
+        <w:instrText>·</w:instrText>
+      </w:r>
+      <w:r>
+        <w:instrText>99 (</w:instrText>
+      </w:r>
+      <w:r>
+        <w:rPr>
+          <w:rFonts w:ascii="Cambria Math" w:hAnsi="Cambria Math" w:cs="Cambria Math"/>
+        </w:rPr>
+        <w:instrText>∼</w:instrText>
+      </w:r>
+      <w:r>
+        <w:instrText>0</w:instrText>
+      </w:r>
+      <w:r>
+        <w:rPr>
+          <w:rFonts w:ascii="Aptos" w:hAnsi="Aptos" w:cs="Aptos"/>
+        </w:rPr>
+        <w:instrText>·</w:instrText>
+      </w:r>
+      <w:r>
+        <w:instrText>54</w:instrText>
+      </w:r>
+      <w:r>
+        <w:rPr>
+          <w:rFonts w:ascii="Aptos" w:hAnsi="Aptos" w:cs="Aptos"/>
+        </w:rPr>
+        <w:instrText>–</w:instrText>
+      </w:r>
+      <w:r>
+        <w:instrText>0</w:instrText>
+      </w:r>
+      <w:r>
+        <w:rPr>
+          <w:rFonts w:ascii="Aptos" w:hAnsi="Aptos" w:cs="Aptos"/>
+        </w:rPr>
+        <w:instrText>·</w:instrText>
+      </w:r>
+      <w:r>
+        <w:instrText xml:space="preserve">89 annual survival). 6. Synthesis and applications. This study demonstrates that sound waste disposal measures are very effective in controlling populations of overabundant carnivores. Contrary to common notion, the response of foxes to reduced resources was fast, manifested more by reduced survival than by successful dispersal into adjacent pristine areas. The results offer support to the Resource Dispersion Hypothesis regarding both home range size and density (suggested by the sharp decrease in survival) as a function of the spatial and temporal dispersion of resource.","container-title":"Journal of Applied Ecology","DOI":"10.1111/j.1365-2664.2010.01882.x","ISSN":"1365-2664","issue":"6","language":"en","license":"© 2010 The Authors. Journal compilation © 2010 British Ecological Society","note":"_eprint: https://besjournals.onlinelibrary.wiley.com/doi/pdf/10.1111/j.1365-2664.2010.01882.x","page":"1262-1271","source":"Wiley Online Library","title":"Abrupt spatial and numerical responses of overabundant foxes to a reduction in anthropogenic resources","volume":"47","author":[{"family":"Bino","given":"Gilad"},{"family":"Dolev","given":"Amit"},{"family":"Yosha","given":"Dotan"},{"family":"Guter","given":"Amichay"},{"family":"King","given":"Roni"},{"family":"Saltz","given":"David"},{"family":"Kark","given":"Salit"}],"issued":{"date-parts":[["2010"]]}}}],"schema":"https://github.com/citation-style-language/schema/raw/master/csl-citation.json"} </w:instrText>
+      </w:r>
+      <w:r>
+        <w:fldChar w:fldCharType="separate"/>
+      </w:r>
+      <w:r>
+        <w:rPr>
+          <w:rFonts w:ascii="Aptos" w:hAnsi="Aptos"/>
+        </w:rPr>
+        <w:t>(Marzluff and Neatherlin 2006, Beckmann and Lackey 2008, Bino et al. 2010)</w:t>
+      </w:r>
+      <w:r>
+        <w:fldChar w:fldCharType="end"/>
+      </w:r>
+      <w:r>
+        <w:t xml:space="preserve">. </w:t>
+      </w:r>
+      <w:r>
+        <w:t xml:space="preserve">Wide-ranging species or individuals that are not tied to territories can selectively alter their </w:t>
+      </w:r>
+      <w:r>
+        <w:t>space-use</w:t>
+      </w:r>
+      <w:r>
+        <w:t xml:space="preserve"> to associate with certain resources based on availability </w:t>
+      </w:r>
+      <w:r>
+        <w:fldChar w:fldCharType="begin"/>
+      </w:r>
+      <w:r>
+        <w:instrText xml:space="preserve"> ADDIN ZOTERO_ITEM CSL_CITATION {"citationID":"OB9uK96w","properties":{"formattedCitation":"(Loretto et al. 2016, Walker et al. 2018, Langley et al. 2021)","plainCitation":"(Loretto et al. 2016, Walker et al. 2018, Langley et al. 2021)","noteIndex":0},"citationItems":[{"id":84,"uris":["http://zotero.org/users/9968163/items/LD24FGGS"],"itemData":{"id":84,"type":"article-journal","abstract":"In many songbirds, the space use of breeders is well studied but poorly understood for non-breeders. In common ravens, some studies of non-breeders indicate high vagrancy with large individual differences in home range size, whereas others show that up to 40% of marked non-breeders can be regularly observed at the same anthropogenic food source over months to years. The aim of this study was to provide new insights on ravens’ behavior during dispersal in the Eastern Alps. We deployed Global Positioning System (GPS) loggers on 10 individuals to gather accurate spatial and temporal information on their movements to quantify: 1) the dimension of the birds’ space use (home range size with seasonal effects and daily/long-term travel distances), 2) how long they stayed in a dispersal stage of wandering as opposed to settling temporarily, and 3) their destination of movements. We recorded movements of up to 40</w:instrText>
+      </w:r>
+      <w:r>
+        <w:rPr>
+          <w:rFonts w:ascii="Arial" w:hAnsi="Arial" w:cs="Arial"/>
+        </w:rPr>
+        <w:instrText> </w:instrText>
+      </w:r>
+      <w:r>
+        <w:instrText>km per hour, more than 160</w:instrText>
+      </w:r>
+      <w:r>
+        <w:rPr>
+          <w:rFonts w:ascii="Arial" w:hAnsi="Arial" w:cs="Arial"/>
+        </w:rPr>
+        <w:instrText> </w:instrText>
+      </w:r>
+      <w:r>
+        <w:instrText>km within 1</w:instrText>
+      </w:r>
+      <w:r>
+        <w:rPr>
+          <w:rFonts w:ascii="Arial" w:hAnsi="Arial" w:cs="Arial"/>
+        </w:rPr>
+        <w:instrText> </w:instrText>
+      </w:r>
+      <w:r>
+        <w:instrText>day and more than 11,000</w:instrText>
+      </w:r>
+      <w:r>
+        <w:rPr>
+          <w:rFonts w:ascii="Arial" w:hAnsi="Arial" w:cs="Arial"/>
+        </w:rPr>
+        <w:instrText> </w:instrText>
+      </w:r>
+      <w:r>
+        <w:instrText>km within 20 months, indicating high vagrancy. Switching frequently between temporarily settling and travelling large distances in short time intervals leads to extensive home ranges, which also explains and combines the different findings in the literature. The destinations are rich anthropogenic food sources, where the birds spent on average 75% of their time. We discuss how ravens may find these “feeding hot spots” and which factors may influence their decision to stay/leave a site. The strong dependence on anthropogenic resources found in this population may have implications for site management and conservation issues.","container-title":"Current Zoology","DOI":"10.1093/cz/zow016","ISSN":"1674-5507","issue":"4","journalAbbreviation":"Current Zoology","page":"337-344","source":"Silverchair","title":"GPS tracking of non-breeding ravens reveals the importance of anthropogenic food sources during their dispersal in the Eastern Alps","volume":"62","author":[{"family":"Loretto","given":"Matthias-Claudio"},{"family":"Schuster","given":"Richard"},{"family":"Bugnyar","given":"Thomas"}],"issued":{"date-parts":[["2016",8,1]]}}},{"id":21,"uris":["http://zotero.org/users/9968163/items/QYPZ7UF9"],"itemData":{"id":21,"type":"article-journal","abstract":"Top predators have cascading effects throughout the food web, but their impacts on scavenger abundance are largely unknown. Gray wolves (Canis lupus) provide carrion to a suite of scavenger species, including the common raven (Corvus corax). Ravens are wide</w:instrText>
+      </w:r>
+      <w:r>
+        <w:rPr>
+          <w:rFonts w:ascii="Cambria Math" w:hAnsi="Cambria Math" w:cs="Cambria Math"/>
+        </w:rPr>
+        <w:instrText>‐</w:instrText>
+      </w:r>
+      <w:r>
+        <w:instrText>ranging and intelligent omnivores that commonly take advantage of anthropogenic food resources. In areas where they overlap with wolves, however, ravens are numerous and ubiquitous scavengers of wolf</w:instrText>
+      </w:r>
+      <w:r>
+        <w:rPr>
+          <w:rFonts w:ascii="Cambria Math" w:hAnsi="Cambria Math" w:cs="Cambria Math"/>
+        </w:rPr>
+        <w:instrText>‐</w:instrText>
+      </w:r>
+      <w:r>
+        <w:instrText>acquired carrion. We aimed to determine whether subsidies provided through wolves are a limiting factor for raven populations in general and how the wolf reintroduction to Yellowstone National Park in 1995</w:instrText>
+      </w:r>
+      <w:r>
+        <w:rPr>
+          <w:rFonts w:ascii="Aptos" w:hAnsi="Aptos" w:cs="Aptos"/>
+        </w:rPr>
+        <w:instrText>–</w:instrText>
+      </w:r>
+      <w:r>
+        <w:instrText>1997 affected raven population abundance and distribution on the Yellowstone's Northern Range specifically. We counted ravens throughout Yellowstone's Northern Range in March from 2009 to 2017 in both human</w:instrText>
+      </w:r>
+      <w:r>
+        <w:rPr>
+          <w:rFonts w:ascii="Cambria Math" w:hAnsi="Cambria Math" w:cs="Cambria Math"/>
+        </w:rPr>
+        <w:instrText>‐</w:instrText>
+      </w:r>
+      <w:r>
+        <w:instrText>use areas and wolf habitat. We then used statistics related to the local wolf population and the winter weather conditions to model raven abundance during our study period and predict raven abundance on the Northern Range both before and after the wolf reintroduction. In relatively severe winters with greater snowpack, raven abundance increased in areas of human use and decreased in wolf habitat. When wolves were able to acquire more carrion, however, ravens increased in wolf habitat and decreased in areas with anthropogenic resources. Raven populations prior to the wolf reintroduction were likely more variable and heavily dependent on ungulate winter</w:instrText>
+      </w:r>
+      <w:r>
+        <w:rPr>
+          <w:rFonts w:ascii="Cambria Math" w:hAnsi="Cambria Math" w:cs="Cambria Math"/>
+        </w:rPr>
+        <w:instrText>‐</w:instrText>
+      </w:r>
+      <w:r>
+        <w:instrText>kill and hunter</w:instrText>
+      </w:r>
+      <w:r>
+        <w:rPr>
+          <w:rFonts w:ascii="Cambria Math" w:hAnsi="Cambria Math" w:cs="Cambria Math"/>
+        </w:rPr>
+        <w:instrText>‐</w:instrText>
+      </w:r>
+      <w:r>
+        <w:instrText xml:space="preserve">provided carcasses. The wolf recovery in Yellowstone helped stabilize raven populations by providing a regular food supply, regardless of winter severity. This stabilization has important implications for effective land management as wolves recolonize the west and global climate patterns change.","container-title":"Ecology and Evolution","DOI":"10.1002/ece3.4583","ISSN":"2045-7758","issue":"22","journalAbbreviation":"Ecol Evol","page":"11158-11168","PMID":"30519433","PMCID":"PMC6262918","source":"PubMed Central","title":"Population responses of common ravens to reintroduced gray wolves","volume":"8","author":[{"family":"Walker","given":"Lauren E."},{"family":"Marzluff","given":"John M."},{"family":"Metz","given":"Matthew C."},{"family":"Wirsing","given":"Aaron J."},{"family":"Moskal","given":"L. Monika"},{"family":"Stahler","given":"Daniel R."},{"family":"Smith","given":"Douglas W."}],"issued":{"date-parts":[["2018",10,30]]}}},{"id":1156,"uris":["http://zotero.org/users/9968163/items/8WJWLC4P"],"itemData":{"id":1156,"type":"article-journal","abstract":"Landfills are a major subsidy for some animals, with implications for their life history and demography. Gulls feed extensively on food from landfills and closures are expected to have ecological consequences, but how this influences movement ecology is virtually unknown.","container-title":"Movement Ecology","DOI":"10.1186/s40462-021-00278-2","ISSN":"2051-3933","issue":"1","journalAbbreviation":"Mov Ecol","language":"en","page":"56","source":"Springer Link","title":"GPS tracking reveals landfill closures induce higher foraging effort and habitat switching in gulls","volume":"9","author":[{"family":"Langley","given":"Liam P."},{"family":"Bearhop","given":"Stuart"},{"family":"Burton","given":"Niall H.K."},{"family":"Banks","given":"Alex N."},{"family":"Frayling","given":"Tim"},{"family":"Thaxter","given":"Chris B."},{"family":"Clewley","given":"Gary D."},{"family":"Scragg","given":"Emily"},{"family":"Votier","given":"Stephen C."}],"issued":{"date-parts":[["2021",11,12]]}}}],"schema":"https://github.com/citation-style-language/schema/raw/master/csl-citation.json"} </w:instrText>
+      </w:r>
+      <w:r>
+        <w:fldChar w:fldCharType="separate"/>
+      </w:r>
+      <w:r>
+        <w:rPr>
+          <w:rFonts w:ascii="Aptos" w:hAnsi="Aptos"/>
+        </w:rPr>
+        <w:t>(Loretto et al. 2016, Walker et al. 2018, Langley et al. 2021)</w:t>
+      </w:r>
+      <w:r>
+        <w:fldChar w:fldCharType="end"/>
+      </w:r>
+      <w:r>
+        <w:t xml:space="preserve">. </w:t>
+      </w:r>
+      <w:r>
+        <w:t xml:space="preserve">Species that live within territories year round  </w:t>
+      </w:r>
+      <w:r>
+        <w:lastRenderedPageBreak/>
+        <w:t xml:space="preserve">will move beyond their territories to utilize anthropogenic resources </w:t>
+      </w:r>
+      <w:r>
+        <w:fldChar w:fldCharType="begin"/>
+      </w:r>
+      <w:r>
+        <w:instrText xml:space="preserve"> ADDIN ZOTERO_ITEM CSL_CITATION {"citationID":"TITAIZ0m","properties":{"formattedCitation":"(Ho et al. 2023, L\\uc0\\u243{}pez-Peinado et al. 2023)","plainCitation":"(Ho et al. 2023, López-Peinado et al. 2023)","noteIndex":0},"citationItems":[{"id":917,"uris":["http://zotero.org/users/9968163/items/Y2CXWCS8"],"itemData":{"id":917,"type":"article-journal","abstract":"&lt;p&gt;Anthropogenic food subsidies can alter ecosystem processes, such as competition, predation, or nutrient transfer, and may strongly affect protected areas. Increasing recreation and ecotourism often create food subsidies, especially in the surrounding lands through fast-growing gateway communities. How the effects of these subsidies extend into protected areas when animals move across boundaries remains largely unexplored. We addressed this question by studying the movement and foraging of common ravens (&lt;italic&gt;Corvus corax)&lt;/italic&gt;, opportunistic scavengers that are well known to feed on predator kills and on anthropogenic food subsidies. We analyzed spatiotemporal data from 57 global positioning system (GPS)-tagged ravens, trapped within or close to Yellowstone National Park, to study their seasonal use of natural and anthropogenic food sources. Although Yellowstone National Park contains a full suite of native predators and ravens can be observed at virtually every kill site, we show that anthropogenic subsidies were utilized to a much greater extent than other natural resources, especially during winter. Important subsidies included gut piles of harvested game animals left by hunters, fat present on wastewater settling ponds, roadkill, and waste from agricultural and urban activities. These subsidies were distributed over vast areas beyond Yellowstone National Park. During fall/winter, ravens traveled longer distances (21.9 vs. 13 km) and spent more time outside Yellowstone National Park (73% of GPS points outside), mostly feeding on anthropogenic subsidies, than in spring/summer (42% of GPS points outside). This difference between seasons was more pronounced for individuals holding territories within the protected area than for those without territories. The large area over which ravens used anthropogenic food subsidies (within more than 100 km of Yellowstone National Park) affects the park’s raven population and the scavenging services they provide. We suggest that the scale of resource use must be considered by managers seeking to control expanding raven populations elsewhere.&lt;/p&gt;","container-title":"Frontiers in Bird Science","DOI":"10.3389/fbirs.2023.1119507","ISSN":"2813-3870","journalAbbreviation":"Front. Bird Sci.","language":"English","publisher":"Frontiers","source":"Frontiers","title":"Scavengers use natural and anthropogenic resources connecting protected areas with surrounding lands","URL":"https://www.frontiersin.org/journals/bird-science/articles/10.3389/fbirs.2023.1119507/full","volume":"2","author":[{"family":"Ho","given":"Cameron"},{"family":"Marzluff","given":"John M."},{"family":"Stahler","given":"Daniel R."},{"family":"Smith","given":"Douglas W."},{"family":"Mueller","given":"Thomas"},{"family":"Wikelski","given":"Martin"},{"family":"Safi","given":"Kamran"},{"family":"Loretto","given":"Matthias-Claudio"}],"accessed":{"date-parts":[["2025",2,19]]},"issued":{"date-parts":[["2023",6,27]]}}},{"id":920,"uris":["http://zotero.org/users/9968163/items/XBURZLPT"],"itemData":{"id":920,"type":"article-journal","abstract":"The conservation and management of mobile species, populations and dynamic habitats, presents significant challenges since such species face diverse threats during various stages of their life cycle. Protected areas (PAs) are essential tools in conservation efforts, aiming to preserve native species and their habitats. However, larger mobile animals, such as the Bonelli's eagle (Aquila fasciata), may require much larger areas outside PAs for essential life moments, including foraging, resting, and wintering. As a result, the efficacy of PAs in conserving such species may be questionable. We designed an experiment in an eastern Spain PA that is home to nesting Bonelli's eagles to determine if increasing food availability through experimental feeding within the PA could result in an effective reduction of space use outside the protected area by the eagles and lead to reduce death risk. Over the period of 2016 to 2021, we tracked 10 Bonelli's eagles from six different territories using GPS-GSM transmitters. We evaluated their space use before, during, and after the feeding experiment. Our results indicate that the availability of food within PAs restricted the eagles' movement, resulting in a higher concentration of locations inside the PAs. The eagles spent less time outside the PAs when they were fed and less time in highly human-dominated habitats. Consequently, this reduced mortality risks that were higher outside the PAs. Our findings suggest that management decisions aimed at increasing food availability within PAs, could be critical in conserving endangered species populations such as the Bonelli's eagle in Mediterranean landscapes.","container-title":"Biological Conservation","DOI":"10.1016/j.biocon.2023.110259","ISSN":"0006-3207","journalAbbreviation":"Biological Conservation","page":"110259","source":"ScienceDirect","title":"Experimental food subsidies keep eagles inside protected areas: implications for conservation and resource management","title-short":"Experimental food subsidies keep eagles inside protected areas","volume":"286","author":[{"family":"López-Peinado","given":"Andrés"},{"family":"Singh","given":"Navinder J."},{"family":"Urios","given":"Vicente"},{"family":"López-López","given":"Pascual"}],"issued":{"date-parts":[["2023",10,1]]}}}],"schema":"https://github.com/citation-style-language/schema/raw/master/csl-citation.json"} </w:instrText>
+      </w:r>
+      <w:r>
+        <w:fldChar w:fldCharType="separate"/>
+      </w:r>
+      <w:r>
+        <w:rPr>
+          <w:rFonts w:ascii="Aptos" w:hAnsi="Aptos" w:cs="Times New Roman"/>
+          <w:kern w:val="0"/>
+        </w:rPr>
+        <w:t>(Ho et al. 2023, López-Peinado et al. 2023)</w:t>
+      </w:r>
+      <w:r>
+        <w:fldChar w:fldCharType="end"/>
+      </w:r>
+      <w:r>
+        <w:t xml:space="preserve">. </w:t>
+      </w:r>
+      <w:r>
+        <w:t xml:space="preserve">Examining the decisions of territory defending breeders </w:t>
+      </w:r>
+      <w:r>
+        <w:t>faced with</w:t>
+      </w:r>
+      <w:r>
+        <w:t xml:space="preserve"> unpredictable</w:t>
+      </w:r>
+      <w:r>
+        <w:t xml:space="preserve"> availability </w:t>
+      </w:r>
+      <w:r>
+        <w:t>can</w:t>
+      </w:r>
+      <w:r>
+        <w:t xml:space="preserve"> provide insight into movement decisions when presented with natural and anthropogenic resources</w:t>
+      </w:r>
+      <w:r>
+        <w:t>.</w:t>
+      </w:r>
+    </w:p>
+    <w:p>
+      <w:pPr>
+        <w:spacing w:line="480" w:lineRule="auto"/>
+        <w:ind w:firstLine="720"/>
+      </w:pPr>
       <w:r>
         <w:t>Ravens during the winter, like many generalists, are more limited in their foraging options.</w:t>
       </w:r>
@@ -4717,7 +5262,13 @@
         <w:t xml:space="preserve"> </w:t>
       </w:r>
       <w:r>
-        <w:t xml:space="preserve">This creates a situation where territorial ravens must travel a median distance of 32.6 km (range = 7.4 – 64 km, sd = 15.7) to reach the primary area used by hunters in the northern range. </w:t>
+        <w:t xml:space="preserve">Territorial ravens must commute to these areas to access </w:t>
+      </w:r>
+      <w:r>
+        <w:t>anthropogenic</w:t>
+      </w:r>
+      <w:r>
+        <w:t xml:space="preserve"> resources. </w:t>
       </w:r>
       <w:r>
         <w:t xml:space="preserve">We show that </w:t>
@@ -4732,7 +5283,7 @@
         <w:t xml:space="preserve"> generated through recreational hunting and predation</w:t>
       </w:r>
       <w:r>
-        <w:t xml:space="preserve"> to determine their daily movement patterns.</w:t>
+        <w:t xml:space="preserve"> to determine daily movement patterns.</w:t>
       </w:r>
       <w:r>
         <w:t xml:space="preserve"> </w:t>
@@ -4819,11 +5370,7 @@
         <w:fldChar w:fldCharType="end"/>
       </w:r>
       <w:r>
-        <w:t xml:space="preserve">. While Walker et al. (2018) showed greater numbers of ravens in wild areas during winters with higher rates of wolf predation, they also found an increased abundance of ravens in anthropogenic areas during years with greater </w:t>
-      </w:r>
-      <w:r>
-        <w:lastRenderedPageBreak/>
-        <w:t>snow depth that is likely attributed to increased hunter success due to a heavier</w:t>
+        <w:t>. While Walker et al. (2018) showed greater numbers of ravens in wild areas during winters with higher rates of wolf predation, they also found an increased abundance of ravens in anthropogenic areas during years with greater snow depth that is likely attributed to increased hunter success due to a heavier</w:t>
       </w:r>
       <w:r>
         <w:t xml:space="preserve"> ungulate</w:t>
@@ -4925,7 +5472,7 @@
         <w:t>wa</w:t>
       </w:r>
       <w:r>
-        <w:t>s present within their territory</w:t>
+        <w:t>s present</w:t>
       </w:r>
       <w:r>
         <w:t>, meeting our expectations</w:t>
@@ -4940,12 +5487,15 @@
         <w:t>n</w:t>
       </w:r>
       <w:r>
-        <w:t xml:space="preserve"> immediate food resource that a raven can exploit</w:t>
+        <w:t xml:space="preserve"> immediate food resource that a raven can </w:t>
+      </w:r>
+      <w:r>
+        <w:lastRenderedPageBreak/>
+        <w:t>exploit</w:t>
       </w:r>
       <w:r>
         <w:t xml:space="preserve"> as the local territorial ravens are often the first to locate the carcass </w:t>
       </w:r>
-      <w:commentRangeStart w:id="16"/>
       <w:r>
         <w:fldChar w:fldCharType="begin"/>
       </w:r>
@@ -4963,13 +5513,6 @@
       </w:r>
       <w:r>
         <w:fldChar w:fldCharType="end"/>
-      </w:r>
-      <w:commentRangeEnd w:id="16"/>
-      <w:r>
-        <w:rPr>
-          <w:rStyle w:val="CommentReference"/>
-        </w:rPr>
-        <w:commentReference w:id="16"/>
       </w:r>
       <w:r>
         <w:t xml:space="preserve">. However, this foraging opportunity also leads to a large influx </w:t>
@@ -5037,16 +5580,34 @@
         <w:fldChar w:fldCharType="end"/>
       </w:r>
       <w:r>
-        <w:t xml:space="preserve">. Ravens are social creatures and dominant individuals </w:t>
-      </w:r>
-      <w:r>
-        <w:t xml:space="preserve">will </w:t>
-      </w:r>
-      <w:r>
-        <w:t>spend time at food resources displaying to other conspecifics</w:t>
-      </w:r>
-      <w:r>
-        <w:t xml:space="preserve"> </w:t>
+        <w:t xml:space="preserve">. </w:t>
+      </w:r>
+      <w:r>
+        <w:t>T</w:t>
+      </w:r>
+      <w:r>
+        <w:t xml:space="preserve">erritorial ravens </w:t>
+      </w:r>
+      <w:r>
+        <w:t>may be</w:t>
+      </w:r>
+      <w:r>
+        <w:t xml:space="preserve"> stay</w:t>
+      </w:r>
+      <w:r>
+        <w:t>ing</w:t>
+      </w:r>
+      <w:r>
+        <w:t xml:space="preserve"> on territor</w:t>
+      </w:r>
+      <w:r>
+        <w:t>y</w:t>
+      </w:r>
+      <w:r>
+        <w:t xml:space="preserve"> to maintain possession of their territory. </w:t>
+      </w:r>
+      <w:r>
+        <w:t xml:space="preserve">Ravens are social creatures and dominant individuals will spend time at food resources displaying to other conspecifics </w:t>
       </w:r>
       <w:r>
         <w:fldChar w:fldCharType="begin"/>
@@ -5070,22 +5631,7 @@
         <w:t xml:space="preserve">. </w:t>
       </w:r>
       <w:r>
-        <w:t>Alternatively,</w:t>
-      </w:r>
-      <w:r>
-        <w:t xml:space="preserve"> territorial ravens may </w:t>
-      </w:r>
-      <w:r>
-        <w:t xml:space="preserve">also </w:t>
-      </w:r>
-      <w:r>
-        <w:t>be choosing to stay on territor</w:t>
-      </w:r>
-      <w:r>
-        <w:t>y</w:t>
-      </w:r>
-      <w:r>
-        <w:t xml:space="preserve"> to maintain possession of their territory. It is currently unknown through what mechanisms ravens claim or lose ownership of territories</w:t>
+        <w:t>It is currently unknown through what mechanisms ravens claim or lose ownership of territories</w:t>
       </w:r>
       <w:r>
         <w:t>,</w:t>
@@ -5211,47 +5757,11 @@
         <w:t xml:space="preserve">. </w:t>
       </w:r>
       <w:r>
-        <w:t xml:space="preserve">Our </w:t>
-      </w:r>
-      <w:r>
-        <w:t>results</w:t>
-      </w:r>
-      <w:r>
-        <w:t xml:space="preserve"> further support th</w:t>
-      </w:r>
-      <w:r>
-        <w:t>e</w:t>
-      </w:r>
-      <w:r>
-        <w:t xml:space="preserve"> </w:t>
-      </w:r>
-      <w:r>
-        <w:t xml:space="preserve">idea that movement decisions are </w:t>
-      </w:r>
-      <w:r>
-        <w:t xml:space="preserve">at least </w:t>
-      </w:r>
-      <w:r>
-        <w:t>partially</w:t>
-      </w:r>
-      <w:r>
-        <w:t xml:space="preserve"> </w:t>
-      </w:r>
-      <w:r>
-        <w:t>driven b</w:t>
-      </w:r>
-      <w:r>
-        <w:t>y</w:t>
-      </w:r>
-      <w:r>
-        <w:t xml:space="preserve"> breeding behaviors</w:t>
-      </w:r>
-      <w:r>
-        <w:t xml:space="preserve"> by showing reduced extraterritorial movements in March compared to November and December, when ravens have been observed performing more active pre-breeding season behaviors such as </w:t>
+        <w:t>During the study period we documented one occasion of a territorial pair losing their territory unprecipitated by a mortality event of at least one of the individuals (</w:t>
       </w:r>
       <w:commentRangeStart w:id="17"/>
       <w:r>
-        <w:t>nest building</w:t>
+        <w:t xml:space="preserve">unpublished </w:t>
       </w:r>
       <w:commentRangeEnd w:id="17"/>
       <w:r>
@@ -5261,44 +5771,26 @@
         <w:commentReference w:id="17"/>
       </w:r>
       <w:r>
-        <w:t xml:space="preserve">. </w:t>
-      </w:r>
-      <w:r>
-        <w:t>During the study period w</w:t>
-      </w:r>
-      <w:r>
-        <w:t xml:space="preserve">e documented </w:t>
-      </w:r>
-      <w:r>
-        <w:t xml:space="preserve">one </w:t>
-      </w:r>
-      <w:r>
-        <w:t>occasion</w:t>
-      </w:r>
-      <w:r>
-        <w:t xml:space="preserve"> </w:t>
-      </w:r>
-      <w:r>
-        <w:t>of</w:t>
-      </w:r>
-      <w:r>
-        <w:t xml:space="preserve"> a</w:t>
-      </w:r>
-      <w:r>
-        <w:t xml:space="preserve"> territorial pair losing their territory</w:t>
-      </w:r>
-      <w:r>
-        <w:t xml:space="preserve"> unprecipitated by a mortality event</w:t>
-      </w:r>
-      <w:r>
-        <w:t xml:space="preserve"> of at least one of the individuals</w:t>
-      </w:r>
-      <w:r>
-        <w:t xml:space="preserve"> (</w:t>
+        <w:t xml:space="preserve">data) which contradicts previous assertions that raven pair bonds are only broken by mortality </w:t>
       </w:r>
       <w:commentRangeStart w:id="18"/>
       <w:r>
-        <w:t xml:space="preserve">unpublished </w:t>
+        <w:fldChar w:fldCharType="begin"/>
+      </w:r>
+      <w:r>
+        <w:instrText xml:space="preserve"> ADDIN ZOTERO_ITEM CSL_CITATION {"citationID":"0F69ErsB","properties":{"formattedCitation":"(Bernd Heinrich 1988, Webb et al. 2012)","plainCitation":"(Bernd Heinrich 1988, Webb et al. 2012)","noteIndex":0},"citationItems":[{"id":1149,"uris":["http://zotero.org/users/9968163/items/LWPVBTAF"],"itemData":{"id":1149,"type":"article-journal","container-title":"The Condor","DOI":"10.2307/1368859","ISSN":"00105422, 1938-5129","issue":"4","journalAbbreviation":"The Condor","language":"en","page":"950-952","source":"DOI.org (Crossref)","title":"Why Do Ravens Fear Their Food?","volume":"90","author":[{"family":"Heinrich","given":"Bernd"}],"issued":{"date-parts":[["1988",11]]}}},{"id":900,"uris":["http://zotero.org/users/9968163/items/SQLF5Q9M"],"itemData":{"id":900,"type":"article-journal","abstract":"Group differences in avian space use relate to group differences in resource use and demographic parameters. However, studies that consider year-round, intraspecific variation in the space use of noncooperatively breeding species are relatively rare. A greater understanding of factors relating to intraspecific variation in space use is especially important for managing human-subsidized predators, such as the Common Raven (Corvus corax). We hypothesized that sex, sociality, and the distribution of bonanzas of food should influence year-round space use by breeding and nonbreeding Common Ravens on the Olympic Peninsula of Washington State. We detected differences in space use between breeders and nonbreeders but not between the sexes. Breeders shared little space with their neighbors and displayed strong site fidelity, except in the fall and winter or after the death of a mate, when some breeding ravens moved extensively. Nonbreeders moved widely, were more gregarious, and their home ranges intersected a greater proportion of communal food resources than did those of breeders. Breeders shared little space with their adult neighbors, but they shared more space with nonbreeders when communal food resources fell within their territories. Pair bonds were broken only by the death of a partner, which in some cases was followed by extensive movements by the surviving adult prior to pairing with a new mate or settling in a new breeding territory. This study is the first to consider the space use of both nonbreeding and breeding Common Ravens in the same population simultaneously.","container-title":"The Condor","DOI":"10.1525/cond.2012.110116","ISSN":"1938-5129","issue":"3","journalAbbreviation":"The Condor","page":"584-594","source":"Silverchair","title":"Differences in Space Use by Common Ravens in Relation to Sex, Breeding Status, and Kinship","volume":"114","author":[{"family":"Webb","given":"William C."},{"family":"Marzluff","given":"John M."},{"family":"Hepinstall-Cymerman","given":"Jeff"}],"issued":{"date-parts":[["2012",8,1]]}}}],"schema":"https://github.com/citation-style-language/schema/raw/master/csl-citation.json"} </w:instrText>
+      </w:r>
+      <w:r>
+        <w:fldChar w:fldCharType="separate"/>
+      </w:r>
+      <w:r>
+        <w:rPr>
+          <w:rFonts w:ascii="Aptos" w:hAnsi="Aptos"/>
+        </w:rPr>
+        <w:t>(Bernd Heinrich 1988, Webb et al. 2012)</w:t>
+      </w:r>
+      <w:r>
+        <w:fldChar w:fldCharType="end"/>
       </w:r>
       <w:commentRangeEnd w:id="18"/>
       <w:r>
@@ -5308,49 +5800,7 @@
         <w:commentReference w:id="18"/>
       </w:r>
       <w:r>
-        <w:t>data)</w:t>
-      </w:r>
-      <w:r>
-        <w:t xml:space="preserve"> which contradicts </w:t>
-      </w:r>
-      <w:r>
-        <w:lastRenderedPageBreak/>
-        <w:t xml:space="preserve">previous assertions that </w:t>
-      </w:r>
-      <w:r>
-        <w:t xml:space="preserve">raven </w:t>
-      </w:r>
-      <w:r>
-        <w:t xml:space="preserve">pair bonds are only broken by mortality </w:t>
-      </w:r>
-      <w:commentRangeStart w:id="19"/>
-      <w:r>
-        <w:fldChar w:fldCharType="begin"/>
-      </w:r>
-      <w:r>
-        <w:instrText xml:space="preserve"> ADDIN ZOTERO_ITEM CSL_CITATION {"citationID":"0F69ErsB","properties":{"formattedCitation":"(Bernd Heinrich 1988, Webb et al. 2012)","plainCitation":"(Bernd Heinrich 1988, Webb et al. 2012)","noteIndex":0},"citationItems":[{"id":1149,"uris":["http://zotero.org/users/9968163/items/LWPVBTAF"],"itemData":{"id":1149,"type":"article-journal","container-title":"The Condor","DOI":"10.2307/1368859","ISSN":"00105422, 1938-5129","issue":"4","journalAbbreviation":"The Condor","language":"en","page":"950-952","source":"DOI.org (Crossref)","title":"Why Do Ravens Fear Their Food?","volume":"90","author":[{"family":"Heinrich","given":"Bernd"}],"issued":{"date-parts":[["1988",11]]}}},{"id":900,"uris":["http://zotero.org/users/9968163/items/SQLF5Q9M"],"itemData":{"id":900,"type":"article-journal","abstract":"Group differences in avian space use relate to group differences in resource use and demographic parameters. However, studies that consider year-round, intraspecific variation in the space use of noncooperatively breeding species are relatively rare. A greater understanding of factors relating to intraspecific variation in space use is especially important for managing human-subsidized predators, such as the Common Raven (Corvus corax). We hypothesized that sex, sociality, and the distribution of bonanzas of food should influence year-round space use by breeding and nonbreeding Common Ravens on the Olympic Peninsula of Washington State. We detected differences in space use between breeders and nonbreeders but not between the sexes. Breeders shared little space with their neighbors and displayed strong site fidelity, except in the fall and winter or after the death of a mate, when some breeding ravens moved extensively. Nonbreeders moved widely, were more gregarious, and their home ranges intersected a greater proportion of communal food resources than did those of breeders. Breeders shared little space with their adult neighbors, but they shared more space with nonbreeders when communal food resources fell within their territories. Pair bonds were broken only by the death of a partner, which in some cases was followed by extensive movements by the surviving adult prior to pairing with a new mate or settling in a new breeding territory. This study is the first to consider the space use of both nonbreeding and breeding Common Ravens in the same population simultaneously.","container-title":"The Condor","DOI":"10.1525/cond.2012.110116","ISSN":"1938-5129","issue":"3","journalAbbreviation":"The Condor","page":"584-594","source":"Silverchair","title":"Differences in Space Use by Common Ravens in Relation to Sex, Breeding Status, and Kinship","volume":"114","author":[{"family":"Webb","given":"William C."},{"family":"Marzluff","given":"John M."},{"family":"Hepinstall-Cymerman","given":"Jeff"}],"issued":{"date-parts":[["2012",8,1]]}}}],"schema":"https://github.com/citation-style-language/schema/raw/master/csl-citation.json"} </w:instrText>
-      </w:r>
-      <w:r>
-        <w:fldChar w:fldCharType="separate"/>
-      </w:r>
-      <w:r>
-        <w:rPr>
-          <w:rFonts w:ascii="Aptos" w:hAnsi="Aptos"/>
-        </w:rPr>
-        <w:t>(Bernd Heinrich 1988, Webb et al. 2012)</w:t>
-      </w:r>
-      <w:r>
-        <w:fldChar w:fldCharType="end"/>
-      </w:r>
-      <w:commentRangeEnd w:id="19"/>
-      <w:r>
-        <w:rPr>
-          <w:rStyle w:val="CommentReference"/>
-        </w:rPr>
-        <w:commentReference w:id="19"/>
-      </w:r>
-      <w:r>
-        <w:t xml:space="preserve">. </w:t>
+        <w:t>.</w:t>
       </w:r>
     </w:p>
     <w:p>
@@ -5359,11 +5809,217 @@
         <w:ind w:firstLine="720"/>
       </w:pPr>
       <w:r>
-        <w:t>A raven’s response</w:t>
-      </w:r>
-      <w:r>
-        <w:t xml:space="preserve"> to hunter created carrion is a bit more nuanced. </w:t>
-      </w:r>
+        <w:t xml:space="preserve">Our </w:t>
+      </w:r>
+      <w:r>
+        <w:t>results</w:t>
+      </w:r>
+      <w:r>
+        <w:t xml:space="preserve"> support th</w:t>
+      </w:r>
+      <w:r>
+        <w:t>e</w:t>
+      </w:r>
+      <w:r>
+        <w:t xml:space="preserve"> </w:t>
+      </w:r>
+      <w:r>
+        <w:t xml:space="preserve">idea that movement decisions are </w:t>
+      </w:r>
+      <w:r>
+        <w:t xml:space="preserve">at least </w:t>
+      </w:r>
+      <w:r>
+        <w:t>partially</w:t>
+      </w:r>
+      <w:r>
+        <w:t xml:space="preserve"> </w:t>
+      </w:r>
+      <w:r>
+        <w:t>driven b</w:t>
+      </w:r>
+      <w:r>
+        <w:t>y</w:t>
+      </w:r>
+      <w:r>
+        <w:t xml:space="preserve"> breeding behaviors</w:t>
+      </w:r>
+      <w:r>
+        <w:t xml:space="preserve"> by showing reduced extraterritorial movements in March compared to November and December</w:t>
+      </w:r>
+      <w:r>
+        <w:t xml:space="preserve">. </w:t>
+      </w:r>
+      <w:r>
+        <w:t>During this late winter period just prior to the start of the breeding season in April, w</w:t>
+      </w:r>
+      <w:r>
+        <w:t xml:space="preserve">e </w:t>
+      </w:r>
+      <w:r>
+        <w:t>observed r</w:t>
+      </w:r>
+      <w:r>
+        <w:t xml:space="preserve">avens performing active pre-breeding season behaviors such as </w:t>
+      </w:r>
+      <w:commentRangeStart w:id="19"/>
+      <w:r>
+        <w:t>nest building</w:t>
+      </w:r>
+      <w:commentRangeEnd w:id="19"/>
+      <w:r>
+        <w:rPr>
+          <w:rStyle w:val="CommentReference"/>
+        </w:rPr>
+        <w:commentReference w:id="19"/>
+      </w:r>
+      <w:r>
+        <w:t xml:space="preserve">. </w:t>
+      </w:r>
+      <w:r>
+        <w:t xml:space="preserve">This decision requires </w:t>
+      </w:r>
+      <w:r>
+        <w:t xml:space="preserve">a </w:t>
+      </w:r>
+      <w:r>
+        <w:t xml:space="preserve">raven to </w:t>
+      </w:r>
+      <w:r>
+        <w:t xml:space="preserve">have foraged efficiently during a resource deficient period (winter) and </w:t>
+      </w:r>
+      <w:r>
+        <w:t xml:space="preserve">be in </w:t>
+      </w:r>
+      <w:r>
+        <w:t>good</w:t>
+      </w:r>
+      <w:r>
+        <w:t xml:space="preserve"> condition to forgo foraging </w:t>
+      </w:r>
+      <w:r>
+        <w:t xml:space="preserve">as it is </w:t>
+      </w:r>
+      <w:r>
+        <w:lastRenderedPageBreak/>
+        <w:t>unlikely that there will be a carrion source in its territory</w:t>
+      </w:r>
+      <w:r>
+        <w:t>.</w:t>
+      </w:r>
+      <w:r>
+        <w:t xml:space="preserve"> Ravens that bred earlier in the Greater Yellowstone Ecosystem were shown to have greater nesting success </w:t>
+      </w:r>
+      <w:r>
+        <w:fldChar w:fldCharType="begin"/>
+      </w:r>
+      <w:r>
+        <w:instrText xml:space="preserve"> ADDIN ZOTERO_ITEM CSL_CITATION {"citationID":"xakAKS9d","properties":{"formattedCitation":"(Dunk et al. 1997)","plainCitation":"(Dunk et al. 1997)","noteIndex":0},"citationItems":[{"id":1158,"uris":["http://zotero.org/users/9968163/items/2SMLQQCT"],"itemData":{"id":1158,"type":"article-journal","container-title":"The Auk","DOI":"10.2307/4089073","ISSN":"0004-8038","issue":"1","page":"116-120","publisher":"American Ornithological Society","source":"JSTOR","title":"Nest-Site Selection and Reproductive Success in Common Ravens","volume":"114","author":[{"family":"Dunk","given":"Jeffrey R."},{"family":"Smith","given":"Roger N."},{"family":"Cain","given":"Steven L."}],"issued":{"date-parts":[["1997"]]}}}],"schema":"https://github.com/citation-style-language/schema/raw/master/csl-citation.json"} </w:instrText>
+      </w:r>
+      <w:r>
+        <w:fldChar w:fldCharType="separate"/>
+      </w:r>
+      <w:r>
+        <w:rPr>
+          <w:rFonts w:ascii="Aptos" w:hAnsi="Aptos"/>
+        </w:rPr>
+        <w:t>(Dunk et al. 1997)</w:t>
+      </w:r>
+      <w:r>
+        <w:fldChar w:fldCharType="end"/>
+      </w:r>
+      <w:r>
+        <w:t xml:space="preserve">. </w:t>
+      </w:r>
+      <w:r>
+        <w:t xml:space="preserve"> </w:t>
+      </w:r>
+      <w:r>
+        <w:t xml:space="preserve">Being able to </w:t>
+      </w:r>
+      <w:r>
+        <w:t>complete</w:t>
+      </w:r>
+      <w:r>
+        <w:t xml:space="preserve"> pre-breeding season</w:t>
+      </w:r>
+      <w:r>
+        <w:t xml:space="preserve"> tasks</w:t>
+      </w:r>
+      <w:r>
+        <w:t xml:space="preserve"> early</w:t>
+      </w:r>
+      <w:r>
+        <w:t xml:space="preserve"> is important as mistiming the initiation of breeding can result in lower success due to a lack of critical food sources</w:t>
+      </w:r>
+      <w:r>
+        <w:t xml:space="preserve"> </w:t>
+      </w:r>
+      <w:r>
+        <w:fldChar w:fldCharType="begin"/>
+      </w:r>
+      <w:r>
+        <w:instrText xml:space="preserve"> ADDIN ZOTERO_ITEM CSL_CITATION {"citationID":"aRBLdrtc","properties":{"formattedCitation":"(Visser et al. 2006)","plainCitation":"(Visser et al. 2006)","noteIndex":0},"citationItems":[{"id":1160,"uris":["http://zotero.org/users/9968163/items/P5ZD83LU"],"itemData":{"id":1160,"type":"article-journal","abstract":"Timing of reproduction has major fitness consequences, which can only be understood when the phenology of the food for the offspring is quantified. For insectivorous birds, like great tits (Parus major), synchronisation of their offspring needs and abundance of caterpillars is the main selection pressure. We measured caterpillar biomass over a 20-year period and showed that the annual peak date is correlated with temperatures from 8 March to 17 May. Laying dates also correlate with temperatures, but over an earlier period (16 March – 20 April). However, as we would predict from a reliable cue used by birds to time their reproduction, also the food peak correlates with these temperatures. Moreover, the slopes of the phenology of the birds and caterpillar biomass, when regressed against the temperatures in this earlier period, do not differ. The major difference is that due to climate change, the relationship between the timing of the food peak and the temperatures over the 16 March – 20 April period is changing, while this is not so for great tit laying dates. As a consequence, the synchrony between offspring needs and the caterpillar biomass has been disrupted in the recent warm decades. This may have severe consequences as we show that both the number of fledglings as well as their fledging weight is affected by this synchrony. We use the descriptive models for both the caterpillar biomass peak as for the great tit laying dates to predict shifts in caterpillar and bird phenology 2005–2100, using an IPCC climate scenario. The birds will start breeding earlier and this advancement is predicted to be at the same rate as the advancement of the food peak, and hence they will not reduce the amount of the current mistiming of about 10 days.","container-title":"Oecologia","DOI":"10.1007/s00442-005-0299-6","ISSN":"1432-1939","issue":"1","journalAbbreviation":"Oecologia","language":"en","page":"164-172","source":"Springer Link","title":"Shifts in caterpillar biomass phenology due to climate change and its impact on the breeding biology of an insectivorous bird","volume":"147","author":[{"family":"Visser","given":"Marcel E."},{"family":"Holleman","given":"Leonard J. M."},{"family":"Gienapp","given":"Phillip"}],"issued":{"date-parts":[["2006",2,1]]}}}],"schema":"https://github.com/citation-style-language/schema/raw/master/csl-citation.json"} </w:instrText>
+      </w:r>
+      <w:r>
+        <w:fldChar w:fldCharType="separate"/>
+      </w:r>
+      <w:r>
+        <w:rPr>
+          <w:rFonts w:ascii="Aptos" w:hAnsi="Aptos"/>
+        </w:rPr>
+        <w:t>(Visser et al. 2006)</w:t>
+      </w:r>
+      <w:r>
+        <w:fldChar w:fldCharType="end"/>
+      </w:r>
+      <w:r>
+        <w:t>.</w:t>
+      </w:r>
+      <w:r>
+        <w:t xml:space="preserve"> </w:t>
+      </w:r>
+      <w:r>
+        <w:t xml:space="preserve">Ravens in Yellowstone heavily utilize insects outbreaks such as grasshoppers and </w:t>
+      </w:r>
+      <w:proofErr w:type="spellStart"/>
+      <w:r>
+        <w:t>salmonflies</w:t>
+      </w:r>
+      <w:proofErr w:type="spellEnd"/>
+      <w:r>
+        <w:t xml:space="preserve"> during the summer breeding season, which allows them to provide a protein dense food to growing chicks </w:t>
+      </w:r>
+      <w:r>
+        <w:fldChar w:fldCharType="begin"/>
+      </w:r>
+      <w:r>
+        <w:instrText xml:space="preserve"> ADDIN ZOTERO_ITEM CSL_CITATION {"citationID":"SRcnjzYt","properties":{"formattedCitation":"(Ho et al. 2023)","plainCitation":"(Ho et al. 2023)","noteIndex":0},"citationItems":[{"id":917,"uris":["http://zotero.org/users/9968163/items/Y2CXWCS8"],"itemData":{"id":917,"type":"article-journal","abstract":"&lt;p&gt;Anthropogenic food subsidies can alter ecosystem processes, such as competition, predation, or nutrient transfer, and may strongly affect protected areas. Increasing recreation and ecotourism often create food subsidies, especially in the surrounding lands through fast-growing gateway communities. How the effects of these subsidies extend into protected areas when animals move across boundaries remains largely unexplored. We addressed this question by studying the movement and foraging of common ravens (&lt;italic&gt;Corvus corax)&lt;/italic&gt;, opportunistic scavengers that are well known to feed on predator kills and on anthropogenic food subsidies. We analyzed spatiotemporal data from 57 global positioning system (GPS)-tagged ravens, trapped within or close to Yellowstone National Park, to study their seasonal use of natural and anthropogenic food sources. Although Yellowstone National Park contains a full suite of native predators and ravens can be observed at virtually every kill site, we show that anthropogenic subsidies were utilized to a much greater extent than other natural resources, especially during winter. Important subsidies included gut piles of harvested game animals left by hunters, fat present on wastewater settling ponds, roadkill, and waste from agricultural and urban activities. These subsidies were distributed over vast areas beyond Yellowstone National Park. During fall/winter, ravens traveled longer distances (21.9 vs. 13 km) and spent more time outside Yellowstone National Park (73% of GPS points outside), mostly feeding on anthropogenic subsidies, than in spring/summer (42% of GPS points outside). This difference between seasons was more pronounced for individuals holding territories within the protected area than for those without territories. The large area over which ravens used anthropogenic food subsidies (within more than 100 km of Yellowstone National Park) affects the park’s raven population and the scavenging services they provide. We suggest that the scale of resource use must be considered by managers seeking to control expanding raven populations elsewhere.&lt;/p&gt;","container-title":"Frontiers in Bird Science","DOI":"10.3389/fbirs.2023.1119507","ISSN":"2813-3870","journalAbbreviation":"Front. Bird Sci.","language":"English","publisher":"Frontiers","source":"Frontiers","title":"Scavengers use natural and anthropogenic resources connecting protected areas with surrounding lands","URL":"https://www.frontiersin.org/journals/bird-science/articles/10.3389/fbirs.2023.1119507/full","volume":"2","author":[{"family":"Ho","given":"Cameron"},{"family":"Marzluff","given":"John M."},{"family":"Stahler","given":"Daniel R."},{"family":"Smith","given":"Douglas W."},{"family":"Mueller","given":"Thomas"},{"family":"Wikelski","given":"Martin"},{"family":"Safi","given":"Kamran"},{"family":"Loretto","given":"Matthias-Claudio"}],"accessed":{"date-parts":[["2025",2,19]]},"issued":{"date-parts":[["2023",6,27]]}}}],"schema":"https://github.com/citation-style-language/schema/raw/master/csl-citation.json"} </w:instrText>
+      </w:r>
+      <w:r>
+        <w:fldChar w:fldCharType="separate"/>
+      </w:r>
+      <w:r>
+        <w:rPr>
+          <w:rFonts w:ascii="Aptos" w:hAnsi="Aptos"/>
+        </w:rPr>
+        <w:t>(Ho et al. 2023)</w:t>
+      </w:r>
+      <w:r>
+        <w:fldChar w:fldCharType="end"/>
+      </w:r>
+      <w:r>
+        <w:t>.</w:t>
+      </w:r>
+      <w:r>
+        <w:t xml:space="preserve"> </w:t>
+      </w:r>
+    </w:p>
+    <w:p>
+      <w:pPr>
+        <w:spacing w:line="480" w:lineRule="auto"/>
+        <w:ind w:firstLine="720"/>
+      </w:pPr>
       <w:r>
         <w:t xml:space="preserve">Ravens did not consider potential resources in the hunting area when deciding whether to stay within their territory that day. </w:t>
       </w:r>
@@ -5613,7 +6269,11 @@
         <w:t xml:space="preserve"> snow depth</w:t>
       </w:r>
       <w:r>
-        <w:t>, which increased chances of leaving the territory and visiting the hunting area when deeper.</w:t>
+        <w:t xml:space="preserve">, which increased chances of leaving the territory and visiting the hunting area </w:t>
+      </w:r>
+      <w:r>
+        <w:lastRenderedPageBreak/>
+        <w:t>when deeper.</w:t>
       </w:r>
       <w:r>
         <w:t xml:space="preserve"> </w:t>
@@ -5667,11 +6327,7 @@
         <w:t xml:space="preserve"> weather patterns</w:t>
       </w:r>
       <w:r>
-        <w:t xml:space="preserve"> to </w:t>
-      </w:r>
-      <w:r>
-        <w:lastRenderedPageBreak/>
-        <w:t xml:space="preserve">optimize foraging </w:t>
+        <w:t xml:space="preserve"> to optimize foraging </w:t>
       </w:r>
       <w:r>
         <w:t>movement efficiency</w:t>
@@ -5860,7 +6516,13 @@
         <w:t>~</w:t>
       </w:r>
       <w:r>
-        <w:t>30 km commuting distance</w:t>
+        <w:t>3</w:t>
+      </w:r>
+      <w:r>
+        <w:t>5</w:t>
+      </w:r>
+      <w:r>
+        <w:t xml:space="preserve"> km commuting distance</w:t>
       </w:r>
       <w:r>
         <w:t xml:space="preserve"> to the hunting areas</w:t>
@@ -6015,6 +6677,7 @@
         <w:ind w:firstLine="720"/>
       </w:pPr>
       <w:r>
+        <w:lastRenderedPageBreak/>
         <w:t xml:space="preserve">Ravens did not consider the productivity of their territories when making movement decisions, despite their ability to remember this attribute at a broader spatial scale (Loretto et al. </w:t>
       </w:r>
       <w:r>
@@ -6038,11 +6701,7 @@
         <w:t>Localized</w:t>
       </w:r>
       <w:r>
-        <w:t xml:space="preserve"> kills are apparent to the local breeders and wolf hunting activity most often occurs at dawn and dusk due to wolves’ crepuscular nature. Since territorial </w:t>
-      </w:r>
-      <w:r>
-        <w:lastRenderedPageBreak/>
-        <w:t>ravens often spend the first few hours after sunrise within their territory preening and performing pair-bonding activities, this would allow ample time for most wolf kills to have occurred before they have decided whether to travel.</w:t>
+        <w:t xml:space="preserve"> kills are apparent to the local breeders and wolf hunting activity most often occurs at dawn and dusk due to wolves’ crepuscular nature. Since territorial ravens often spend the first few hours after sunrise within their territory preening and performing pair-bonding activities, this would allow ample time for most wolf kills to have occurred before they have decided whether to travel.</w:t>
       </w:r>
       <w:r>
         <w:t xml:space="preserve"> </w:t>
@@ -6261,7 +6920,15 @@
           <w:rFonts w:ascii="Aptos" w:hAnsi="Aptos" w:cs="Times New Roman"/>
           <w:kern w:val="0"/>
         </w:rPr>
-        <w:t>(López-Peinado et al. 2023)</w:t>
+        <w:t xml:space="preserve">(López-Peinado </w:t>
+      </w:r>
+      <w:r>
+        <w:rPr>
+          <w:rFonts w:ascii="Aptos" w:hAnsi="Aptos" w:cs="Times New Roman"/>
+          <w:kern w:val="0"/>
+        </w:rPr>
+        <w:lastRenderedPageBreak/>
+        <w:t>et al. 2023)</w:t>
       </w:r>
       <w:r>
         <w:fldChar w:fldCharType="end"/>
@@ -6357,11 +7024,7 @@
         <w:t xml:space="preserve">. </w:t>
       </w:r>
       <w:r>
-        <w:t xml:space="preserve">This </w:t>
-      </w:r>
-      <w:r>
-        <w:lastRenderedPageBreak/>
-        <w:t>continued usage of anthropogenic resource</w:t>
+        <w:t>This continued usage of anthropogenic resource</w:t>
       </w:r>
       <w:r>
         <w:t>s</w:t>
@@ -6484,13 +7147,7 @@
         <w:t>s</w:t>
       </w:r>
       <w:r>
-        <w:t xml:space="preserve"> are highlighted outside the north-western boundary of the national park</w:t>
-      </w:r>
-      <w:r>
-        <w:t xml:space="preserve"> as the locations used to determine if ravens attempted to locate hunter created carrion</w:t>
-      </w:r>
-      <w:r>
-        <w:t>.</w:t>
+        <w:t xml:space="preserve"> are highlighted outside the north-western boundary of the national park.</w:t>
       </w:r>
       <w:r>
         <w:t xml:space="preserve"> </w:t>
@@ -6593,7 +7250,19 @@
         <w:t>a heatmap of the</w:t>
       </w:r>
       <w:r>
-        <w:t xml:space="preserve"> raven GPS points outside of the Yellowstone National Park during November and March respectively. </w:t>
+        <w:t xml:space="preserve"> raven GPS points outside of the Yellowstone National Park during </w:t>
+      </w:r>
+      <w:r>
+        <w:t xml:space="preserve">(A) </w:t>
+      </w:r>
+      <w:r>
+        <w:t xml:space="preserve">November and </w:t>
+      </w:r>
+      <w:r>
+        <w:t xml:space="preserve">(B) </w:t>
+      </w:r>
+      <w:r>
+        <w:t xml:space="preserve">March respectively. </w:t>
       </w:r>
       <w:r>
         <w:t>Warmer colors indicate higher point densities.</w:t>
@@ -7022,10 +7691,10 @@
         </w:rPr>
         <w:lastRenderedPageBreak/>
         <w:drawing>
-          <wp:inline distT="0" distB="0" distL="0" distR="0" wp14:anchorId="498EF746" wp14:editId="494C396E">
-            <wp:extent cx="6089650" cy="4072821"/>
-            <wp:effectExtent l="0" t="0" r="6350" b="4445"/>
-            <wp:docPr id="122765428" name="Picture 2"/>
+          <wp:inline distT="0" distB="0" distL="0" distR="0" wp14:anchorId="07EBE1A7" wp14:editId="19E919FE">
+            <wp:extent cx="6403172" cy="5200650"/>
+            <wp:effectExtent l="0" t="0" r="0" b="0"/>
+            <wp:docPr id="1095290496" name="Picture 1"/>
             <wp:cNvGraphicFramePr>
               <a:graphicFrameLocks xmlns:a="http://schemas.openxmlformats.org/drawingml/2006/main" noChangeAspect="1"/>
             </wp:cNvGraphicFramePr>
@@ -7033,12 +7702,12 @@
               <a:graphicData uri="http://schemas.openxmlformats.org/drawingml/2006/picture">
                 <pic:pic xmlns:pic="http://schemas.openxmlformats.org/drawingml/2006/picture">
                   <pic:nvPicPr>
-                    <pic:cNvPr id="0" name="Picture 2"/>
+                    <pic:cNvPr id="0" name="Picture 1"/>
                     <pic:cNvPicPr>
                       <a:picLocks noChangeAspect="1" noChangeArrowheads="1"/>
                     </pic:cNvPicPr>
                   </pic:nvPicPr>
-                  <pic:blipFill rotWithShape="1">
+                  <pic:blipFill>
                     <a:blip r:embed="rId14">
                       <a:extLst>
                         <a:ext uri="{28A0092B-C50C-407E-A947-70E740481C1C}">
@@ -7046,7 +7715,7 @@
                         </a:ext>
                       </a:extLst>
                     </a:blip>
-                    <a:srcRect r="33547" b="33333"/>
+                    <a:srcRect/>
                     <a:stretch>
                       <a:fillRect/>
                     </a:stretch>
@@ -7054,7 +7723,7 @@
                   <pic:spPr bwMode="auto">
                     <a:xfrm>
                       <a:off x="0" y="0"/>
-                      <a:ext cx="6104341" cy="4082646"/>
+                      <a:ext cx="6404177" cy="5201466"/>
                     </a:xfrm>
                     <a:prstGeom prst="rect">
                       <a:avLst/>
@@ -7063,11 +7732,6 @@
                     <a:ln>
                       <a:noFill/>
                     </a:ln>
-                    <a:extLst>
-                      <a:ext uri="{53640926-AAD7-44D8-BBD7-CCE9431645EC}">
-                        <a14:shadowObscured xmlns:a14="http://schemas.microsoft.com/office/drawing/2010/main"/>
-                      </a:ext>
-                    </a:extLst>
                   </pic:spPr>
                 </pic:pic>
               </a:graphicData>
@@ -7099,28 +7763,22 @@
         <w:t xml:space="preserve"> particular</w:t>
       </w:r>
       <w:r>
-        <w:t xml:space="preserve"> movement decision. The total number of decision days for each raven is displayed on the righ</w:t>
+        <w:t xml:space="preserve"> movement decision. </w:t>
+      </w:r>
+      <w:r>
+        <w:t xml:space="preserve">The “other” category is used to encapsulate all extra-territorial movements that did not result in a visit to the hunting regions. </w:t>
+      </w:r>
+      <w:r>
+        <w:t xml:space="preserve">Instances where a wolf kill was available (territory) or visited (other/hunting) are denoted by the striped area. </w:t>
+      </w:r>
+      <w:r>
+        <w:t>The total number of decision days for each raven is displayed on the righ</w:t>
       </w:r>
       <w:r>
         <w:t>t</w:t>
       </w:r>
       <w:r>
         <w:t xml:space="preserve">-hand side of the plot. </w:t>
-      </w:r>
-      <w:r>
-        <w:t xml:space="preserve">The </w:t>
-      </w:r>
-      <w:r>
-        <w:t>“</w:t>
-      </w:r>
-      <w:r>
-        <w:t>other</w:t>
-      </w:r>
-      <w:r>
-        <w:t>”</w:t>
-      </w:r>
-      <w:r>
-        <w:t xml:space="preserve"> category is used to encapsulate all extra-territorial movements that did not result in a visit to the hunting regions.  </w:t>
       </w:r>
     </w:p>
     <w:p>
@@ -9551,7 +10209,7 @@
       </w:r>
     </w:p>
   </w:comment>
-  <w:comment w:id="5" w:author="Cameron Ho" w:date="2025-10-17T19:18:00Z" w:initials="CH">
+  <w:comment w:id="5" w:author="Cameron Ho" w:date="2026-01-31T10:32:00Z" w:initials="CH">
     <w:p>
       <w:pPr>
         <w:pStyle w:val="CommentText"/>
@@ -9563,11 +10221,27 @@
         <w:annotationRef/>
       </w:r>
       <w:r>
+        <w:t>Alternatively we can say this year had no bison hunting at all</w:t>
+      </w:r>
+    </w:p>
+  </w:comment>
+  <w:comment w:id="6" w:author="Cameron Ho" w:date="2025-10-17T19:18:00Z" w:initials="CH">
+    <w:p>
+      <w:pPr>
+        <w:pStyle w:val="CommentText"/>
+      </w:pPr>
+      <w:r>
+        <w:rPr>
+          <w:rStyle w:val="CommentReference"/>
+        </w:rPr>
+        <w:annotationRef/>
+      </w:r>
+      <w:r>
         <w:t>Is this fine? Or should I include 314 as well?</w:t>
       </w:r>
     </w:p>
   </w:comment>
-  <w:comment w:id="6" w:author="Cameron Ho" w:date="2026-01-28T11:37:00Z" w:initials="CH">
+  <w:comment w:id="7" w:author="Cameron Ho" w:date="2026-01-28T11:37:00Z" w:initials="CH">
     <w:p>
       <w:pPr>
         <w:pStyle w:val="CommentText"/>
@@ -9583,7 +10257,7 @@
       </w:r>
     </w:p>
   </w:comment>
-  <w:comment w:id="7" w:author="Cameron Ho" w:date="2026-01-30T11:44:00Z" w:initials="CH">
+  <w:comment w:id="8" w:author="Cameron Ho" w:date="2026-01-30T11:44:00Z" w:initials="CH">
     <w:p>
       <w:pPr>
         <w:pStyle w:val="CommentText"/>
@@ -9599,7 +10273,7 @@
       </w:r>
     </w:p>
   </w:comment>
-  <w:comment w:id="8" w:author="Cameron Ho" w:date="2026-01-30T11:49:00Z" w:initials="CH">
+  <w:comment w:id="9" w:author="Cameron Ho" w:date="2026-01-30T11:49:00Z" w:initials="CH">
     <w:p>
       <w:pPr>
         <w:pStyle w:val="CommentText"/>
@@ -9644,7 +10318,7 @@
       </w:r>
     </w:p>
   </w:comment>
-  <w:comment w:id="9" w:author="Cameron Ho" w:date="2025-10-17T20:51:00Z" w:initials="CH">
+  <w:comment w:id="10" w:author="Cameron Ho" w:date="2025-10-17T20:51:00Z" w:initials="CH">
     <w:p>
       <w:pPr>
         <w:pStyle w:val="CommentText"/>
@@ -9671,7 +10345,7 @@
       </w:r>
     </w:p>
   </w:comment>
-  <w:comment w:id="10" w:author="Cameron Ho" w:date="2025-05-28T17:15:00Z" w:initials="CH">
+  <w:comment w:id="11" w:author="Cameron Ho" w:date="2025-05-28T17:15:00Z" w:initials="CH">
     <w:p>
       <w:pPr>
         <w:pStyle w:val="CommentText"/>
@@ -9687,7 +10361,7 @@
       </w:r>
     </w:p>
   </w:comment>
-  <w:comment w:id="11" w:author="Cameron Ho" w:date="2026-01-30T18:41:00Z" w:initials="CH">
+  <w:comment w:id="12" w:author="Cameron Ho" w:date="2026-01-30T18:41:00Z" w:initials="CH">
     <w:p>
       <w:pPr>
         <w:pStyle w:val="CommentText"/>
@@ -9703,7 +10377,7 @@
       </w:r>
     </w:p>
   </w:comment>
-  <w:comment w:id="12" w:author="Cameron Ho" w:date="2026-01-30T18:57:00Z" w:initials="CH">
+  <w:comment w:id="13" w:author="Cameron Ho" w:date="2026-01-30T18:57:00Z" w:initials="CH">
     <w:p>
       <w:pPr>
         <w:pStyle w:val="CommentText"/>
@@ -9728,7 +10402,7 @@
         <w:pStyle w:val="CommentText"/>
       </w:pPr>
       <w:r>
-        <w:t>At the 1 hour fix rate that’s more common in the winter, 5 hours covers half of the day in march and almost all daylight hours in december.</w:t>
+        <w:t>At the 1 hour fix rate, 5 hours covers half of the day in march and almost all daylight hours in december.</w:t>
       </w:r>
     </w:p>
     <w:p>
@@ -9736,8 +10410,29 @@
         <w:pStyle w:val="CommentText"/>
       </w:pPr>
     </w:p>
+    <w:p>
+      <w:pPr>
+        <w:pStyle w:val="CommentText"/>
+      </w:pPr>
+      <w:r>
+        <w:t>Doubling it to 10 points doesn’t change the model results.</w:t>
+      </w:r>
+    </w:p>
+    <w:p>
+      <w:pPr>
+        <w:pStyle w:val="CommentText"/>
+      </w:pPr>
+    </w:p>
+    <w:p>
+      <w:pPr>
+        <w:pStyle w:val="CommentText"/>
+      </w:pPr>
+      <w:r>
+        <w:t>There is no good reasoning for the number though besides, I have to choose some number because only 1 point is a problem</w:t>
+      </w:r>
+    </w:p>
   </w:comment>
-  <w:comment w:id="13" w:author="Cameron Ho" w:date="2026-01-30T19:52:00Z" w:initials="CH">
+  <w:comment w:id="14" w:author="Cameron Ho" w:date="2026-01-30T19:52:00Z" w:initials="CH">
     <w:p>
       <w:pPr>
         <w:pStyle w:val="CommentText"/>
@@ -9788,7 +10483,7 @@
       </w:r>
     </w:p>
   </w:comment>
-  <w:comment w:id="14" w:author="Cameron Ho" w:date="2026-01-06T10:08:00Z" w:initials="CH">
+  <w:comment w:id="15" w:author="Cameron Ho" w:date="2026-01-06T10:08:00Z" w:initials="CH">
     <w:p>
       <w:pPr>
         <w:pStyle w:val="CommentText"/>
@@ -9804,7 +10499,7 @@
       </w:r>
     </w:p>
   </w:comment>
-  <w:comment w:id="15" w:author="Cameron Ho" w:date="2026-01-06T12:14:00Z" w:initials="CH">
+  <w:comment w:id="16" w:author="Cameron Ho" w:date="2026-01-31T14:57:00Z" w:initials="CH">
     <w:p>
       <w:pPr>
         <w:pStyle w:val="CommentText"/>
@@ -9816,92 +10511,55 @@
         <w:annotationRef/>
       </w:r>
       <w:r>
-        <w:t xml:space="preserve">Since there are 2 models for each part of the model with mostly overlapping covariates, for the model reporting I am going to report the effect sizes/p value for the model that has the better AIC. </w:t>
-      </w:r>
-    </w:p>
+        <w:t>I did not add anything to separate seasonality in the second model (like study_period in the first model). However the hunting season is not true for the entirety of march in every year. It is based on the timing of actual bison take hunting season part of methods)</w:t>
+      </w:r>
+    </w:p>
+  </w:comment>
+  <w:comment w:id="17" w:author="Cameron Ho" w:date="2026-01-07T12:56:00Z" w:initials="CH">
     <w:p>
       <w:pPr>
         <w:pStyle w:val="CommentText"/>
       </w:pPr>
-    </w:p>
+      <w:r>
+        <w:rPr>
+          <w:rStyle w:val="CommentReference"/>
+        </w:rPr>
+        <w:annotationRef/>
+      </w:r>
+      <w:r>
+        <w:t>Tower. There are other instances of ravens losing territory (Specimen, Old Faithful) but we don’t necessarily know what happened to the male in those situations since they weren’t tagged</w:t>
+      </w:r>
+    </w:p>
+  </w:comment>
+  <w:comment w:id="18" w:author="Cameron Ho" w:date="2026-01-30T18:15:00Z" w:initials="CH">
     <w:p>
       <w:pPr>
         <w:pStyle w:val="CommentText"/>
       </w:pPr>
       <w:r>
-        <w:t>For example</w:t>
-      </w:r>
-    </w:p>
+        <w:rPr>
+          <w:rStyle w:val="CommentReference"/>
+        </w:rPr>
+        <w:annotationRef/>
+      </w:r>
+      <w:r>
+        <w:t>Im aware, don’t know why zotero is doing this. Can fix manually after creating lit cited</w:t>
+      </w:r>
+    </w:p>
+  </w:comment>
+  <w:comment w:id="19" w:author="Cameron Ho" w:date="2026-01-12T13:09:00Z" w:initials="CH">
     <w:p>
       <w:pPr>
         <w:pStyle w:val="CommentText"/>
       </w:pPr>
       <w:r>
-        <w:t>Active kill is significant in both models, but I will only show the model results in text from the hunting season model because it had the better AIC. Both models in full will be available as effect plots and in supplemental anyways.</w:t>
-      </w:r>
-    </w:p>
-  </w:comment>
-  <w:comment w:id="16" w:author="Cameron Ho" w:date="2026-01-07T12:49:00Z" w:initials="CH">
-    <w:p>
-      <w:pPr>
-        <w:pStyle w:val="CommentText"/>
-      </w:pPr>
-      <w:r>
         <w:rPr>
           <w:rStyle w:val="CommentReference"/>
         </w:rPr>
         <w:annotationRef/>
       </w:r>
       <w:r>
-        <w:t>And just general observations from carcasses in the park. John?</w:t>
-      </w:r>
-    </w:p>
-  </w:comment>
-  <w:comment w:id="17" w:author="Cameron Ho" w:date="2026-01-12T13:09:00Z" w:initials="CH">
-    <w:p>
-      <w:pPr>
-        <w:pStyle w:val="CommentText"/>
-      </w:pPr>
-      <w:r>
-        <w:rPr>
-          <w:rStyle w:val="CommentReference"/>
-        </w:rPr>
-        <w:annotationRef/>
-      </w:r>
-      <w:r>
         <w:t xml:space="preserve">Observations of ravens carrying sticks. High bridge ravens starting to centralize. Bob Landis videos of confluence ravens nest building in March. </w:t>
-      </w:r>
-    </w:p>
-  </w:comment>
-  <w:comment w:id="18" w:author="Cameron Ho" w:date="2026-01-07T12:56:00Z" w:initials="CH">
-    <w:p>
-      <w:pPr>
-        <w:pStyle w:val="CommentText"/>
-      </w:pPr>
-      <w:r>
-        <w:rPr>
-          <w:rStyle w:val="CommentReference"/>
-        </w:rPr>
-        <w:annotationRef/>
-      </w:r>
-      <w:r>
-        <w:t>Tower. There are other instances of ravens losing territory (Specimen, Old Faithful) but we don’t necessarily know what happened to the male in those situations since they weren’t tagged</w:t>
-      </w:r>
-    </w:p>
-  </w:comment>
-  <w:comment w:id="19" w:author="Cameron Ho" w:date="2026-01-30T18:15:00Z" w:initials="CH">
-    <w:p>
-      <w:pPr>
-        <w:pStyle w:val="CommentText"/>
-      </w:pPr>
-      <w:r>
-        <w:rPr>
-          <w:rStyle w:val="CommentReference"/>
-        </w:rPr>
-        <w:annotationRef/>
-      </w:r>
-      <w:r>
-        <w:t>Im aware, don’t know why zotero is doing this. Can fix manually after creating lit cited</w:t>
       </w:r>
     </w:p>
   </w:comment>
@@ -9947,6 +10605,7 @@
   <w15:commentEx w15:paraId="71ED359B" w15:done="0"/>
   <w15:commentEx w15:paraId="18CC69F4" w15:done="0"/>
   <w15:commentEx w15:paraId="2B76E617" w15:done="0"/>
+  <w15:commentEx w15:paraId="3FE05EA9" w15:done="0"/>
   <w15:commentEx w15:paraId="0240B381" w15:done="0"/>
   <w15:commentEx w15:paraId="43C12D61" w15:done="0"/>
   <w15:commentEx w15:paraId="01728E70" w15:done="0"/>
@@ -9957,11 +10616,10 @@
   <w15:commentEx w15:paraId="27CA007A" w15:done="0"/>
   <w15:commentEx w15:paraId="24C6D939" w15:done="0"/>
   <w15:commentEx w15:paraId="705E33CE" w15:done="0"/>
-  <w15:commentEx w15:paraId="6047C553" w15:done="0"/>
-  <w15:commentEx w15:paraId="108C09F5" w15:done="0"/>
+  <w15:commentEx w15:paraId="5F3342A4" w15:done="0"/>
+  <w15:commentEx w15:paraId="2FB8EA45" w15:done="0"/>
+  <w15:commentEx w15:paraId="64002F75" w15:done="0"/>
   <w15:commentEx w15:paraId="15B3B3F2" w15:done="0"/>
-  <w15:commentEx w15:paraId="349C98E8" w15:done="0"/>
-  <w15:commentEx w15:paraId="5C44B68E" w15:done="0"/>
   <w15:commentEx w15:paraId="0E508A0D" w15:done="0"/>
   <w15:commentEx w15:paraId="57CDA6CD" w15:done="0"/>
 </w15:commentsEx>
@@ -9974,6 +10632,7 @@
   <w16cex:commentExtensible w16cex:durableId="74E92380" w16cex:dateUtc="2026-01-28T19:18:00Z"/>
   <w16cex:commentExtensible w16cex:durableId="5EF0FD94" w16cex:dateUtc="2026-01-31T02:37:00Z"/>
   <w16cex:commentExtensible w16cex:durableId="319580F7" w16cex:dateUtc="2025-10-18T01:12:00Z"/>
+  <w16cex:commentExtensible w16cex:durableId="3E66806B" w16cex:dateUtc="2026-01-31T18:32:00Z"/>
   <w16cex:commentExtensible w16cex:durableId="7C872D6F" w16cex:dateUtc="2025-10-18T01:18:00Z"/>
   <w16cex:commentExtensible w16cex:durableId="06A42265" w16cex:dateUtc="2026-01-28T19:37:00Z"/>
   <w16cex:commentExtensible w16cex:durableId="308A2DDB" w16cex:dateUtc="2026-01-30T19:44:00Z"/>
@@ -9984,11 +10643,10 @@
   <w16cex:commentExtensible w16cex:durableId="3BFE963F" w16cex:dateUtc="2026-01-31T02:57:00Z"/>
   <w16cex:commentExtensible w16cex:durableId="69563E1E" w16cex:dateUtc="2026-01-31T03:52:00Z"/>
   <w16cex:commentExtensible w16cex:durableId="19A71F6D" w16cex:dateUtc="2026-01-06T18:08:00Z"/>
-  <w16cex:commentExtensible w16cex:durableId="0AB9309E" w16cex:dateUtc="2026-01-06T20:14:00Z"/>
-  <w16cex:commentExtensible w16cex:durableId="460D95E0" w16cex:dateUtc="2026-01-07T20:49:00Z"/>
-  <w16cex:commentExtensible w16cex:durableId="142E9BFF" w16cex:dateUtc="2026-01-12T21:09:00Z"/>
+  <w16cex:commentExtensible w16cex:durableId="333CE58C" w16cex:dateUtc="2026-01-31T22:57:00Z"/>
   <w16cex:commentExtensible w16cex:durableId="1ACDB29C" w16cex:dateUtc="2026-01-07T20:56:00Z"/>
   <w16cex:commentExtensible w16cex:durableId="2DB01F4C" w16cex:dateUtc="2026-01-31T02:15:00Z"/>
+  <w16cex:commentExtensible w16cex:durableId="142E9BFF" w16cex:dateUtc="2026-01-12T21:09:00Z"/>
   <w16cex:commentExtensible w16cex:durableId="71401326" w16cex:dateUtc="2026-01-29T22:20:00Z"/>
   <w16cex:commentExtensible w16cex:durableId="30B6CB69" w16cex:dateUtc="2026-01-07T18:05:00Z"/>
 </w16cex:commentsExtensible>
@@ -10001,6 +10659,7 @@
   <w16cid:commentId w16cid:paraId="71ED359B" w16cid:durableId="74E92380"/>
   <w16cid:commentId w16cid:paraId="18CC69F4" w16cid:durableId="5EF0FD94"/>
   <w16cid:commentId w16cid:paraId="2B76E617" w16cid:durableId="319580F7"/>
+  <w16cid:commentId w16cid:paraId="3FE05EA9" w16cid:durableId="3E66806B"/>
   <w16cid:commentId w16cid:paraId="0240B381" w16cid:durableId="7C872D6F"/>
   <w16cid:commentId w16cid:paraId="43C12D61" w16cid:durableId="06A42265"/>
   <w16cid:commentId w16cid:paraId="01728E70" w16cid:durableId="308A2DDB"/>
@@ -10011,11 +10670,10 @@
   <w16cid:commentId w16cid:paraId="27CA007A" w16cid:durableId="3BFE963F"/>
   <w16cid:commentId w16cid:paraId="24C6D939" w16cid:durableId="69563E1E"/>
   <w16cid:commentId w16cid:paraId="705E33CE" w16cid:durableId="19A71F6D"/>
-  <w16cid:commentId w16cid:paraId="6047C553" w16cid:durableId="0AB9309E"/>
-  <w16cid:commentId w16cid:paraId="108C09F5" w16cid:durableId="460D95E0"/>
+  <w16cid:commentId w16cid:paraId="5F3342A4" w16cid:durableId="333CE58C"/>
+  <w16cid:commentId w16cid:paraId="2FB8EA45" w16cid:durableId="1ACDB29C"/>
+  <w16cid:commentId w16cid:paraId="64002F75" w16cid:durableId="2DB01F4C"/>
   <w16cid:commentId w16cid:paraId="15B3B3F2" w16cid:durableId="142E9BFF"/>
-  <w16cid:commentId w16cid:paraId="349C98E8" w16cid:durableId="1ACDB29C"/>
-  <w16cid:commentId w16cid:paraId="5C44B68E" w16cid:durableId="2DB01F4C"/>
   <w16cid:commentId w16cid:paraId="0E508A0D" w16cid:durableId="71401326"/>
   <w16cid:commentId w16cid:paraId="57CDA6CD" w16cid:durableId="30B6CB69"/>
 </w16cid:commentsIds>
@@ -10683,6 +11341,7 @@
   <w:style w:type="character" w:default="1" w:styleId="DefaultParagraphFont">
     <w:name w:val="Default Paragraph Font"/>
     <w:uiPriority w:val="1"/>
+    <w:semiHidden/>
     <w:unhideWhenUsed/>
   </w:style>
   <w:style w:type="table" w:default="1" w:styleId="TableNormal">

</xml_diff>

<commit_message>
added reasoning for methods decisions
</commit_message>
<xml_diff>
--- a/reports/thesis/02_chapter_2.docx
+++ b/reports/thesis/02_chapter_2.docx
@@ -1405,7 +1405,15 @@
         <w:t>made by</w:t>
       </w:r>
       <w:r>
-        <w:t xml:space="preserve"> territorial ravens. Ravens were captured between October 2019 and January 2024 using remote controlled net launchers (Coda Enterprises, Ltd). Various anthropogenic foods and carrion sources were used as bait. Territorial ravens were caught opportunistically in large feeding groups with vagrant ravens and as targeted efforts at territories</w:t>
+        <w:t xml:space="preserve"> territorial ravens. Ravens were captured between October 2019 and January 2024 using remote controlled net launchers (Coda </w:t>
+      </w:r>
+      <w:proofErr w:type="gramStart"/>
+      <w:r>
+        <w:t>Enterprises,</w:t>
+      </w:r>
+      <w:proofErr w:type="gramEnd"/>
+      <w:r>
+        <w:t xml:space="preserve"> Ltd). Various anthropogenic foods and carrion sources were used as bait. Territorial ravens were caught opportunistically in large feeding groups with vagrant ravens and as targeted efforts at territories</w:t>
       </w:r>
       <w:r>
         <w:t xml:space="preserve"> along the road within the national park</w:t>
@@ -1893,7 +1901,15 @@
       </w:pPr>
       <w:r>
         <w:lastRenderedPageBreak/>
-        <w:t xml:space="preserve">We defined two separate polygons for the hunting area potentially utilized by ravens to locate foraging opportunities from gutpiles created from the MT Fish, Wildlife, and Parks rifle hunting season or the tribal hunting season (Fig 1, 2). During MTFWP rifle hunting season, which occurs on slightly varying dates from the last week of October to the end of November or first week of December, elk and deer are the main targets and are small enough to be packed out by smaller groups of hunters. We captured this region (hereafter MTFWP hunting region) by using a 5 km buffer around all roads 10 km away from the park entrance station in Gardiner, MT.  We recognize that additional take will occur outside of this region, but the vast majority of hunting will occur within this space. </w:t>
+        <w:t xml:space="preserve">We defined two separate polygons for the hunting area potentially utilized by ravens to locate foraging opportunities from gutpiles created from the MT Fish, Wildlife, and Parks rifle hunting season or the tribal hunting season (Fig 1, 2). During MTFWP rifle hunting season, which occurs on slightly varying dates from the last week of October to the end of November or first week of December, elk and deer are the main targets and are small enough to be packed out by smaller groups of hunters. We captured this region (hereafter MTFWP hunting region) by using a 5 km buffer around all roads 10 km away from the park entrance station in Gardiner, MT.  We recognize that additional take will occur outside of this region, but </w:t>
+      </w:r>
+      <w:proofErr w:type="gramStart"/>
+      <w:r>
+        <w:t>the vast majority of</w:t>
+      </w:r>
+      <w:proofErr w:type="gramEnd"/>
+      <w:r>
+        <w:t xml:space="preserve"> hunting will occur within this space. </w:t>
       </w:r>
     </w:p>
     <w:p>
@@ -2012,31 +2028,13 @@
         <w:spacing w:line="480" w:lineRule="auto"/>
       </w:pPr>
       <w:r>
-        <w:t xml:space="preserve">Take will </w:t>
-      </w:r>
-      <w:r>
-        <w:t>occur</w:t>
-      </w:r>
-      <w:r>
-        <w:t xml:space="preserve"> outside of </w:t>
-      </w:r>
-      <w:r>
-        <w:t>these periods</w:t>
-      </w:r>
-      <w:r>
-        <w:t xml:space="preserve"> from other sources such as tribes </w:t>
-      </w:r>
-      <w:r>
-        <w:t xml:space="preserve">harvesting other species (e.g. elk, deer, </w:t>
+        <w:t xml:space="preserve">Take will occur outside of these periods from other sources such as tribes harvesting other species (e.g. elk, deer, </w:t>
       </w:r>
       <w:r>
         <w:t>etc.</w:t>
       </w:r>
       <w:r>
-        <w:t xml:space="preserve">). </w:t>
-      </w:r>
-      <w:r>
-        <w:t>However, we had no way to account for this as effort can vary widely between years and harvest amounts are not publicly accessible.</w:t>
+        <w:t>). However, we had no way to account for this as effort can vary widely between years and harvest amounts are not publicly accessible.</w:t>
       </w:r>
       <w:r>
         <w:t xml:space="preserve"> MTFWP has indicated though that these harvests are on a much smaller scale than either the MTFWP hunting season or the tribal bison hunt (</w:t>
@@ -2117,7 +2115,15 @@
         <w:t xml:space="preserve"> hunting districts around the town of Gardiner</w:t>
       </w:r>
       <w:r>
-        <w:t>, although the 314 region also extends much farther north into the Paradise Valley</w:t>
+        <w:t xml:space="preserve">, although the 314 </w:t>
+      </w:r>
+      <w:proofErr w:type="gramStart"/>
+      <w:r>
+        <w:t>region</w:t>
+      </w:r>
+      <w:proofErr w:type="gramEnd"/>
+      <w:r>
+        <w:t xml:space="preserve"> also extends much farther north into the Paradise Valley</w:t>
       </w:r>
       <w:r>
         <w:t xml:space="preserve">. </w:t>
@@ -2572,33 +2578,13 @@
       </w:r>
       <w:r>
         <w:lastRenderedPageBreak/>
-        <w:t>breeding season (</w:t>
-      </w:r>
-      <w:commentRangeStart w:id="11"/>
-      <w:r>
-        <w:t>May</w:t>
-      </w:r>
-      <w:commentRangeEnd w:id="11"/>
-      <w:r>
-        <w:rPr>
-          <w:rStyle w:val="CommentReference"/>
-          <w:sz w:val="24"/>
-          <w:szCs w:val="24"/>
-        </w:rPr>
-        <w:commentReference w:id="11"/>
-      </w:r>
-      <w:r>
-        <w:t xml:space="preserve"> - </w:t>
+        <w:t xml:space="preserve">breeding season (May - </w:t>
       </w:r>
       <w:r>
         <w:t>July</w:t>
       </w:r>
       <w:r>
-        <w:t xml:space="preserve">). </w:t>
-      </w:r>
-      <w:commentRangeStart w:id="12"/>
-      <w:r>
-        <w:t>A 90%</w:t>
+        <w:t>). A 90%</w:t>
       </w:r>
       <w:r>
         <w:t xml:space="preserve"> MCP</w:t>
@@ -2606,13 +2592,6 @@
       <w:r>
         <w:t xml:space="preserve"> </w:t>
       </w:r>
-      <w:commentRangeEnd w:id="12"/>
-      <w:r>
-        <w:rPr>
-          <w:rStyle w:val="CommentReference"/>
-        </w:rPr>
-        <w:commentReference w:id="12"/>
-      </w:r>
       <w:r>
         <w:t>was</w:t>
       </w:r>
@@ -2638,13 +2617,76 @@
         <w:t xml:space="preserve">. </w:t>
       </w:r>
       <w:r>
-        <w:t xml:space="preserve">A raven was determined to have stayed on its territory if all </w:t>
+        <w:t xml:space="preserve">90% </w:t>
+      </w:r>
+      <w:r>
+        <w:t>provides a</w:t>
+      </w:r>
+      <w:r>
+        <w:t xml:space="preserve"> conservative estimate of the home range as individuals nesting earlier</w:t>
+      </w:r>
+      <w:r>
+        <w:t xml:space="preserve"> in the year</w:t>
+      </w:r>
+      <w:r>
+        <w:t xml:space="preserve"> and nesting failure </w:t>
+      </w:r>
+      <w:r>
+        <w:t>can</w:t>
+      </w:r>
+      <w:r>
+        <w:t xml:space="preserve"> release </w:t>
+      </w:r>
+      <w:r>
+        <w:t xml:space="preserve">a </w:t>
+      </w:r>
+      <w:r>
+        <w:t>raven from movement restriction from central place foraging and the need to provision incubating females or chicks.</w:t>
+      </w:r>
+      <w:r>
+        <w:t xml:space="preserve"> </w:t>
+      </w:r>
+      <w:r>
+        <w:t>Some</w:t>
+      </w:r>
+      <w:r>
+        <w:t xml:space="preserve"> individuals</w:t>
+      </w:r>
+      <w:r>
+        <w:t xml:space="preserve"> that failed</w:t>
+      </w:r>
+      <w:r>
+        <w:t xml:space="preserve"> </w:t>
+      </w:r>
+      <w:r>
+        <w:t>made</w:t>
+      </w:r>
+      <w:r>
+        <w:t xml:space="preserve"> large trips outside of their territory to other regions of the park inflating the size of their estimated home range. </w:t>
+      </w:r>
+      <w:r>
+        <w:t>To counter the slight underestimation cause</w:t>
+      </w:r>
+      <w:r>
+        <w:t>d</w:t>
+      </w:r>
+      <w:r>
+        <w:t xml:space="preserve"> by using a 90% MCP, we determine that a</w:t>
+      </w:r>
+      <w:r>
+        <w:t xml:space="preserve"> raven stayed on its territory if all </w:t>
       </w:r>
       <w:r>
         <w:t>locations</w:t>
       </w:r>
       <w:r>
-        <w:t xml:space="preserve"> on that day were within 1 kilometer of the territory boundary. </w:t>
+        <w:t xml:space="preserve"> on that day were within 1 kilometer of the </w:t>
+      </w:r>
+      <w:r>
+        <w:t>90% MCP</w:t>
+      </w:r>
+      <w:r>
+        <w:t xml:space="preserve"> boundary. </w:t>
       </w:r>
     </w:p>
     <w:p>
@@ -2664,25 +2706,17 @@
       <w:r>
         <w:t xml:space="preserve">. Days were removed for ravens when they had less than </w:t>
       </w:r>
-      <w:commentRangeStart w:id="13"/>
-      <w:r>
-        <w:t>5 GPS points</w:t>
+      <w:r>
+        <w:t>10</w:t>
+      </w:r>
+      <w:r>
+        <w:t xml:space="preserve"> GPS points</w:t>
       </w:r>
       <w:r>
         <w:t xml:space="preserve"> in a day</w:t>
       </w:r>
       <w:r>
-        <w:t xml:space="preserve"> </w:t>
-      </w:r>
-      <w:commentRangeEnd w:id="13"/>
-      <w:r>
-        <w:rPr>
-          <w:rStyle w:val="CommentReference"/>
-        </w:rPr>
-        <w:commentReference w:id="13"/>
-      </w:r>
-      <w:r>
-        <w:t xml:space="preserve">and the decision for that day was negative for that model (e.g. raven didn’t leave territory) as </w:t>
+        <w:t xml:space="preserve"> and the decision for that day was negative for that model (e.g. raven didn’t leave territory) as </w:t>
       </w:r>
       <w:r>
         <w:t>we were uncertain that the raven did not make the positive decision</w:t>
@@ -2695,6 +2729,23 @@
       </w:r>
       <w:r>
         <w:t xml:space="preserve"> </w:t>
+      </w:r>
+      <w:r>
+        <w:t xml:space="preserve">At a </w:t>
+      </w:r>
+      <w:proofErr w:type="gramStart"/>
+      <w:r>
+        <w:t>30 minute</w:t>
+      </w:r>
+      <w:proofErr w:type="gramEnd"/>
+      <w:r>
+        <w:t xml:space="preserve"> fix-rate (which can be conservative for winter due to low battery levels) 10 GPS points </w:t>
+      </w:r>
+      <w:r>
+        <w:t>represent</w:t>
+      </w:r>
+      <w:r>
+        <w:t xml:space="preserve"> 5 hours, which is half of daylight hours. </w:t>
       </w:r>
     </w:p>
     <w:p>
@@ -2769,6 +2820,7 @@
         <w:t xml:space="preserve">Yellowstone’s </w:t>
       </w:r>
       <w:r>
+        <w:lastRenderedPageBreak/>
         <w:t>n</w:t>
       </w:r>
       <w:r>
@@ -2833,11 +2885,7 @@
         <w:t>)</w:t>
       </w:r>
       <w:r>
-        <w:t xml:space="preserve">. These pre-breeding behaviors should be </w:t>
-      </w:r>
-      <w:r>
-        <w:lastRenderedPageBreak/>
-        <w:t xml:space="preserve">more prevalent closer to the breeding season. For this reason, months </w:t>
+        <w:t xml:space="preserve">. These pre-breeding behaviors should be more prevalent closer to the breeding season. For this reason, months </w:t>
       </w:r>
       <w:r>
         <w:t>were</w:t>
@@ -2968,6 +3016,7 @@
         <w:t xml:space="preserve"> the proportion of </w:t>
       </w:r>
       <w:r>
+        <w:lastRenderedPageBreak/>
         <w:t xml:space="preserve">other </w:t>
       </w:r>
       <w:r>
@@ -3072,7 +3121,6 @@
         <w:spacing w:line="480" w:lineRule="auto"/>
       </w:pPr>
       <w:r>
-        <w:lastRenderedPageBreak/>
         <w:tab/>
       </w:r>
       <w:r>
@@ -3190,7 +3238,7 @@
       <w:r>
         <w:t xml:space="preserve"> data from </w:t>
       </w:r>
-      <w:commentRangeStart w:id="14"/>
+      <w:commentRangeStart w:id="11"/>
       <w:r>
         <w:t>the 30-day early (Nov 15 - Dec 15) and late (March</w:t>
       </w:r>
@@ -3200,12 +3248,12 @@
       <w:r>
         <w:t xml:space="preserve">) winter study </w:t>
       </w:r>
-      <w:commentRangeEnd w:id="14"/>
+      <w:commentRangeEnd w:id="11"/>
       <w:r>
         <w:rPr>
           <w:rStyle w:val="CommentReference"/>
         </w:rPr>
-        <w:commentReference w:id="14"/>
+        <w:commentReference w:id="11"/>
       </w:r>
       <w:r>
         <w:t xml:space="preserve">periods done by the Yellowstone Wolf, Cougar, and Elk project because that is the period the wolf carcass </w:t>
@@ -3265,7 +3313,11 @@
         <w:t xml:space="preserve"> between </w:t>
       </w:r>
       <w:r>
-        <w:t xml:space="preserve">the wolf kill covariate (active kill and visited kill) </w:t>
+        <w:t xml:space="preserve">the wolf kill </w:t>
+      </w:r>
+      <w:r>
+        <w:lastRenderedPageBreak/>
+        <w:t xml:space="preserve">covariate (active kill and visited kill) </w:t>
       </w:r>
       <w:r>
         <w:t>and the amount of hunting biomass available</w:t>
@@ -3448,14 +3500,7 @@
         <w:rPr>
           <w:highlight w:val="yellow"/>
         </w:rPr>
-        <w:t xml:space="preserve"> the distance to the </w:t>
-      </w:r>
-      <w:r>
-        <w:rPr>
-          <w:highlight w:val="yellow"/>
-        </w:rPr>
-        <w:lastRenderedPageBreak/>
-        <w:t>hunting region, the proportion of other ravens visiting the hunting region</w:t>
+        <w:t xml:space="preserve"> the distance to the hunting region, the proportion of other ravens visiting the hunting region</w:t>
       </w:r>
       <w:r>
         <w:rPr>
@@ -3530,13 +3575,19 @@
         <w:t xml:space="preserve"> </w:t>
       </w:r>
       <w:r>
-        <w:t>2090</w:t>
+        <w:t>2070</w:t>
       </w:r>
       <w:r>
         <w:t xml:space="preserve"> decision days (mean = </w:t>
       </w:r>
       <w:r>
-        <w:t>104.5</w:t>
+        <w:t>10</w:t>
+      </w:r>
+      <w:r>
+        <w:t>3</w:t>
+      </w:r>
+      <w:r>
+        <w:t>.5</w:t>
       </w:r>
       <w:r>
         <w:t xml:space="preserve">, </w:t>
@@ -3550,7 +3601,7 @@
         <w:t xml:space="preserve"> = </w:t>
       </w:r>
       <w:r>
-        <w:t>62.6</w:t>
+        <w:t>62</w:t>
       </w:r>
       <w:r>
         <w:t xml:space="preserve">, </w:t>
@@ -3576,19 +3627,19 @@
       <w:r>
         <w:t xml:space="preserve"> from </w:t>
       </w:r>
-      <w:commentRangeStart w:id="15"/>
+      <w:commentRangeStart w:id="12"/>
       <w:r>
         <w:t>20 territorial ravens</w:t>
       </w:r>
       <w:r>
         <w:t xml:space="preserve"> </w:t>
       </w:r>
-      <w:commentRangeEnd w:id="15"/>
+      <w:commentRangeEnd w:id="12"/>
       <w:r>
         <w:rPr>
           <w:rStyle w:val="CommentReference"/>
         </w:rPr>
-        <w:commentReference w:id="15"/>
+        <w:commentReference w:id="12"/>
       </w:r>
       <w:r>
         <w:t>(12 female, 8 male)</w:t>
@@ -3606,7 +3657,13 @@
         <w:t xml:space="preserve"> territorial holders during the study period. </w:t>
       </w:r>
       <w:r>
-        <w:t xml:space="preserve">Ravens decided to leave their territories an average of 86.8% of days (range = 13.9 – 100%, </w:t>
+        <w:t>Ravens decided to leave their territories an average of 8</w:t>
+      </w:r>
+      <w:r>
+        <w:t>7.5</w:t>
+      </w:r>
+      <w:r>
+        <w:t xml:space="preserve">% of days (range = 13.9 – 100%, </w:t>
       </w:r>
       <w:proofErr w:type="spellStart"/>
       <w:r>
@@ -3614,7 +3671,13 @@
       </w:r>
       <w:proofErr w:type="spellEnd"/>
       <w:r>
-        <w:t xml:space="preserve"> = 20%</w:t>
+        <w:t xml:space="preserve"> = </w:t>
+      </w:r>
+      <w:r>
+        <w:t>19.8</w:t>
+      </w:r>
+      <w:r>
+        <w:t>%</w:t>
       </w:r>
       <w:r>
         <w:t>, Fig.</w:t>
@@ -3640,7 +3703,19 @@
         <w:t xml:space="preserve"> = 15.7) </w:t>
       </w:r>
       <w:r>
-        <w:t xml:space="preserve">to forage in the hunting area an average of 68.2% of days (range = 0 – 100%, </w:t>
+        <w:t xml:space="preserve">to forage in the hunting area an average of </w:t>
+      </w:r>
+      <w:r>
+        <w:t>70</w:t>
+      </w:r>
+      <w:r>
+        <w:t>.</w:t>
+      </w:r>
+      <w:r>
+        <w:t>5</w:t>
+      </w:r>
+      <w:r>
+        <w:t xml:space="preserve">% of days (range = 0 – 100%, </w:t>
       </w:r>
       <w:proofErr w:type="spellStart"/>
       <w:r>
@@ -3648,7 +3723,13 @@
       </w:r>
       <w:proofErr w:type="spellEnd"/>
       <w:r>
-        <w:t xml:space="preserve"> = 32%</w:t>
+        <w:t xml:space="preserve"> = 3</w:t>
+      </w:r>
+      <w:r>
+        <w:t>1.5</w:t>
+      </w:r>
+      <w:r>
+        <w:t>%</w:t>
       </w:r>
       <w:r>
         <w:t xml:space="preserve">, Fig. </w:t>
@@ -3690,7 +3771,11 @@
         <w:t xml:space="preserve"> </w:t>
       </w:r>
       <w:r>
-        <w:t xml:space="preserve">Two ravens residing at Old Faithful (7485, 7494; </w:t>
+        <w:t xml:space="preserve">Two ravens residing at </w:t>
+      </w:r>
+      <w:r>
+        <w:lastRenderedPageBreak/>
+        <w:t xml:space="preserve">Old Faithful (7485, 7494; </w:t>
       </w:r>
       <w:r>
         <w:t>63 km from hunting regions)</w:t>
@@ -3741,7 +3826,13 @@
         <w:t>W</w:t>
       </w:r>
       <w:r>
-        <w:t xml:space="preserve">olf kill </w:t>
+        <w:t>olf kill</w:t>
+      </w:r>
+      <w:r>
+        <w:t>s</w:t>
+      </w:r>
+      <w:r>
+        <w:t xml:space="preserve"> </w:t>
       </w:r>
       <w:r>
         <w:t>were rarely available to</w:t>
@@ -3815,11 +3906,7 @@
         <w:t>for a mean</w:t>
       </w:r>
       <w:r>
-        <w:t xml:space="preserve"> of 3.1% of days (range = 0 – </w:t>
-      </w:r>
-      <w:r>
-        <w:lastRenderedPageBreak/>
-        <w:t xml:space="preserve">25%, </w:t>
+        <w:t xml:space="preserve"> of 3.1% of days (range = 0 – 25%, </w:t>
       </w:r>
       <w:proofErr w:type="spellStart"/>
       <w:r>
@@ -3827,7 +3914,13 @@
       </w:r>
       <w:proofErr w:type="spellEnd"/>
       <w:r>
-        <w:t xml:space="preserve"> = 6.2%). </w:t>
+        <w:t xml:space="preserve"> = 6.</w:t>
+      </w:r>
+      <w:r>
+        <w:t>1</w:t>
+      </w:r>
+      <w:r>
+        <w:t xml:space="preserve">%). </w:t>
       </w:r>
       <w:r>
         <w:t>W</w:t>
@@ -4051,7 +4144,15 @@
         <w:t xml:space="preserve"> </w:t>
       </w:r>
       <w:r>
-        <w:t xml:space="preserve">wolf kill within </w:t>
+        <w:t xml:space="preserve">wolf </w:t>
+      </w:r>
+      <w:proofErr w:type="gramStart"/>
+      <w:r>
+        <w:t>kill</w:t>
+      </w:r>
+      <w:proofErr w:type="gramEnd"/>
+      <w:r>
+        <w:t xml:space="preserve"> within </w:t>
       </w:r>
       <w:r>
         <w:t xml:space="preserve">1 km of </w:t>
@@ -4069,10 +4170,10 @@
         <w:t>(</w:t>
       </w:r>
       <w:r>
-        <w:t>-0.95069</w:t>
-      </w:r>
-      <w:r>
-        <w:t>6</w:t>
+        <w:t>-0.</w:t>
+      </w:r>
+      <w:r>
+        <w:t>79651</w:t>
       </w:r>
       <w:r>
         <w:t>, SE =</w:t>
@@ -4081,7 +4182,10 @@
         <w:t xml:space="preserve"> </w:t>
       </w:r>
       <w:r>
-        <w:t>0.336099</w:t>
+        <w:t>0.</w:t>
+      </w:r>
+      <w:r>
+        <w:t>35631</w:t>
       </w:r>
       <w:r>
         <w:t xml:space="preserve">, p </w:t>
@@ -4096,7 +4200,7 @@
         <w:t>0.0</w:t>
       </w:r>
       <w:r>
-        <w:t>1</w:t>
+        <w:t>5</w:t>
       </w:r>
       <w:r>
         <w:t xml:space="preserve">, </w:t>
@@ -4156,7 +4260,10 @@
         <w:t xml:space="preserve">hunting season: </w:t>
       </w:r>
       <w:r>
-        <w:t>-0.117355</w:t>
+        <w:t>-0.</w:t>
+      </w:r>
+      <w:r>
+        <w:t>21529</w:t>
       </w:r>
       <w:r>
         <w:t>, SE =</w:t>
@@ -4165,7 +4272,10 @@
         <w:t xml:space="preserve"> </w:t>
       </w:r>
       <w:r>
-        <w:t>0.203209</w:t>
+        <w:t>0.</w:t>
+      </w:r>
+      <w:r>
+        <w:t>21283</w:t>
       </w:r>
       <w:r>
         <w:t xml:space="preserve">, p </w:t>
@@ -4180,22 +4290,41 @@
         <w:t>0.</w:t>
       </w:r>
       <w:r>
-        <w:t>56; hunting biomass:</w:t>
-      </w:r>
-      <w:r>
-        <w:t xml:space="preserve"> </w:t>
-      </w:r>
-      <w:r>
-        <w:t>-0.000691</w:t>
+        <w:t>31</w:t>
+      </w:r>
+      <w:r>
+        <w:t>; hunting biomass:</w:t>
+      </w:r>
+      <w:r>
+        <w:t xml:space="preserve"> </w:t>
+      </w:r>
+      <w:r>
+        <w:t>-</w:t>
+      </w:r>
+      <w:r>
+        <w:lastRenderedPageBreak/>
+        <w:t>0.</w:t>
+      </w:r>
+      <w:r>
+        <w:t>01258</w:t>
       </w:r>
       <w:r>
         <w:t xml:space="preserve">, SE = </w:t>
       </w:r>
       <w:r>
-        <w:t>0.079927</w:t>
-      </w:r>
-      <w:r>
-        <w:t xml:space="preserve">, p = 0.99; </w:t>
+        <w:t>0.</w:t>
+      </w:r>
+      <w:r>
+        <w:t>08095</w:t>
+      </w:r>
+      <w:r>
+        <w:t>, p = 0.</w:t>
+      </w:r>
+      <w:r>
+        <w:t>88</w:t>
+      </w:r>
+      <w:r>
+        <w:t xml:space="preserve">; </w:t>
       </w:r>
       <w:r>
         <w:t>Table 2</w:t>
@@ -4210,13 +4339,10 @@
         <w:t xml:space="preserve">. </w:t>
       </w:r>
       <w:r>
-        <w:t xml:space="preserve">There </w:t>
-      </w:r>
-      <w:r>
-        <w:t>was</w:t>
-      </w:r>
-      <w:r>
-        <w:t xml:space="preserve"> some evidence that ravens </w:t>
+        <w:t>R</w:t>
+      </w:r>
+      <w:r>
+        <w:t xml:space="preserve">avens </w:t>
       </w:r>
       <w:r>
         <w:t>left</w:t>
@@ -4234,7 +4360,10 @@
         <w:t xml:space="preserve"> (</w:t>
       </w:r>
       <w:r>
-        <w:t>0.169126</w:t>
+        <w:t>0.</w:t>
+      </w:r>
+      <w:r>
+        <w:t>20464</w:t>
       </w:r>
       <w:r>
         <w:t>, SE =</w:t>
@@ -4243,10 +4372,10 @@
         <w:t xml:space="preserve"> </w:t>
       </w:r>
       <w:r>
-        <w:t>0.10020</w:t>
-      </w:r>
-      <w:r>
-        <w:t>7</w:t>
+        <w:t>0.</w:t>
+      </w:r>
+      <w:r>
+        <w:t>10428</w:t>
       </w:r>
       <w:r>
         <w:t xml:space="preserve">, p </w:t>
@@ -4261,7 +4390,7 @@
         <w:t>0.</w:t>
       </w:r>
       <w:r>
-        <w:t>1</w:t>
+        <w:t>05</w:t>
       </w:r>
       <w:r>
         <w:t xml:space="preserve">, </w:t>
@@ -4279,7 +4408,7 @@
         <w:t xml:space="preserve"> </w:t>
       </w:r>
       <w:r>
-        <w:t>There was also a trend that r</w:t>
+        <w:t>R</w:t>
       </w:r>
       <w:r>
         <w:t xml:space="preserve">avens were less likely to leave </w:t>
@@ -4297,10 +4426,10 @@
         <w:t>(</w:t>
       </w:r>
       <w:r>
-        <w:t>-0.37540</w:t>
-      </w:r>
-      <w:r>
-        <w:t>4</w:t>
+        <w:t>-0.</w:t>
+      </w:r>
+      <w:r>
+        <w:t>4603</w:t>
       </w:r>
       <w:r>
         <w:t>, SE =</w:t>
@@ -4309,10 +4438,10 @@
         <w:t xml:space="preserve"> </w:t>
       </w:r>
       <w:r>
-        <w:t>0.20347</w:t>
-      </w:r>
-      <w:r>
-        <w:t>5</w:t>
+        <w:t>0.</w:t>
+      </w:r>
+      <w:r>
+        <w:t>21161</w:t>
       </w:r>
       <w:r>
         <w:t xml:space="preserve">, p </w:t>
@@ -4327,7 +4456,7 @@
         <w:t>0.</w:t>
       </w:r>
       <w:r>
-        <w:t>1</w:t>
+        <w:t>05</w:t>
       </w:r>
       <w:r>
         <w:t xml:space="preserve">, </w:t>
@@ -4351,7 +4480,13 @@
         <w:t xml:space="preserve"> effect of</w:t>
       </w:r>
       <w:r>
-        <w:t xml:space="preserve"> time period</w:t>
+        <w:t xml:space="preserve"> </w:t>
+      </w:r>
+      <w:r>
+        <w:t>study</w:t>
+      </w:r>
+      <w:r>
+        <w:t xml:space="preserve"> period</w:t>
       </w:r>
       <w:r>
         <w:t xml:space="preserve"> was not impacted by the temperature during late and early winter</w:t>
@@ -4363,22 +4498,25 @@
         <w:t>(</w:t>
       </w:r>
       <w:r>
-        <w:t>0.0252</w:t>
-      </w:r>
-      <w:r>
-        <w:t>4</w:t>
+        <w:t>0.</w:t>
+      </w:r>
+      <w:r>
+        <w:t>04887</w:t>
       </w:r>
       <w:r>
         <w:t xml:space="preserve">, SE = </w:t>
       </w:r>
       <w:r>
-        <w:t>0.17565</w:t>
+        <w:t>0.</w:t>
+      </w:r>
+      <w:r>
+        <w:t>18312</w:t>
       </w:r>
       <w:r>
         <w:t>, p = 0.</w:t>
       </w:r>
       <w:r>
-        <w:t>89</w:t>
+        <w:t>79</w:t>
       </w:r>
       <w:r>
         <w:t xml:space="preserve">, </w:t>
@@ -4399,7 +4537,6 @@
         <w:ind w:firstLine="720"/>
       </w:pPr>
       <w:r>
-        <w:lastRenderedPageBreak/>
         <w:t xml:space="preserve">When a raven </w:t>
       </w:r>
       <w:r>
@@ -4412,7 +4549,7 @@
         <w:t>its</w:t>
       </w:r>
       <w:r>
-        <w:t xml:space="preserve"> destination was impacted by a </w:t>
+        <w:t xml:space="preserve"> destination was impacted by </w:t>
       </w:r>
       <w:r>
         <w:t>many</w:t>
@@ -4432,25 +4569,28 @@
       <w:r>
         <w:t xml:space="preserve"> during the </w:t>
       </w:r>
-      <w:commentRangeStart w:id="16"/>
+      <w:commentRangeStart w:id="13"/>
       <w:r>
         <w:t>hunting season</w:t>
       </w:r>
       <w:r>
         <w:t xml:space="preserve"> </w:t>
       </w:r>
-      <w:commentRangeEnd w:id="16"/>
+      <w:commentRangeEnd w:id="13"/>
       <w:r>
         <w:rPr>
           <w:rStyle w:val="CommentReference"/>
         </w:rPr>
-        <w:commentReference w:id="16"/>
+        <w:commentReference w:id="13"/>
       </w:r>
       <w:r>
         <w:t>(</w:t>
       </w:r>
       <w:r>
-        <w:t>0.71482</w:t>
+        <w:t>0.</w:t>
+      </w:r>
+      <w:r>
+        <w:t>55771</w:t>
       </w:r>
       <w:r>
         <w:t>,</w:t>
@@ -4462,7 +4602,10 @@
         <w:t xml:space="preserve">SE = </w:t>
       </w:r>
       <w:r>
-        <w:t>0.1776</w:t>
+        <w:t>0.</w:t>
+      </w:r>
+      <w:r>
+        <w:t>19018</w:t>
       </w:r>
       <w:r>
         <w:t xml:space="preserve">, p </w:t>
@@ -4477,7 +4620,7 @@
         <w:t>0.</w:t>
       </w:r>
       <w:r>
-        <w:t>001</w:t>
+        <w:t>01</w:t>
       </w:r>
       <w:r>
         <w:t xml:space="preserve">, </w:t>
@@ -4498,7 +4641,10 @@
         <w:t xml:space="preserve"> (</w:t>
       </w:r>
       <w:r>
-        <w:t>-0.09048</w:t>
+        <w:t>-0.</w:t>
+      </w:r>
+      <w:r>
+        <w:t>07879</w:t>
       </w:r>
       <w:r>
         <w:t>, SE =</w:t>
@@ -4507,7 +4653,10 @@
         <w:t xml:space="preserve"> </w:t>
       </w:r>
       <w:r>
-        <w:t>0.07678</w:t>
+        <w:t>0.</w:t>
+      </w:r>
+      <w:r>
+        <w:t>07989</w:t>
       </w:r>
       <w:r>
         <w:t xml:space="preserve">, p </w:t>
@@ -4516,7 +4665,7 @@
         <w:t>= 0.</w:t>
       </w:r>
       <w:r>
-        <w:t>24</w:t>
+        <w:t>32</w:t>
       </w:r>
       <w:r>
         <w:t xml:space="preserve">, </w:t>
@@ -4552,13 +4701,16 @@
         <w:t xml:space="preserve"> of visiting the hunting area (</w:t>
       </w:r>
       <w:r>
-        <w:t>-1.29118</w:t>
-      </w:r>
-      <w:r>
-        <w:t>, SE = 0.2</w:t>
-      </w:r>
-      <w:r>
-        <w:t>7139</w:t>
+        <w:t>-1.</w:t>
+      </w:r>
+      <w:r>
+        <w:t>39013</w:t>
+      </w:r>
+      <w:r>
+        <w:t>, SE = 0.</w:t>
+      </w:r>
+      <w:r>
+        <w:t>27745</w:t>
       </w:r>
       <w:r>
         <w:t>, p &lt; 0.001</w:t>
@@ -4582,7 +4734,10 @@
         <w:t xml:space="preserve"> (</w:t>
       </w:r>
       <w:r>
-        <w:t>-1.83694</w:t>
+        <w:t>-1.</w:t>
+      </w:r>
+      <w:r>
+        <w:t>73492</w:t>
       </w:r>
       <w:r>
         <w:t>, SE =</w:t>
@@ -4591,10 +4746,7 @@
         <w:t xml:space="preserve"> 0.</w:t>
       </w:r>
       <w:r>
-        <w:t>4</w:t>
-      </w:r>
-      <w:r>
-        <w:t>0598</w:t>
+        <w:t>41359</w:t>
       </w:r>
       <w:r>
         <w:t xml:space="preserve">, p </w:t>
@@ -4636,7 +4788,10 @@
         <w:t>(</w:t>
       </w:r>
       <w:r>
-        <w:t>0.40688</w:t>
+        <w:t>0.</w:t>
+      </w:r>
+      <w:r>
+        <w:t>38407</w:t>
       </w:r>
       <w:r>
         <w:t>, SE =</w:t>
@@ -4645,7 +4800,10 @@
         <w:t xml:space="preserve"> </w:t>
       </w:r>
       <w:r>
-        <w:t>0.07663</w:t>
+        <w:t>0.</w:t>
+      </w:r>
+      <w:r>
+        <w:t>08029</w:t>
       </w:r>
       <w:r>
         <w:t xml:space="preserve">, p </w:t>
@@ -4672,16 +4830,28 @@
         <w:t xml:space="preserve"> with colder temperatures (</w:t>
       </w:r>
       <w:r>
-        <w:t>-0.16889</w:t>
+        <w:t>-0.</w:t>
+      </w:r>
+      <w:r>
+        <w:t>21258</w:t>
       </w:r>
       <w:r>
         <w:t xml:space="preserve">, SE = </w:t>
       </w:r>
       <w:r>
-        <w:t>0.07226</w:t>
-      </w:r>
-      <w:r>
-        <w:t>, p &lt; 0.05) and</w:t>
+        <w:t>0.</w:t>
+      </w:r>
+      <w:r>
+        <w:t>07715</w:t>
+      </w:r>
+      <w:r>
+        <w:t>, p &lt; 0.0</w:t>
+      </w:r>
+      <w:r>
+        <w:t>1</w:t>
+      </w:r>
+      <w:r>
+        <w:t>) and</w:t>
       </w:r>
       <w:r>
         <w:t xml:space="preserve"> </w:t>
@@ -4693,7 +4863,10 @@
         <w:t xml:space="preserve"> snow (</w:t>
       </w:r>
       <w:r>
-        <w:t>0.29086</w:t>
+        <w:t>0.</w:t>
+      </w:r>
+      <w:r>
+        <w:t>19897</w:t>
       </w:r>
       <w:r>
         <w:t>, SE =</w:t>
@@ -4702,7 +4875,10 @@
         <w:t xml:space="preserve"> </w:t>
       </w:r>
       <w:r>
-        <w:t>0.0892</w:t>
+        <w:t>0.</w:t>
+      </w:r>
+      <w:r>
+        <w:t>09265</w:t>
       </w:r>
       <w:r>
         <w:t>,</w:t>
@@ -4720,7 +4896,7 @@
         <w:t xml:space="preserve"> 0.0</w:t>
       </w:r>
       <w:r>
-        <w:t>1</w:t>
+        <w:t>5</w:t>
       </w:r>
       <w:r>
         <w:t xml:space="preserve">, </w:t>
@@ -4781,7 +4957,11 @@
         <w:t>.</w:t>
       </w:r>
       <w:r>
-        <w:t xml:space="preserve"> Generalist foragers have expanded their palates to include anthropogenic </w:t>
+        <w:t xml:space="preserve"> Generalist foragers have expanded their palates to include </w:t>
+      </w:r>
+      <w:r>
+        <w:lastRenderedPageBreak/>
+        <w:t xml:space="preserve">anthropogenic </w:t>
       </w:r>
       <w:r>
         <w:t>resources</w:t>
@@ -5123,11 +5303,7 @@
         <w:t xml:space="preserve">. </w:t>
       </w:r>
       <w:r>
-        <w:t xml:space="preserve">Species that live within territories year round  </w:t>
-      </w:r>
-      <w:r>
-        <w:lastRenderedPageBreak/>
-        <w:t xml:space="preserve">will move beyond their territories to utilize anthropogenic resources </w:t>
+        <w:t xml:space="preserve">Species that live within territories year round  will move beyond their territories to utilize anthropogenic resources </w:t>
       </w:r>
       <w:r>
         <w:fldChar w:fldCharType="begin"/>
@@ -5370,7 +5546,11 @@
         <w:fldChar w:fldCharType="end"/>
       </w:r>
       <w:r>
-        <w:t>. While Walker et al. (2018) showed greater numbers of ravens in wild areas during winters with higher rates of wolf predation, they also found an increased abundance of ravens in anthropogenic areas during years with greater snow depth that is likely attributed to increased hunter success due to a heavier</w:t>
+        <w:t xml:space="preserve">. While Walker et al. (2018) showed greater numbers of ravens in wild areas during winters with higher rates of wolf predation, they also found an increased </w:t>
+      </w:r>
+      <w:r>
+        <w:lastRenderedPageBreak/>
+        <w:t>abundance of ravens in anthropogenic areas during years with greater snow depth that is likely attributed to increased hunter success due to a heavier</w:t>
       </w:r>
       <w:r>
         <w:t xml:space="preserve"> ungulate</w:t>
@@ -5487,11 +5667,7 @@
         <w:t>n</w:t>
       </w:r>
       <w:r>
-        <w:t xml:space="preserve"> immediate food resource that a raven can </w:t>
-      </w:r>
-      <w:r>
-        <w:lastRenderedPageBreak/>
-        <w:t>exploit</w:t>
+        <w:t xml:space="preserve"> immediate food resource that a raven can exploit</w:t>
       </w:r>
       <w:r>
         <w:t xml:space="preserve"> as the local territorial ravens are often the first to locate the carcass </w:t>
@@ -5759,21 +5935,21 @@
       <w:r>
         <w:t>During the study period we documented one occasion of a territorial pair losing their territory unprecipitated by a mortality event of at least one of the individuals (</w:t>
       </w:r>
-      <w:commentRangeStart w:id="17"/>
+      <w:commentRangeStart w:id="14"/>
       <w:r>
         <w:t xml:space="preserve">unpublished </w:t>
       </w:r>
-      <w:commentRangeEnd w:id="17"/>
+      <w:commentRangeEnd w:id="14"/>
       <w:r>
         <w:rPr>
           <w:rStyle w:val="CommentReference"/>
         </w:rPr>
-        <w:commentReference w:id="17"/>
+        <w:commentReference w:id="14"/>
       </w:r>
       <w:r>
         <w:t xml:space="preserve">data) which contradicts previous assertions that raven pair bonds are only broken by mortality </w:t>
       </w:r>
-      <w:commentRangeStart w:id="18"/>
+      <w:commentRangeStart w:id="15"/>
       <w:r>
         <w:fldChar w:fldCharType="begin"/>
       </w:r>
@@ -5792,12 +5968,12 @@
       <w:r>
         <w:fldChar w:fldCharType="end"/>
       </w:r>
-      <w:commentRangeEnd w:id="18"/>
+      <w:commentRangeEnd w:id="15"/>
       <w:r>
         <w:rPr>
           <w:rStyle w:val="CommentReference"/>
         </w:rPr>
-        <w:commentReference w:id="18"/>
+        <w:commentReference w:id="15"/>
       </w:r>
       <w:r>
         <w:t>.</w:t>
@@ -5809,6 +5985,7 @@
         <w:ind w:firstLine="720"/>
       </w:pPr>
       <w:r>
+        <w:lastRenderedPageBreak/>
         <w:t xml:space="preserve">Our </w:t>
       </w:r>
       <w:r>
@@ -5862,16 +6039,16 @@
       <w:r>
         <w:t xml:space="preserve">avens performing active pre-breeding season behaviors such as </w:t>
       </w:r>
-      <w:commentRangeStart w:id="19"/>
+      <w:commentRangeStart w:id="16"/>
       <w:r>
         <w:t>nest building</w:t>
       </w:r>
-      <w:commentRangeEnd w:id="19"/>
+      <w:commentRangeEnd w:id="16"/>
       <w:r>
         <w:rPr>
           <w:rStyle w:val="CommentReference"/>
         </w:rPr>
-        <w:commentReference w:id="19"/>
+        <w:commentReference w:id="16"/>
       </w:r>
       <w:r>
         <w:t xml:space="preserve">. </w:t>
@@ -5898,11 +6075,7 @@
         <w:t xml:space="preserve"> condition to forgo foraging </w:t>
       </w:r>
       <w:r>
-        <w:t xml:space="preserve">as it is </w:t>
-      </w:r>
-      <w:r>
-        <w:lastRenderedPageBreak/>
-        <w:t>unlikely that there will be a carrion source in its territory</w:t>
+        <w:t>as it is unlikely that there will be a carrion source in its territory</w:t>
       </w:r>
       <w:r>
         <w:t>.</w:t>
@@ -6149,6 +6322,7 @@
         <w:t xml:space="preserve">availability on any </w:t>
       </w:r>
       <w:r>
+        <w:lastRenderedPageBreak/>
         <w:t>day</w:t>
       </w:r>
       <w:r>
@@ -6227,8 +6401,13 @@
         <w:t xml:space="preserve"> visits</w:t>
       </w:r>
       <w:r>
-        <w:t>, memory</w:t>
-      </w:r>
+        <w:t xml:space="preserve">, </w:t>
+      </w:r>
+      <w:proofErr w:type="gramStart"/>
+      <w:r>
+        <w:t>memory</w:t>
+      </w:r>
+      <w:proofErr w:type="gramEnd"/>
       <w:r>
         <w:t xml:space="preserve"> of previous years</w:t>
       </w:r>
@@ -6269,11 +6448,7 @@
         <w:t xml:space="preserve"> snow depth</w:t>
       </w:r>
       <w:r>
-        <w:t xml:space="preserve">, which increased chances of leaving the territory and visiting the hunting area </w:t>
-      </w:r>
-      <w:r>
-        <w:lastRenderedPageBreak/>
-        <w:t>when deeper.</w:t>
+        <w:t>, which increased chances of leaving the territory and visiting the hunting area when deeper.</w:t>
       </w:r>
       <w:r>
         <w:t xml:space="preserve"> </w:t>
@@ -6531,7 +6706,11 @@
         <w:t xml:space="preserve"> while uploading 0 or 1 intermediate travel points which indicates direct, non-stop flight. </w:t>
       </w:r>
       <w:r>
-        <w:t xml:space="preserve">The presence of the newly located resource during transit likely altered their plan but was likely not the intended destination. </w:t>
+        <w:t xml:space="preserve">The presence of the newly located resource during transit likely altered their plan but was likely not the </w:t>
+      </w:r>
+      <w:r>
+        <w:lastRenderedPageBreak/>
+        <w:t xml:space="preserve">intended destination. </w:t>
       </w:r>
       <w:r>
         <w:t xml:space="preserve">This sort of route planning </w:t>
@@ -6641,7 +6820,15 @@
         <w:t xml:space="preserve"> dependable,</w:t>
       </w:r>
       <w:r>
-        <w:t xml:space="preserve"> alternative anthropogenic resources within close proximity of the hunting regions</w:t>
+        <w:t xml:space="preserve"> alternative anthropogenic resources within </w:t>
+      </w:r>
+      <w:proofErr w:type="gramStart"/>
+      <w:r>
+        <w:t>close proximity</w:t>
+      </w:r>
+      <w:proofErr w:type="gramEnd"/>
+      <w:r>
+        <w:t xml:space="preserve"> of the hunting regions</w:t>
       </w:r>
       <w:r>
         <w:t xml:space="preserve"> </w:t>
@@ -6677,34 +6864,181 @@
         <w:ind w:firstLine="720"/>
       </w:pPr>
       <w:r>
-        <w:lastRenderedPageBreak/>
-        <w:t xml:space="preserve">Ravens did not consider the productivity of their territories when making movement decisions, despite their ability to remember this attribute at a broader spatial scale (Loretto et al. </w:t>
-      </w:r>
-      <w:r>
-        <w:rPr>
-          <w:i/>
-          <w:iCs/>
-        </w:rPr>
-        <w:t xml:space="preserve">in </w:t>
-      </w:r>
-      <w:r>
-        <w:rPr>
-          <w:i/>
-          <w:iCs/>
-        </w:rPr>
-        <w:t>press</w:t>
-      </w:r>
-      <w:r>
-        <w:t xml:space="preserve">). </w:t>
-      </w:r>
-      <w:r>
-        <w:t>Localized</w:t>
-      </w:r>
-      <w:r>
-        <w:t xml:space="preserve"> kills are apparent to the local breeders and wolf hunting activity most often occurs at dawn and dusk due to wolves’ crepuscular nature. Since territorial ravens often spend the first few hours after sunrise within their territory preening and performing pair-bonding activities, this would allow ample time for most wolf kills to have occurred before they have decided whether to travel.</w:t>
-      </w:r>
-      <w:r>
-        <w:t xml:space="preserve"> </w:t>
+        <w:t>One phenomenon we potentially</w:t>
+      </w:r>
+      <w:r>
+        <w:t xml:space="preserve"> overlooked in this analysis</w:t>
+      </w:r>
+      <w:r>
+        <w:t xml:space="preserve"> is </w:t>
+      </w:r>
+      <w:r>
+        <w:t>if</w:t>
+      </w:r>
+      <w:r>
+        <w:t xml:space="preserve"> raven movement decisions are impacted by the anticipation of a temporally available resource such as hunting. The MTFWP </w:t>
+      </w:r>
+      <w:r>
+        <w:t xml:space="preserve">rifle hunting </w:t>
+      </w:r>
+      <w:r>
+        <w:t xml:space="preserve">season, while not </w:t>
+      </w:r>
+      <w:r>
+        <w:t>the same</w:t>
+      </w:r>
+      <w:r>
+        <w:t xml:space="preserve"> </w:t>
+      </w:r>
+      <w:r>
+        <w:t>day</w:t>
+      </w:r>
+      <w:r>
+        <w:t xml:space="preserve"> each year, </w:t>
+      </w:r>
+      <w:r>
+        <w:t>is</w:t>
+      </w:r>
+      <w:r>
+        <w:t xml:space="preserve"> relatively consistent </w:t>
+      </w:r>
+      <w:r>
+        <w:t>in</w:t>
+      </w:r>
+      <w:r>
+        <w:t xml:space="preserve"> </w:t>
+      </w:r>
+      <w:r>
+        <w:t>its</w:t>
+      </w:r>
+      <w:r>
+        <w:t xml:space="preserve"> start date</w:t>
+      </w:r>
+      <w:r>
+        <w:t xml:space="preserve"> regardless of weather conditions</w:t>
+      </w:r>
+      <w:r>
+        <w:t xml:space="preserve"> (Table 1)</w:t>
+      </w:r>
+      <w:r>
+        <w:t xml:space="preserve">. </w:t>
+      </w:r>
+      <w:r>
+        <w:t xml:space="preserve"> </w:t>
+      </w:r>
+      <w:r>
+        <w:t xml:space="preserve">This could allow a raven to remember the approximate start date of the resource and </w:t>
+      </w:r>
+      <w:r>
+        <w:t>begin</w:t>
+      </w:r>
+      <w:r>
+        <w:t xml:space="preserve"> </w:t>
+      </w:r>
+      <w:r>
+        <w:t>investigating</w:t>
+      </w:r>
+      <w:r>
+        <w:t xml:space="preserve"> the area in anticipation of the resource. Since we had to limit our analysis to within the MTFWP season due to limitation in the data about wolf kills, this </w:t>
+      </w:r>
+      <w:r>
+        <w:t>period</w:t>
+      </w:r>
+      <w:r>
+        <w:t xml:space="preserve"> is not included. </w:t>
+      </w:r>
+      <w:r>
+        <w:t xml:space="preserve">Simulation studies have shown the potential benefits generalist foragers can receive when using various forms of temporal memory </w:t>
+      </w:r>
+      <w:r>
+        <w:fldChar w:fldCharType="begin"/>
+      </w:r>
+      <w:r>
+        <w:instrText xml:space="preserve"> ADDIN ZOTERO_ITEM CSL_CITATION {"citationID":"0nmy7eKu","properties":{"formattedCitation":"(Robira et al. 2021)","plainCitation":"(Robira et al. 2021)","noteIndex":0},"citationItems":[{"id":1161,"uris":["http://zotero.org/users/9968163/items/DKCPSE88"],"itemData":{"id":1161,"type":"article-journal","abstract":"Cognitive abilities enabling animals that feed on ephemeral but yearly renewable resources to infer when resources are available may have been favoured by natural selection, but the magnitude of the benefits brought by these abilities remains poorly known. Using computer simulations, we compared the efficiencies of three main types of foragers with different abilities to process temporal information, in spatially and/or temporally homogeneous or heterogeneous environments. One was endowed with a sampling memory, which stores recent experience about the availability of the different food types. The other two were endowed with a chronological or associative memory, which stores long-term temporal information about absolute times of these availabilities or delays between them, respectively. To determine the range of possible efficiencies, we also simulated a forager without temporal cognition but which simply targeted the closest and possibly empty food sources, and a perfectly prescient forager, able to know at any time which food source was effectively providing food. The sampling, associative and chronological foragers were far more efficient than the forager without temporal cognition in temporally predictable environments, and interestingly, their efficiencies increased with the level of temporal heterogeneity. The use of a long-term temporal memory results in a foraging efficiency up to 1.16 times better (chronological memory) or 1.14 times worse (associative memory) than the use of a simple sampling memory. Our results thus show that, for everyday foraging, a long-term temporal memory did not provide a clear benefit over a simple short-term memory that keeps track of the current resource availability. Long-term temporal memories may therefore have emerged in contexts where short-term temporal cognition is useless, i.e. when the anticipation of future environmental changes is strongly needed.","container-title":"Royal Society Open Science","DOI":"10.1098/rsos.210809","ISSN":"2054-5703","issue":"9","journalAbbreviation":"R Soc Open Sci.","page":"210809","source":"Silverchair","title":"Foraging efficiency in temporally predictable environments: is a long-term temporal memory really advantageous?","title-short":"Foraging efficiency in temporally predictable environments","volume":"8","author":[{"family":"Robira","given":"Benjamin"},{"family":"Benhamou","given":"Simon"},{"family":"Masi","given":"Shelly"},{"family":"Llaurens","given":"Violaine"},{"family":"Riotte-Lambert","given":"Louise"}],"issued":{"date-parts":[["2021",9,22]]}}}],"schema":"https://github.com/citation-style-language/schema/raw/master/csl-citation.json"} </w:instrText>
+      </w:r>
+      <w:r>
+        <w:fldChar w:fldCharType="separate"/>
+      </w:r>
+      <w:r>
+        <w:rPr>
+          <w:rFonts w:ascii="Aptos" w:hAnsi="Aptos"/>
+        </w:rPr>
+        <w:t>(Robira et al. 2021)</w:t>
+      </w:r>
+      <w:r>
+        <w:fldChar w:fldCharType="end"/>
+      </w:r>
+      <w:r>
+        <w:t>, although studies showing</w:t>
+      </w:r>
+      <w:r>
+        <w:t xml:space="preserve"> real world</w:t>
+      </w:r>
+      <w:r>
+        <w:t xml:space="preserve"> examples are scarce. </w:t>
+      </w:r>
+      <w:r>
+        <w:t xml:space="preserve">The biological </w:t>
+      </w:r>
+      <w:r>
+        <w:t>capacity</w:t>
+      </w:r>
+      <w:r>
+        <w:t xml:space="preserve"> for the memory of temporal events are shown through other behaviors such as migration </w:t>
+      </w:r>
+      <w:r>
+        <w:fldChar w:fldCharType="begin"/>
+      </w:r>
+      <w:r>
+        <w:instrText xml:space="preserve"> ADDIN ZOTERO_ITEM CSL_CITATION {"citationID":"PtFaW0MB","properties":{"formattedCitation":"(\\uc0\\u197{}kesson et al. 2017)","plainCitation":"(Åkesson et al. 2017)","noteIndex":0},"citationItems":[{"id":1164,"uris":["http://zotero.org/users/9968163/items/5JFQ83VD"],"itemData":{"id":1164,"type":"article-journal","abstract":"Migratory birds regularly perform impressive long-distance flights, which are timed relative to the anticipated environmental resources at destination areas that can be several thousand kilometres away. Timely migration requires diverse strategies and adaptations that involve an intricate interplay between internal clock mechanisms and environmental conditions across the annual cycle. Here we review what challenges birds face during long migrations to keep track of time as they exploit geographically distant resources that may vary in availability and predictability, and summarize the clock mechanisms that enable them to succeed. We examine the following challenges: departing in time for spring and autumn migration, in anticipation of future environmental conditions; using clocks on the move, for example for orientation, navigation and stopover; strategies of adhering to, or adjusting, the time programme while fitting their activities into an annual cycle; and keeping pace with a world of rapidly changing environments. We then elaborate these themes by case studies representing long-distance migrating birds with different annual movement patterns and associated adaptations of their circannual programmes. We discuss the current knowledge on how endogenous migration programmes interact with external information across the annual cycle, how components of annual cycle programmes encode topography and range expansions, and how fitness may be affected when mismatches between timing and environmental conditions occur. Lastly, we outline open questions and propose future research directions.This article is part of the themed issue ‘Wild clocks: integrating chronobiology and ecology to understand timekeeping in free-living animals’.","container-title":"Philosophical Transactions of the Royal Society B: Biological Sciences","DOI":"10.1098/rstb.2016.0252","ISSN":"0962-8436","issue":"1734","journalAbbreviation":"Philos Trans R Soc Lond B Biol Sci","page":"20160252","source":"Silverchair","title":"Timing avian long-distance migration: from internal clock mechanisms to global flights","title-short":"Timing avian long-distance migration","volume":"372","author":[{"family":"Åkesson","given":"Susanne"},{"family":"Ilieva","given":"Mihaela"},{"family":"Karagicheva","given":"Julia"},{"family":"Rakhimberdiev","given":"Eldar"},{"family":"Tomotani","given":"Barbara"},{"family":"Helm","given":"Barbara"}],"issued":{"date-parts":[["2017",10,9]]}}}],"schema":"https://github.com/citation-style-language/schema/raw/master/csl-citation.json"} </w:instrText>
+      </w:r>
+      <w:r>
+        <w:fldChar w:fldCharType="separate"/>
+      </w:r>
+      <w:r>
+        <w:rPr>
+          <w:rFonts w:ascii="Aptos" w:hAnsi="Aptos" w:cs="Times New Roman"/>
+          <w:kern w:val="0"/>
+        </w:rPr>
+        <w:t>(Åkesson et al. 2017)</w:t>
+      </w:r>
+      <w:r>
+        <w:fldChar w:fldCharType="end"/>
+      </w:r>
+      <w:r>
+        <w:t>.</w:t>
+      </w:r>
+      <w:r>
+        <w:t xml:space="preserve"> A qualitative examination </w:t>
+      </w:r>
+      <w:r>
+        <w:t>showed a potential</w:t>
+      </w:r>
+      <w:r>
+        <w:t xml:space="preserve"> use of this pre-emptive behavior from territorial ravens </w:t>
+      </w:r>
+      <w:r>
+        <w:t xml:space="preserve">in Yellowstone </w:t>
+      </w:r>
+      <w:proofErr w:type="gramStart"/>
+      <w:r>
+        <w:t>in regard to</w:t>
+      </w:r>
+      <w:proofErr w:type="gramEnd"/>
+      <w:r>
+        <w:t xml:space="preserve"> the</w:t>
+      </w:r>
+      <w:r>
+        <w:t xml:space="preserve"> MTFWP</w:t>
+      </w:r>
+      <w:r>
+        <w:t xml:space="preserve"> hunting season</w:t>
+      </w:r>
+      <w:r>
+        <w:t xml:space="preserve"> </w:t>
+      </w:r>
+      <w:r>
+        <w:t xml:space="preserve">(Figure, 9, 10). </w:t>
       </w:r>
     </w:p>
     <w:p>
@@ -6713,75 +7047,34 @@
         <w:ind w:firstLine="720"/>
       </w:pPr>
       <w:r>
-        <w:t xml:space="preserve">Despite being social creatures that have the ability to share and receive information about potential food resource </w:t>
-      </w:r>
-      <w:r>
-        <w:fldChar w:fldCharType="begin"/>
-      </w:r>
-      <w:r>
-        <w:instrText xml:space="preserve"> ADDIN ZOTERO_ITEM CSL_CITATION {"citationID":"yE9vXQzD","properties":{"formattedCitation":"(Marzluff et al. 1996)","plainCitation":"(Marzluff et al. 1996)","noteIndex":0},"citationItems":[{"id":70,"uris":["http://zotero.org/users/9968163/items/Z8LZESEZ"],"itemData":{"id":70,"type":"article-journal","abstract":"Vagrant, non-breeding common ravens, Corvus corax, inhabiting the forested mountains of Maine are specialized to feed on rich but ephemeral carcasses of large mammals during the harsh winter months. The foraging and roosting behaviour of free-ranging ravens were studied during the winters of 1988–1990. Ravens quickly assembled at carcasses, and into communal roosts. Six lines of evidence indicate that these roosts function as information centres. (1) Roosts comprised both knowledgeable and naive foragers. (2) Departures from roosts were highly synchronized, with most members departing in one direction. (3) Direction of departure often changed from day to day. (4) Birds made naive of food sources (by being withheld from the wild and then allowed to join roosts) followed roost-mates to new feeding sites, whereas control birds held and released outside of roosts rarely found the local food bonanzas. (5) Birds made knowledgeable of food sources (by being released at new carcasses) joined roosts and led roost-mates to the food on three of 20 occasions. (6) The same individuals switched leader and follower roles depending upon their knowledge of feeding opportunities. Although ravens may form roosts at traditional areas (near stable food sources) that are used for many years, the ravens in Maine frequently shifted roost sites to be near newly discovered carcasses. Information exchange at roosts principally occurred on the night of, or the night before, the roost shift. Social soaring displays assembled birds from a wide area and were associated with mass movements to new roosts formed at nearby food.","container-title":"Animal Behaviour","DOI":"10.1006/anbe.1996.0008","ISSN":"00033472","issue":"1","language":"en","page":"89-103","source":"DOI.org (Crossref)","title":"Raven roosts are mobile information centres","volume":"51","author":[{"family":"Marzluff","given":"John M."},{"family":"Heinrich","given":"Bernd"},{"family":"Marzluff","given":"Colleen S."}],"issued":{"date-parts":[["1996",1]]}}}],"schema":"https://github.com/citation-style-language/schema/raw/master/csl-citation.json"} </w:instrText>
-      </w:r>
-      <w:r>
-        <w:fldChar w:fldCharType="separate"/>
-      </w:r>
-      <w:r>
-        <w:rPr>
-          <w:rFonts w:ascii="Aptos" w:hAnsi="Aptos"/>
-        </w:rPr>
-        <w:t>(Marzluff et al. 1996)</w:t>
-      </w:r>
-      <w:r>
-        <w:fldChar w:fldCharType="end"/>
-      </w:r>
-      <w:r>
-        <w:t>, ravens</w:t>
-      </w:r>
-      <w:r>
-        <w:t xml:space="preserve"> </w:t>
-      </w:r>
-      <w:r>
-        <w:t>deciding whether to consider</w:t>
-      </w:r>
-      <w:r>
-        <w:t xml:space="preserve"> were not influenced by the movement of other territorial ravens</w:t>
-      </w:r>
-      <w:commentRangeStart w:id="20"/>
-      <w:r>
-        <w:t xml:space="preserve">. </w:t>
-      </w:r>
-      <w:commentRangeEnd w:id="20"/>
-      <w:r>
-        <w:rPr>
-          <w:rStyle w:val="CommentReference"/>
-        </w:rPr>
-        <w:commentReference w:id="20"/>
-      </w:r>
-      <w:r>
-        <w:t xml:space="preserve">This decision </w:t>
-      </w:r>
-      <w:r>
-        <w:t>was based</w:t>
-      </w:r>
-      <w:r>
-        <w:t xml:space="preserve"> on factors that each raven could interpret independently such as active kills</w:t>
-      </w:r>
-      <w:r>
-        <w:t xml:space="preserve"> within their territory</w:t>
-      </w:r>
-      <w:r>
-        <w:t xml:space="preserve"> or weather conditions. </w:t>
-      </w:r>
-      <w:r>
-        <w:t>Once a raven</w:t>
-      </w:r>
-      <w:r>
-        <w:t xml:space="preserve"> has</w:t>
-      </w:r>
-      <w:r>
-        <w:t xml:space="preserve"> left its territory, it was influenced by the movement of other ravens</w:t>
-      </w:r>
-      <w:r>
-        <w:t>, often traveling in concert with conspecifics.</w:t>
+        <w:t xml:space="preserve">Ravens did not consider the productivity of their territories when making movement decisions, despite their ability to remember this attribute at a broader spatial scale (Loretto et al. </w:t>
+      </w:r>
+      <w:r>
+        <w:rPr>
+          <w:i/>
+          <w:iCs/>
+        </w:rPr>
+        <w:t xml:space="preserve">in </w:t>
+      </w:r>
+      <w:r>
+        <w:rPr>
+          <w:i/>
+          <w:iCs/>
+        </w:rPr>
+        <w:t>press</w:t>
+      </w:r>
+      <w:r>
+        <w:t xml:space="preserve">). </w:t>
+      </w:r>
+      <w:r>
+        <w:t>Localized</w:t>
+      </w:r>
+      <w:r>
+        <w:t xml:space="preserve"> kills are apparent to the local breeders and wolf hunting activity </w:t>
+      </w:r>
+      <w:r>
+        <w:lastRenderedPageBreak/>
+        <w:t>most often occurs at dawn and dusk due to wolves’ crepuscular nature. Since territorial ravens often spend the first few hours after sunrise within their territory preening and performing pair-bonding activities, this would allow ample time for most wolf kills to have occurred before they have decided whether to travel.</w:t>
       </w:r>
       <w:r>
         <w:t xml:space="preserve"> </w:t>
@@ -6793,6 +7086,94 @@
         <w:ind w:firstLine="720"/>
       </w:pPr>
       <w:r>
+        <w:t xml:space="preserve">Despite being social creatures that have the ability to share and receive information about potential food resource </w:t>
+      </w:r>
+      <w:r>
+        <w:fldChar w:fldCharType="begin"/>
+      </w:r>
+      <w:r>
+        <w:instrText xml:space="preserve"> ADDIN ZOTERO_ITEM CSL_CITATION {"citationID":"yE9vXQzD","properties":{"formattedCitation":"(Marzluff et al. 1996)","plainCitation":"(Marzluff et al. 1996)","noteIndex":0},"citationItems":[{"id":70,"uris":["http://zotero.org/users/9968163/items/Z8LZESEZ"],"itemData":{"id":70,"type":"article-journal","abstract":"Vagrant, non-breeding common ravens, Corvus corax, inhabiting the forested mountains of Maine are specialized to feed on rich but ephemeral carcasses of large mammals during the harsh winter months. The foraging and roosting behaviour of free-ranging ravens were studied during the winters of 1988–1990. Ravens quickly assembled at carcasses, and into communal roosts. Six lines of evidence indicate that these roosts function as information centres. (1) Roosts comprised both knowledgeable and naive foragers. (2) Departures from roosts were highly synchronized, with most members departing in one direction. (3) Direction of departure often changed from day to day. (4) Birds made naive of food sources (by being withheld from the wild and then allowed to join roosts) followed roost-mates to new feeding sites, whereas control birds held and released outside of roosts rarely found the local food bonanzas. (5) Birds made knowledgeable of food sources (by being released at new carcasses) joined roosts and led roost-mates to the food on three of 20 occasions. (6) The same individuals switched leader and follower roles depending upon their knowledge of feeding opportunities. Although ravens may form roosts at traditional areas (near stable food sources) that are used for many years, the ravens in Maine frequently shifted roost sites to be near newly discovered carcasses. Information exchange at roosts principally occurred on the night of, or the night before, the roost shift. Social soaring displays assembled birds from a wide area and were associated with mass movements to new roosts formed at nearby food.","container-title":"Animal Behaviour","DOI":"10.1006/anbe.1996.0008","ISSN":"00033472","issue":"1","language":"en","page":"89-103","source":"DOI.org (Crossref)","title":"Raven roosts are mobile information centres","volume":"51","author":[{"family":"Marzluff","given":"John M."},{"family":"Heinrich","given":"Bernd"},{"family":"Marzluff","given":"Colleen S."}],"issued":{"date-parts":[["1996",1]]}}}],"schema":"https://github.com/citation-style-language/schema/raw/master/csl-citation.json"} </w:instrText>
+      </w:r>
+      <w:r>
+        <w:fldChar w:fldCharType="separate"/>
+      </w:r>
+      <w:r>
+        <w:rPr>
+          <w:rFonts w:ascii="Aptos" w:hAnsi="Aptos"/>
+        </w:rPr>
+        <w:t>(Marzluff et al. 1996)</w:t>
+      </w:r>
+      <w:r>
+        <w:fldChar w:fldCharType="end"/>
+      </w:r>
+      <w:r>
+        <w:t>, ravens</w:t>
+      </w:r>
+      <w:r>
+        <w:t xml:space="preserve"> </w:t>
+      </w:r>
+      <w:r>
+        <w:t>deciding whether to consider</w:t>
+      </w:r>
+      <w:r>
+        <w:t xml:space="preserve"> were not influenced by the movement of other territorial ravens</w:t>
+      </w:r>
+      <w:commentRangeStart w:id="17"/>
+      <w:r>
+        <w:t xml:space="preserve">. </w:t>
+      </w:r>
+      <w:commentRangeEnd w:id="17"/>
+      <w:r>
+        <w:rPr>
+          <w:rStyle w:val="CommentReference"/>
+        </w:rPr>
+        <w:commentReference w:id="17"/>
+      </w:r>
+      <w:r>
+        <w:t xml:space="preserve">This decision </w:t>
+      </w:r>
+      <w:r>
+        <w:t>was based</w:t>
+      </w:r>
+      <w:r>
+        <w:t xml:space="preserve"> on factors that each raven could interpret independently such as active kills</w:t>
+      </w:r>
+      <w:r>
+        <w:t xml:space="preserve"> within their territory</w:t>
+      </w:r>
+      <w:r>
+        <w:t xml:space="preserve"> or weather conditions. </w:t>
+      </w:r>
+      <w:r>
+        <w:t>Once a raven</w:t>
+      </w:r>
+      <w:r>
+        <w:t xml:space="preserve"> has</w:t>
+      </w:r>
+      <w:r>
+        <w:t xml:space="preserve"> left its territory, it was influenced by the movement of other ravens</w:t>
+      </w:r>
+      <w:r>
+        <w:t xml:space="preserve">, often traveling in concert with </w:t>
+      </w:r>
+      <w:proofErr w:type="gramStart"/>
+      <w:r>
+        <w:t>conspecifics</w:t>
+      </w:r>
+      <w:proofErr w:type="gramEnd"/>
+      <w:r>
+        <w:t>.</w:t>
+      </w:r>
+      <w:r>
+        <w:t xml:space="preserve"> </w:t>
+      </w:r>
+    </w:p>
+    <w:p>
+      <w:pPr>
+        <w:spacing w:line="480" w:lineRule="auto"/>
+        <w:ind w:firstLine="720"/>
+      </w:pPr>
+      <w:r>
         <w:t>Our results suggest that</w:t>
       </w:r>
       <w:r>
@@ -6920,74 +7301,67 @@
           <w:rFonts w:ascii="Aptos" w:hAnsi="Aptos" w:cs="Times New Roman"/>
           <w:kern w:val="0"/>
         </w:rPr>
-        <w:t xml:space="preserve">(López-Peinado </w:t>
-      </w:r>
-      <w:r>
-        <w:rPr>
-          <w:rFonts w:ascii="Aptos" w:hAnsi="Aptos" w:cs="Times New Roman"/>
-          <w:kern w:val="0"/>
-        </w:rPr>
+        <w:t>(López-Peinado et al. 2023)</w:t>
+      </w:r>
+      <w:r>
+        <w:fldChar w:fldCharType="end"/>
+      </w:r>
+      <w:r>
+        <w:t>.</w:t>
+      </w:r>
+      <w:r>
+        <w:t xml:space="preserve"> </w:t>
+      </w:r>
+      <w:r>
+        <w:t xml:space="preserve">However, until the resource is either </w:t>
+      </w:r>
+      <w:r>
+        <w:t>eliminated</w:t>
+      </w:r>
+      <w:r>
+        <w:t xml:space="preserve"> or an </w:t>
+      </w:r>
+      <w:r>
+        <w:t>alternative resource</w:t>
+      </w:r>
+      <w:r>
+        <w:t xml:space="preserve"> is available on a daily scale, ravens</w:t>
+      </w:r>
+      <w:r>
+        <w:t xml:space="preserve"> </w:t>
+      </w:r>
+      <w:r>
+        <w:t>will</w:t>
+      </w:r>
+      <w:r>
+        <w:t xml:space="preserve"> likely</w:t>
+      </w:r>
+      <w:r>
+        <w:t xml:space="preserve"> continue to </w:t>
+      </w:r>
+      <w:r>
+        <w:t>return to</w:t>
+      </w:r>
+      <w:r>
+        <w:t xml:space="preserve"> </w:t>
+      </w:r>
+      <w:r>
+        <w:t>recreational hunting areas</w:t>
+      </w:r>
+      <w:r>
+        <w:t xml:space="preserve"> on days where no other foraging opportunity is available</w:t>
+      </w:r>
+      <w:r>
+        <w:t xml:space="preserve">. </w:t>
+      </w:r>
+      <w:r>
+        <w:t xml:space="preserve">At small scales, the removal of </w:t>
+      </w:r>
+      <w:r>
+        <w:t xml:space="preserve">a </w:t>
+      </w:r>
+      <w:r>
         <w:lastRenderedPageBreak/>
-        <w:t>et al. 2023)</w:t>
-      </w:r>
-      <w:r>
-        <w:fldChar w:fldCharType="end"/>
-      </w:r>
-      <w:r>
-        <w:t>.</w:t>
-      </w:r>
-      <w:r>
-        <w:t xml:space="preserve"> </w:t>
-      </w:r>
-      <w:r>
-        <w:t xml:space="preserve">However, until the resource is either </w:t>
-      </w:r>
-      <w:r>
-        <w:t>eliminated</w:t>
-      </w:r>
-      <w:r>
-        <w:t xml:space="preserve"> or an </w:t>
-      </w:r>
-      <w:r>
-        <w:t>alternative resource</w:t>
-      </w:r>
-      <w:r>
-        <w:t xml:space="preserve"> is available on a daily scale, ravens</w:t>
-      </w:r>
-      <w:r>
-        <w:t xml:space="preserve"> </w:t>
-      </w:r>
-      <w:r>
-        <w:t>will</w:t>
-      </w:r>
-      <w:r>
-        <w:t xml:space="preserve"> likely</w:t>
-      </w:r>
-      <w:r>
-        <w:t xml:space="preserve"> continue to </w:t>
-      </w:r>
-      <w:r>
-        <w:t>return to</w:t>
-      </w:r>
-      <w:r>
-        <w:t xml:space="preserve"> </w:t>
-      </w:r>
-      <w:r>
-        <w:t>recreational hunting areas</w:t>
-      </w:r>
-      <w:r>
-        <w:t xml:space="preserve"> on days where no other foraging opportunity is available</w:t>
-      </w:r>
-      <w:r>
-        <w:t xml:space="preserve">. </w:t>
-      </w:r>
-      <w:r>
-        <w:t xml:space="preserve">At small scales, the removal of </w:t>
-      </w:r>
-      <w:r>
-        <w:t xml:space="preserve">a </w:t>
-      </w:r>
-      <w:r>
         <w:t>landfill site</w:t>
       </w:r>
       <w:r>
@@ -7228,7 +7602,7 @@
       <w:pPr>
         <w:spacing w:line="480" w:lineRule="auto"/>
       </w:pPr>
-      <w:commentRangeStart w:id="21"/>
+      <w:commentRangeStart w:id="18"/>
       <w:r>
         <w:lastRenderedPageBreak/>
         <w:t>Figure 2.</w:t>
@@ -7236,12 +7610,12 @@
       <w:r>
         <w:t xml:space="preserve"> </w:t>
       </w:r>
-      <w:commentRangeEnd w:id="21"/>
+      <w:commentRangeEnd w:id="18"/>
       <w:r>
         <w:rPr>
           <w:rStyle w:val="CommentReference"/>
         </w:rPr>
-        <w:commentReference w:id="21"/>
+        <w:commentReference w:id="18"/>
       </w:r>
       <w:r>
         <w:t xml:space="preserve">Maps showing the MTFWP hunting region (A) and the bison hunting region (B) compared to </w:t>
@@ -7907,7 +8281,13 @@
         <w:t xml:space="preserve"> at the impact of covariates on the probability of ravens leaving their territory daily. </w:t>
       </w:r>
       <w:r>
-        <w:t>N = 2115.</w:t>
+        <w:t>N = 2</w:t>
+      </w:r>
+      <w:r>
+        <w:t>095</w:t>
+      </w:r>
+      <w:r>
+        <w:t>.</w:t>
       </w:r>
     </w:p>
     <w:tbl>
@@ -7996,10 +8376,7 @@
               <w:spacing w:line="480" w:lineRule="auto"/>
             </w:pPr>
             <w:r>
-              <w:t>2.</w:t>
-            </w:r>
-            <w:r>
-              <w:t>952317</w:t>
+              <w:t>3.18873</w:t>
             </w:r>
           </w:p>
         </w:tc>
@@ -8015,10 +8392,7 @@
               <w:t>0.</w:t>
             </w:r>
             <w:r>
-              <w:t>4305</w:t>
-            </w:r>
-            <w:r>
-              <w:t>38</w:t>
+              <w:t>45039</w:t>
             </w:r>
           </w:p>
         </w:tc>
@@ -8031,7 +8405,10 @@
               <w:spacing w:line="480" w:lineRule="auto"/>
             </w:pPr>
             <w:r>
-              <w:t>7.02e-12</w:t>
+              <w:t>1.44</w:t>
+            </w:r>
+            <w:r>
+              <w:t>e-12</w:t>
             </w:r>
           </w:p>
         </w:tc>
@@ -8071,10 +8448,7 @@
               <w:t>-0.</w:t>
             </w:r>
             <w:r>
-              <w:t>95069</w:t>
-            </w:r>
-            <w:r>
-              <w:t>6</w:t>
+              <w:t>79651</w:t>
             </w:r>
           </w:p>
         </w:tc>
@@ -8090,10 +8464,7 @@
               <w:t>0.</w:t>
             </w:r>
             <w:r>
-              <w:t>336</w:t>
-            </w:r>
-            <w:r>
-              <w:t>099</w:t>
+              <w:t>35631</w:t>
             </w:r>
           </w:p>
         </w:tc>
@@ -8109,7 +8480,7 @@
               <w:t>0.</w:t>
             </w:r>
             <w:r>
-              <w:t>00467</w:t>
+              <w:t>0254</w:t>
             </w:r>
           </w:p>
         </w:tc>
@@ -8146,13 +8517,7 @@
               <w:t>-0.</w:t>
             </w:r>
             <w:r>
-              <w:t>0</w:t>
-            </w:r>
-            <w:r>
-              <w:t>006</w:t>
-            </w:r>
-            <w:r>
-              <w:t>91</w:t>
+              <w:t>01258</w:t>
             </w:r>
           </w:p>
         </w:tc>
@@ -8168,7 +8533,7 @@
               <w:t>0.</w:t>
             </w:r>
             <w:r>
-              <w:t>079927</w:t>
+              <w:t>08095</w:t>
             </w:r>
           </w:p>
         </w:tc>
@@ -8184,7 +8549,7 @@
               <w:t>0.</w:t>
             </w:r>
             <w:r>
-              <w:t>9931</w:t>
+              <w:t>8765</w:t>
             </w:r>
           </w:p>
         </w:tc>
@@ -8218,7 +8583,10 @@
               <w:spacing w:line="480" w:lineRule="auto"/>
             </w:pPr>
             <w:r>
-              <w:t>-0.117355</w:t>
+              <w:t>-0.</w:t>
+            </w:r>
+            <w:r>
+              <w:t>21529</w:t>
             </w:r>
           </w:p>
         </w:tc>
@@ -8234,7 +8602,7 @@
               <w:t>0.</w:t>
             </w:r>
             <w:r>
-              <w:t>203209</w:t>
+              <w:t>21283</w:t>
             </w:r>
           </w:p>
         </w:tc>
@@ -8250,7 +8618,7 @@
               <w:t>0.</w:t>
             </w:r>
             <w:r>
-              <w:t>5636</w:t>
+              <w:t>3117</w:t>
             </w:r>
           </w:p>
         </w:tc>
@@ -8287,10 +8655,7 @@
               <w:t>0.</w:t>
             </w:r>
             <w:r>
-              <w:t>15427</w:t>
-            </w:r>
-            <w:r>
-              <w:t>2</w:t>
+              <w:t>14646</w:t>
             </w:r>
           </w:p>
         </w:tc>
@@ -8306,10 +8671,7 @@
               <w:t>0.</w:t>
             </w:r>
             <w:r>
-              <w:t>43223</w:t>
-            </w:r>
-            <w:r>
-              <w:t>2</w:t>
+              <w:t>4478</w:t>
             </w:r>
           </w:p>
         </w:tc>
@@ -8325,7 +8687,7 @@
               <w:t>0.</w:t>
             </w:r>
             <w:r>
-              <w:t>72115</w:t>
+              <w:t>7436</w:t>
             </w:r>
           </w:p>
         </w:tc>
@@ -8356,7 +8718,7 @@
               <w:t>-0.</w:t>
             </w:r>
             <w:r>
-              <w:t>272044</w:t>
+              <w:t>26946</w:t>
             </w:r>
           </w:p>
         </w:tc>
@@ -8372,10 +8734,7 @@
               <w:t>0.</w:t>
             </w:r>
             <w:r>
-              <w:t>39326</w:t>
-            </w:r>
-            <w:r>
-              <w:t>3</w:t>
+              <w:t>40568</w:t>
             </w:r>
           </w:p>
         </w:tc>
@@ -8391,7 +8750,7 @@
               <w:t>0.</w:t>
             </w:r>
             <w:r>
-              <w:t>48909</w:t>
+              <w:t>5065</w:t>
             </w:r>
           </w:p>
         </w:tc>
@@ -8428,10 +8787,7 @@
               <w:t>-0.</w:t>
             </w:r>
             <w:r>
-              <w:t>37540</w:t>
-            </w:r>
-            <w:r>
-              <w:t>4</w:t>
+              <w:t>4603</w:t>
             </w:r>
           </w:p>
         </w:tc>
@@ -8447,10 +8803,7 @@
               <w:t>0.</w:t>
             </w:r>
             <w:r>
-              <w:t>20347</w:t>
-            </w:r>
-            <w:r>
-              <w:t>5</w:t>
+              <w:t>21161</w:t>
             </w:r>
           </w:p>
         </w:tc>
@@ -8466,7 +8819,7 @@
               <w:t>0.</w:t>
             </w:r>
             <w:r>
-              <w:t>06504</w:t>
+              <w:t>0296</w:t>
             </w:r>
           </w:p>
         </w:tc>
@@ -8489,6 +8842,9 @@
             <w:r>
               <w:t>emp</w:t>
             </w:r>
+            <w:r>
+              <w:t>erature</w:t>
+            </w:r>
           </w:p>
         </w:tc>
         <w:tc>
@@ -8503,10 +8859,7 @@
               <w:t>-0.</w:t>
             </w:r>
             <w:r>
-              <w:t>13422</w:t>
-            </w:r>
-            <w:r>
-              <w:t>8</w:t>
+              <w:t>11708</w:t>
             </w:r>
           </w:p>
         </w:tc>
@@ -8522,7 +8875,7 @@
               <w:t>0.</w:t>
             </w:r>
             <w:r>
-              <w:t>150456</w:t>
+              <w:t>15752</w:t>
             </w:r>
           </w:p>
         </w:tc>
@@ -8538,7 +8891,7 @@
               <w:t>0.</w:t>
             </w:r>
             <w:r>
-              <w:t>37232</w:t>
+              <w:t>4573</w:t>
             </w:r>
           </w:p>
         </w:tc>
@@ -8572,10 +8925,10 @@
               <w:spacing w:line="480" w:lineRule="auto"/>
             </w:pPr>
             <w:r>
-              <w:t>0.1</w:t>
-            </w:r>
-            <w:r>
-              <w:t>69126</w:t>
+              <w:t>0.</w:t>
+            </w:r>
+            <w:r>
+              <w:t>20464</w:t>
             </w:r>
           </w:p>
         </w:tc>
@@ -8591,7 +8944,7 @@
               <w:t>0.</w:t>
             </w:r>
             <w:r>
-              <w:t>100207</w:t>
+              <w:t>10428</w:t>
             </w:r>
           </w:p>
         </w:tc>
@@ -8607,7 +8960,7 @@
               <w:t>0.</w:t>
             </w:r>
             <w:r>
-              <w:t>09146</w:t>
+              <w:t>0497</w:t>
             </w:r>
           </w:p>
         </w:tc>
@@ -8644,7 +8997,7 @@
               <w:t>0.</w:t>
             </w:r>
             <w:r>
-              <w:t>093792</w:t>
+              <w:t>12784</w:t>
             </w:r>
           </w:p>
         </w:tc>
@@ -8660,10 +9013,7 @@
               <w:t>0.</w:t>
             </w:r>
             <w:r>
-              <w:t>07977</w:t>
-            </w:r>
-            <w:r>
-              <w:t>2</w:t>
+              <w:t>08201</w:t>
             </w:r>
           </w:p>
         </w:tc>
@@ -8679,7 +9029,7 @@
               <w:t>0.</w:t>
             </w:r>
             <w:r>
-              <w:t>23969</w:t>
+              <w:t>119</w:t>
             </w:r>
           </w:p>
         </w:tc>
@@ -8719,10 +9069,10 @@
               <w:spacing w:line="480" w:lineRule="auto"/>
             </w:pPr>
             <w:r>
-              <w:t>-0.15672</w:t>
-            </w:r>
-            <w:r>
-              <w:t>3</w:t>
+              <w:t>-0.</w:t>
+            </w:r>
+            <w:r>
+              <w:t>17153</w:t>
             </w:r>
           </w:p>
         </w:tc>
@@ -8738,10 +9088,7 @@
               <w:t>0.</w:t>
             </w:r>
             <w:r>
-              <w:t>37347</w:t>
-            </w:r>
-            <w:r>
-              <w:t>1</w:t>
+              <w:t>38091</w:t>
             </w:r>
           </w:p>
         </w:tc>
@@ -8757,7 +9104,7 @@
               <w:t>0.</w:t>
             </w:r>
             <w:r>
-              <w:t>67475</w:t>
+              <w:t>6525</w:t>
             </w:r>
           </w:p>
         </w:tc>
@@ -8800,10 +9147,7 @@
               <w:t>0.</w:t>
             </w:r>
             <w:r>
-              <w:t>0252</w:t>
-            </w:r>
-            <w:r>
-              <w:t>4</w:t>
+              <w:t>04887</w:t>
             </w:r>
           </w:p>
         </w:tc>
@@ -8819,7 +9163,7 @@
               <w:t>0.</w:t>
             </w:r>
             <w:r>
-              <w:t>17565</w:t>
+              <w:t>18312</w:t>
             </w:r>
           </w:p>
         </w:tc>
@@ -8835,10 +9179,7 @@
               <w:t>0.</w:t>
             </w:r>
             <w:r>
-              <w:t>8857</w:t>
-            </w:r>
-            <w:r>
-              <w:t>4</w:t>
+              <w:t>7896</w:t>
             </w:r>
           </w:p>
         </w:tc>
@@ -8884,7 +9225,13 @@
         <w:t xml:space="preserve"> their territory daily. </w:t>
       </w:r>
       <w:r>
-        <w:t>n = 1716.</w:t>
+        <w:t>n = 1</w:t>
+      </w:r>
+      <w:r>
+        <w:t>633</w:t>
+      </w:r>
+      <w:r>
+        <w:t>.</w:t>
       </w:r>
     </w:p>
     <w:tbl>
@@ -8976,10 +9323,7 @@
               <w:t>0.</w:t>
             </w:r>
             <w:r>
-              <w:t>2377</w:t>
-            </w:r>
-            <w:r>
-              <w:t>5</w:t>
+              <w:t>56606</w:t>
             </w:r>
           </w:p>
         </w:tc>
@@ -8995,10 +9339,7 @@
               <w:t>0.</w:t>
             </w:r>
             <w:r>
-              <w:t>39</w:t>
-            </w:r>
-            <w:r>
-              <w:t>677</w:t>
+              <w:t>40673</w:t>
             </w:r>
           </w:p>
         </w:tc>
@@ -9014,10 +9355,7 @@
               <w:t>0.</w:t>
             </w:r>
             <w:r>
-              <w:t>5</w:t>
-            </w:r>
-            <w:r>
-              <w:t>4902</w:t>
+              <w:t>164</w:t>
             </w:r>
           </w:p>
         </w:tc>
@@ -9048,7 +9386,7 @@
               <w:t>-1.</w:t>
             </w:r>
             <w:r>
-              <w:t>29118</w:t>
+              <w:t>39013</w:t>
             </w:r>
           </w:p>
         </w:tc>
@@ -9061,10 +9399,10 @@
               <w:spacing w:line="480" w:lineRule="auto"/>
             </w:pPr>
             <w:r>
-              <w:t>0.2</w:t>
-            </w:r>
-            <w:r>
-              <w:t>7139</w:t>
+              <w:t>0.</w:t>
+            </w:r>
+            <w:r>
+              <w:t>27745</w:t>
             </w:r>
           </w:p>
         </w:tc>
@@ -9077,13 +9415,13 @@
               <w:spacing w:line="480" w:lineRule="auto"/>
             </w:pPr>
             <w:r>
-              <w:t>1.96</w:t>
+              <w:t>5.43</w:t>
             </w:r>
             <w:r>
               <w:t>e-</w:t>
             </w:r>
             <w:r>
-              <w:t>6</w:t>
+              <w:t>7</w:t>
             </w:r>
           </w:p>
         </w:tc>
@@ -9120,7 +9458,7 @@
               <w:t>-0.</w:t>
             </w:r>
             <w:r>
-              <w:t>09048</w:t>
+              <w:t>07879</w:t>
             </w:r>
           </w:p>
         </w:tc>
@@ -9136,16 +9474,7 @@
               <w:t>0.</w:t>
             </w:r>
             <w:r>
-              <w:t>0</w:t>
-            </w:r>
-            <w:r>
-              <w:t>7</w:t>
-            </w:r>
-            <w:r>
-              <w:t>6</w:t>
-            </w:r>
-            <w:r>
-              <w:t>78</w:t>
+              <w:t>07989</w:t>
             </w:r>
           </w:p>
         </w:tc>
@@ -9161,10 +9490,7 @@
               <w:t>0.</w:t>
             </w:r>
             <w:r>
-              <w:t>2</w:t>
-            </w:r>
-            <w:r>
-              <w:t>3864</w:t>
+              <w:t>32405</w:t>
             </w:r>
           </w:p>
         </w:tc>
@@ -9195,7 +9521,7 @@
               <w:t>0.</w:t>
             </w:r>
             <w:r>
-              <w:t>71482</w:t>
+              <w:t>55771</w:t>
             </w:r>
           </w:p>
         </w:tc>
@@ -9211,10 +9537,7 @@
               <w:t>0.</w:t>
             </w:r>
             <w:r>
-              <w:t>177</w:t>
-            </w:r>
-            <w:r>
-              <w:t>6</w:t>
+              <w:t>19018</w:t>
             </w:r>
           </w:p>
         </w:tc>
@@ -9227,13 +9550,7 @@
               <w:spacing w:line="480" w:lineRule="auto"/>
             </w:pPr>
             <w:r>
-              <w:t>5.</w:t>
-            </w:r>
-            <w:r>
-              <w:t>7</w:t>
-            </w:r>
-            <w:r>
-              <w:t>e-5</w:t>
+              <w:t>0.00336</w:t>
             </w:r>
           </w:p>
         </w:tc>
@@ -9267,10 +9584,7 @@
               <w:t>1.</w:t>
             </w:r>
             <w:r>
-              <w:t>83</w:t>
-            </w:r>
-            <w:r>
-              <w:t>694</w:t>
+              <w:t>73492</w:t>
             </w:r>
           </w:p>
         </w:tc>
@@ -9286,13 +9600,7 @@
               <w:t>0.</w:t>
             </w:r>
             <w:r>
-              <w:t>4</w:t>
-            </w:r>
-            <w:r>
-              <w:t>0</w:t>
-            </w:r>
-            <w:r>
-              <w:t>598</w:t>
+              <w:t>41359</w:t>
             </w:r>
           </w:p>
         </w:tc>
@@ -9305,13 +9613,13 @@
               <w:spacing w:line="480" w:lineRule="auto"/>
             </w:pPr>
             <w:r>
-              <w:t>6.05</w:t>
+              <w:t>2.73</w:t>
             </w:r>
             <w:r>
               <w:t>e-</w:t>
             </w:r>
             <w:r>
-              <w:t>6</w:t>
+              <w:t>5</w:t>
             </w:r>
           </w:p>
         </w:tc>
@@ -9326,13 +9634,7 @@
               <w:spacing w:line="480" w:lineRule="auto"/>
             </w:pPr>
             <w:r>
-              <w:t xml:space="preserve">Proportion </w:t>
-            </w:r>
-            <w:r>
-              <w:t>t</w:t>
-            </w:r>
-            <w:r>
-              <w:t>raveling</w:t>
+              <w:t>Max temperature</w:t>
             </w:r>
           </w:p>
         </w:tc>
@@ -9345,13 +9647,7 @@
               <w:spacing w:line="480" w:lineRule="auto"/>
             </w:pPr>
             <w:r>
-              <w:t>0.</w:t>
-            </w:r>
-            <w:r>
-              <w:t>40</w:t>
-            </w:r>
-            <w:r>
-              <w:t>688</w:t>
+              <w:t>-0.21258</w:t>
             </w:r>
           </w:p>
         </w:tc>
@@ -9364,16 +9660,7 @@
               <w:spacing w:line="480" w:lineRule="auto"/>
             </w:pPr>
             <w:r>
-              <w:t>0.</w:t>
-            </w:r>
-            <w:r>
-              <w:t>0</w:t>
-            </w:r>
-            <w:r>
-              <w:t>76</w:t>
-            </w:r>
-            <w:r>
-              <w:t>63</w:t>
+              <w:t>0.07715</w:t>
             </w:r>
           </w:p>
         </w:tc>
@@ -9386,13 +9673,7 @@
               <w:spacing w:line="480" w:lineRule="auto"/>
             </w:pPr>
             <w:r>
-              <w:t>1.1</w:t>
-            </w:r>
-            <w:r>
-              <w:t>e-</w:t>
-            </w:r>
-            <w:r>
-              <w:t>7</w:t>
+              <w:t>0.00586</w:t>
             </w:r>
           </w:p>
         </w:tc>
@@ -9407,13 +9688,7 @@
               <w:spacing w:line="480" w:lineRule="auto"/>
             </w:pPr>
             <w:r>
-              <w:t xml:space="preserve">Max </w:t>
-            </w:r>
-            <w:r>
-              <w:t>t</w:t>
-            </w:r>
-            <w:r>
-              <w:t>emp</w:t>
+              <w:t>Snow depth</w:t>
             </w:r>
           </w:p>
         </w:tc>
@@ -9426,13 +9701,7 @@
               <w:spacing w:line="480" w:lineRule="auto"/>
             </w:pPr>
             <w:r>
-              <w:t>-0.</w:t>
-            </w:r>
-            <w:r>
-              <w:t>168</w:t>
-            </w:r>
-            <w:r>
-              <w:t>89</w:t>
+              <w:t>0.19897</w:t>
             </w:r>
           </w:p>
         </w:tc>
@@ -9445,16 +9714,7 @@
               <w:spacing w:line="480" w:lineRule="auto"/>
             </w:pPr>
             <w:r>
-              <w:t>0.</w:t>
-            </w:r>
-            <w:r>
-              <w:t>07</w:t>
-            </w:r>
-            <w:r>
-              <w:t>2</w:t>
-            </w:r>
-            <w:r>
-              <w:t>26</w:t>
+              <w:t>0.09265</w:t>
             </w:r>
           </w:p>
         </w:tc>
@@ -9467,13 +9727,7 @@
               <w:spacing w:line="480" w:lineRule="auto"/>
             </w:pPr>
             <w:r>
-              <w:t>0.</w:t>
-            </w:r>
-            <w:r>
-              <w:t>019</w:t>
-            </w:r>
-            <w:r>
-              <w:t>42</w:t>
+              <w:t>0.03174</w:t>
             </w:r>
           </w:p>
         </w:tc>
@@ -9488,13 +9742,7 @@
               <w:spacing w:line="480" w:lineRule="auto"/>
             </w:pPr>
             <w:r>
-              <w:t xml:space="preserve">Snow </w:t>
-            </w:r>
-            <w:r>
-              <w:t>d</w:t>
-            </w:r>
-            <w:r>
-              <w:t>epth</w:t>
+              <w:t>Proportion traveling</w:t>
             </w:r>
           </w:p>
         </w:tc>
@@ -9507,13 +9755,7 @@
               <w:spacing w:line="480" w:lineRule="auto"/>
             </w:pPr>
             <w:r>
-              <w:t>0.</w:t>
-            </w:r>
-            <w:r>
-              <w:t>29</w:t>
-            </w:r>
-            <w:r>
-              <w:t>086</w:t>
+              <w:t>0.38407</w:t>
             </w:r>
           </w:p>
         </w:tc>
@@ -9526,16 +9768,7 @@
               <w:spacing w:line="480" w:lineRule="auto"/>
             </w:pPr>
             <w:r>
-              <w:t>0.</w:t>
-            </w:r>
-            <w:r>
-              <w:t>0</w:t>
-            </w:r>
-            <w:r>
-              <w:t>89</w:t>
-            </w:r>
-            <w:r>
-              <w:t>2</w:t>
+              <w:t>0.08029</w:t>
             </w:r>
           </w:p>
         </w:tc>
@@ -9548,16 +9781,7 @@
               <w:spacing w:line="480" w:lineRule="auto"/>
             </w:pPr>
             <w:r>
-              <w:t>0.</w:t>
-            </w:r>
-            <w:r>
-              <w:t>0</w:t>
-            </w:r>
-            <w:r>
-              <w:t>01</w:t>
-            </w:r>
-            <w:r>
-              <w:t>11</w:t>
+              <w:t>1.72e-6</w:t>
             </w:r>
           </w:p>
         </w:tc>
@@ -9572,19 +9796,7 @@
               <w:spacing w:line="480" w:lineRule="auto"/>
             </w:pPr>
             <w:r>
-              <w:t>Visit kill</w:t>
-            </w:r>
-            <w:r>
-              <w:t xml:space="preserve"> </w:t>
-            </w:r>
-            <w:r>
-              <w:t>*</w:t>
-            </w:r>
-            <w:r>
-              <w:t xml:space="preserve"> </w:t>
-            </w:r>
-            <w:r>
-              <w:t>Hunting biomass</w:t>
+              <w:t>Visit kill * Hunting biomass</w:t>
             </w:r>
           </w:p>
         </w:tc>
@@ -9597,10 +9809,7 @@
               <w:spacing w:line="480" w:lineRule="auto"/>
             </w:pPr>
             <w:r>
-              <w:t>-0.</w:t>
-            </w:r>
-            <w:r>
-              <w:t>61927</w:t>
+              <w:t>-0.62915</w:t>
             </w:r>
           </w:p>
         </w:tc>
@@ -9613,10 +9822,7 @@
               <w:spacing w:line="480" w:lineRule="auto"/>
             </w:pPr>
             <w:r>
-              <w:t>0.3</w:t>
-            </w:r>
-            <w:r>
-              <w:t>5461</w:t>
+              <w:t>0.34659</w:t>
             </w:r>
           </w:p>
         </w:tc>
@@ -9629,10 +9835,7 @@
               <w:spacing w:line="480" w:lineRule="auto"/>
             </w:pPr>
             <w:r>
-              <w:t>0.0</w:t>
-            </w:r>
-            <w:r>
-              <w:t>8075</w:t>
+              <w:t>0.06948</w:t>
             </w:r>
           </w:p>
         </w:tc>
@@ -9739,7 +9942,15 @@
         <w:t xml:space="preserve">. </w:t>
       </w:r>
       <w:r>
-        <w:t xml:space="preserve">Values are back transformed </w:t>
+        <w:t xml:space="preserve">Values </w:t>
+      </w:r>
+      <w:proofErr w:type="gramStart"/>
+      <w:r>
+        <w:t>are back</w:t>
+      </w:r>
+      <w:proofErr w:type="gramEnd"/>
+      <w:r>
+        <w:t xml:space="preserve"> transformed </w:t>
       </w:r>
       <w:r>
         <w:t>to the</w:t>
@@ -9833,7 +10044,15 @@
         <w:t xml:space="preserve"> </w:t>
       </w:r>
       <w:r>
-        <w:t>All other continuous scaled covariates are held at 0 and the study period was set to early.</w:t>
+        <w:t xml:space="preserve">All other continuous scaled covariates are held at 0 and the study period was set </w:t>
+      </w:r>
+      <w:proofErr w:type="gramStart"/>
+      <w:r>
+        <w:t>to</w:t>
+      </w:r>
+      <w:proofErr w:type="gramEnd"/>
+      <w:r>
+        <w:t xml:space="preserve"> early.</w:t>
       </w:r>
     </w:p>
     <w:p>
@@ -9917,6 +10136,7 @@
       <w:r>
         <w:t xml:space="preserve"> Values </w:t>
       </w:r>
+      <w:proofErr w:type="gramStart"/>
       <w:r>
         <w:t>are</w:t>
       </w:r>
@@ -9924,7 +10144,11 @@
         <w:t xml:space="preserve"> </w:t>
       </w:r>
       <w:r>
-        <w:t xml:space="preserve">back </w:t>
+        <w:t>back</w:t>
+      </w:r>
+      <w:proofErr w:type="gramEnd"/>
+      <w:r>
+        <w:t xml:space="preserve"> </w:t>
       </w:r>
       <w:r>
         <w:t xml:space="preserve">transformed to the probability scale. </w:t>
@@ -10105,16 +10329,300 @@
         <w:t xml:space="preserve"> whether they located a wolf kill after leaving their territory. All other continuous scaled covariates are held at 0</w:t>
       </w:r>
       <w:r>
-        <w:t xml:space="preserve"> and hunting season was set to true</w:t>
+        <w:t xml:space="preserve"> and hunting season was set </w:t>
+      </w:r>
+      <w:proofErr w:type="gramStart"/>
+      <w:r>
+        <w:t>to</w:t>
+      </w:r>
+      <w:proofErr w:type="gramEnd"/>
+      <w:r>
+        <w:t xml:space="preserve"> true</w:t>
       </w:r>
       <w:r>
         <w:t>.</w:t>
+      </w:r>
+    </w:p>
+    <w:p>
+      <w:r>
+        <w:rPr>
+          <w:noProof/>
+        </w:rPr>
+        <w:lastRenderedPageBreak/>
+        <w:drawing>
+          <wp:inline distT="0" distB="0" distL="0" distR="0" wp14:anchorId="26810268" wp14:editId="375D092E">
+            <wp:extent cx="5943600" cy="3208020"/>
+            <wp:effectExtent l="0" t="0" r="0" b="0"/>
+            <wp:docPr id="305438513" name="Graphic 1"/>
+            <wp:cNvGraphicFramePr>
+              <a:graphicFrameLocks xmlns:a="http://schemas.openxmlformats.org/drawingml/2006/main" noChangeAspect="1"/>
+            </wp:cNvGraphicFramePr>
+            <a:graphic xmlns:a="http://schemas.openxmlformats.org/drawingml/2006/main">
+              <a:graphicData uri="http://schemas.openxmlformats.org/drawingml/2006/picture">
+                <pic:pic xmlns:pic="http://schemas.openxmlformats.org/drawingml/2006/picture">
+                  <pic:nvPicPr>
+                    <pic:cNvPr id="305438513" name=""/>
+                    <pic:cNvPicPr/>
+                  </pic:nvPicPr>
+                  <pic:blipFill>
+                    <a:blip r:embed="rId21">
+                      <a:extLst>
+                        <a:ext uri="{96DAC541-7B7A-43D3-8B79-37D633B846F1}">
+                          <asvg:svgBlip xmlns:asvg="http://schemas.microsoft.com/office/drawing/2016/SVG/main" r:embed="rId22"/>
+                        </a:ext>
+                      </a:extLst>
+                    </a:blip>
+                    <a:stretch>
+                      <a:fillRect/>
+                    </a:stretch>
+                  </pic:blipFill>
+                  <pic:spPr>
+                    <a:xfrm>
+                      <a:off x="0" y="0"/>
+                      <a:ext cx="5943600" cy="3208020"/>
+                    </a:xfrm>
+                    <a:prstGeom prst="rect">
+                      <a:avLst/>
+                    </a:prstGeom>
+                  </pic:spPr>
+                </pic:pic>
+              </a:graphicData>
+            </a:graphic>
+          </wp:inline>
+        </w:drawing>
       </w:r>
     </w:p>
     <w:p>
       <w:pPr>
         <w:spacing w:line="480" w:lineRule="auto"/>
       </w:pPr>
+      <w:r>
+        <w:t xml:space="preserve">Figure </w:t>
+      </w:r>
+      <w:r>
+        <w:t>9</w:t>
+      </w:r>
+      <w:r>
+        <w:t xml:space="preserve">. </w:t>
+      </w:r>
+      <w:r>
+        <w:t>Plot shows the average</w:t>
+      </w:r>
+      <w:r>
+        <w:t xml:space="preserve"> (between ravens)</w:t>
+      </w:r>
+      <w:r>
+        <w:t xml:space="preserve"> proportion of days raven</w:t>
+      </w:r>
+      <w:r>
+        <w:t>s</w:t>
+      </w:r>
+      <w:r>
+        <w:t xml:space="preserve"> made each movement decision</w:t>
+      </w:r>
+      <w:r>
+        <w:t xml:space="preserve"> during the fall/winter</w:t>
+      </w:r>
+      <w:r>
+        <w:t xml:space="preserve">. </w:t>
+      </w:r>
+    </w:p>
+    <w:p>
+      <w:r>
+        <w:br w:type="page"/>
+      </w:r>
+    </w:p>
+    <w:p>
+      <w:pPr>
+        <w:spacing w:line="480" w:lineRule="auto"/>
+      </w:pPr>
+      <w:r>
+        <w:rPr>
+          <w:noProof/>
+        </w:rPr>
+        <w:lastRenderedPageBreak/>
+        <w:drawing>
+          <wp:inline distT="0" distB="0" distL="0" distR="0" wp14:anchorId="3D5C5848" wp14:editId="356E2601">
+            <wp:extent cx="5943600" cy="3208020"/>
+            <wp:effectExtent l="0" t="0" r="0" b="0"/>
+            <wp:docPr id="32140230" name="Graphic 1"/>
+            <wp:cNvGraphicFramePr>
+              <a:graphicFrameLocks xmlns:a="http://schemas.openxmlformats.org/drawingml/2006/main" noChangeAspect="1"/>
+            </wp:cNvGraphicFramePr>
+            <a:graphic xmlns:a="http://schemas.openxmlformats.org/drawingml/2006/main">
+              <a:graphicData uri="http://schemas.openxmlformats.org/drawingml/2006/picture">
+                <pic:pic xmlns:pic="http://schemas.openxmlformats.org/drawingml/2006/picture">
+                  <pic:nvPicPr>
+                    <pic:cNvPr id="32140230" name=""/>
+                    <pic:cNvPicPr/>
+                  </pic:nvPicPr>
+                  <pic:blipFill>
+                    <a:blip r:embed="rId23">
+                      <a:extLst>
+                        <a:ext uri="{96DAC541-7B7A-43D3-8B79-37D633B846F1}">
+                          <asvg:svgBlip xmlns:asvg="http://schemas.microsoft.com/office/drawing/2016/SVG/main" r:embed="rId24"/>
+                        </a:ext>
+                      </a:extLst>
+                    </a:blip>
+                    <a:stretch>
+                      <a:fillRect/>
+                    </a:stretch>
+                  </pic:blipFill>
+                  <pic:spPr>
+                    <a:xfrm>
+                      <a:off x="0" y="0"/>
+                      <a:ext cx="5943600" cy="3208020"/>
+                    </a:xfrm>
+                    <a:prstGeom prst="rect">
+                      <a:avLst/>
+                    </a:prstGeom>
+                  </pic:spPr>
+                </pic:pic>
+              </a:graphicData>
+            </a:graphic>
+          </wp:inline>
+        </w:drawing>
+      </w:r>
+    </w:p>
+    <w:p>
+      <w:pPr>
+        <w:spacing w:line="480" w:lineRule="auto"/>
+      </w:pPr>
+      <w:r>
+        <w:t>Figure 10. Plot show</w:t>
+      </w:r>
+      <w:r>
+        <w:t>s</w:t>
+      </w:r>
+      <w:r>
+        <w:t xml:space="preserve"> the</w:t>
+      </w:r>
+      <w:r>
+        <w:t xml:space="preserve"> average</w:t>
+      </w:r>
+      <w:r>
+        <w:t xml:space="preserve"> (between years)</w:t>
+      </w:r>
+      <w:r>
+        <w:t xml:space="preserve"> proportion of ravens that made a movement decision on each day during the early winter months. </w:t>
+      </w:r>
+    </w:p>
+    <w:p>
+      <w:r>
+        <w:br w:type="page"/>
+      </w:r>
+    </w:p>
+    <w:p>
+      <w:pPr>
+        <w:spacing w:line="480" w:lineRule="auto"/>
+      </w:pPr>
+      <w:r>
+        <w:rPr>
+          <w:noProof/>
+        </w:rPr>
+        <w:lastRenderedPageBreak/>
+        <w:drawing>
+          <wp:inline distT="0" distB="0" distL="0" distR="0" wp14:anchorId="01FF723C" wp14:editId="3F5056CD">
+            <wp:extent cx="5934075" cy="3133725"/>
+            <wp:effectExtent l="0" t="0" r="9525" b="9525"/>
+            <wp:docPr id="230687413" name="Picture 2"/>
+            <wp:cNvGraphicFramePr>
+              <a:graphicFrameLocks xmlns:a="http://schemas.openxmlformats.org/drawingml/2006/main" noChangeAspect="1"/>
+            </wp:cNvGraphicFramePr>
+            <a:graphic xmlns:a="http://schemas.openxmlformats.org/drawingml/2006/main">
+              <a:graphicData uri="http://schemas.openxmlformats.org/drawingml/2006/picture">
+                <pic:pic xmlns:pic="http://schemas.openxmlformats.org/drawingml/2006/picture">
+                  <pic:nvPicPr>
+                    <pic:cNvPr id="0" name="Picture 3"/>
+                    <pic:cNvPicPr>
+                      <a:picLocks noChangeAspect="1" noChangeArrowheads="1"/>
+                    </pic:cNvPicPr>
+                  </pic:nvPicPr>
+                  <pic:blipFill>
+                    <a:blip r:embed="rId25">
+                      <a:extLst>
+                        <a:ext uri="{28A0092B-C50C-407E-A947-70E740481C1C}">
+                          <a14:useLocalDpi xmlns:a14="http://schemas.microsoft.com/office/drawing/2010/main" val="0"/>
+                        </a:ext>
+                      </a:extLst>
+                    </a:blip>
+                    <a:srcRect/>
+                    <a:stretch>
+                      <a:fillRect/>
+                    </a:stretch>
+                  </pic:blipFill>
+                  <pic:spPr bwMode="auto">
+                    <a:xfrm>
+                      <a:off x="0" y="0"/>
+                      <a:ext cx="5934075" cy="3133725"/>
+                    </a:xfrm>
+                    <a:prstGeom prst="rect">
+                      <a:avLst/>
+                    </a:prstGeom>
+                    <a:noFill/>
+                    <a:ln>
+                      <a:noFill/>
+                    </a:ln>
+                  </pic:spPr>
+                </pic:pic>
+              </a:graphicData>
+            </a:graphic>
+          </wp:inline>
+        </w:drawing>
+      </w:r>
+      <w:r>
+        <w:rPr>
+          <w:noProof/>
+        </w:rPr>
+        <w:drawing>
+          <wp:inline distT="0" distB="0" distL="0" distR="0" wp14:anchorId="24A7ECD8" wp14:editId="1E6E9DA2">
+            <wp:extent cx="5934075" cy="3133725"/>
+            <wp:effectExtent l="0" t="0" r="9525" b="9525"/>
+            <wp:docPr id="976814123" name="Picture 3"/>
+            <wp:cNvGraphicFramePr>
+              <a:graphicFrameLocks xmlns:a="http://schemas.openxmlformats.org/drawingml/2006/main" noChangeAspect="1"/>
+            </wp:cNvGraphicFramePr>
+            <a:graphic xmlns:a="http://schemas.openxmlformats.org/drawingml/2006/main">
+              <a:graphicData uri="http://schemas.openxmlformats.org/drawingml/2006/picture">
+                <pic:pic xmlns:pic="http://schemas.openxmlformats.org/drawingml/2006/picture">
+                  <pic:nvPicPr>
+                    <pic:cNvPr id="0" name="Picture 4"/>
+                    <pic:cNvPicPr>
+                      <a:picLocks noChangeAspect="1" noChangeArrowheads="1"/>
+                    </pic:cNvPicPr>
+                  </pic:nvPicPr>
+                  <pic:blipFill>
+                    <a:blip r:embed="rId26">
+                      <a:extLst>
+                        <a:ext uri="{28A0092B-C50C-407E-A947-70E740481C1C}">
+                          <a14:useLocalDpi xmlns:a14="http://schemas.microsoft.com/office/drawing/2010/main" val="0"/>
+                        </a:ext>
+                      </a:extLst>
+                    </a:blip>
+                    <a:srcRect/>
+                    <a:stretch>
+                      <a:fillRect/>
+                    </a:stretch>
+                  </pic:blipFill>
+                  <pic:spPr bwMode="auto">
+                    <a:xfrm>
+                      <a:off x="0" y="0"/>
+                      <a:ext cx="5934075" cy="3133725"/>
+                    </a:xfrm>
+                    <a:prstGeom prst="rect">
+                      <a:avLst/>
+                    </a:prstGeom>
+                    <a:noFill/>
+                    <a:ln>
+                      <a:noFill/>
+                    </a:ln>
+                  </pic:spPr>
+                </pic:pic>
+              </a:graphicData>
+            </a:graphic>
+          </wp:inline>
+        </w:drawing>
+      </w:r>
     </w:p>
     <w:sectPr>
       <w:pgSz w:w="12240" w:h="15840"/>
@@ -10345,7 +10853,7 @@
       </w:r>
     </w:p>
   </w:comment>
-  <w:comment w:id="11" w:author="Cameron Ho" w:date="2025-05-28T17:15:00Z" w:initials="CH">
+  <w:comment w:id="11" w:author="Cameron Ho" w:date="2026-01-30T19:52:00Z" w:initials="CH">
     <w:p>
       <w:pPr>
         <w:pStyle w:val="CommentText"/>
@@ -10357,39 +10865,20 @@
         <w:annotationRef/>
       </w:r>
       <w:r>
-        <w:t>Maybe use a short time span so that there is less chance of capturing movements after nesting failure</w:t>
-      </w:r>
-    </w:p>
-  </w:comment>
-  <w:comment w:id="12" w:author="Cameron Ho" w:date="2026-01-30T18:41:00Z" w:initials="CH">
+        <w:t xml:space="preserve">For both models, I have to restrict it to this time periods because of the wolf kills. </w:t>
+      </w:r>
+    </w:p>
     <w:p>
       <w:pPr>
         <w:pStyle w:val="CommentText"/>
       </w:pPr>
-      <w:r>
-        <w:rPr>
-          <w:rStyle w:val="CommentReference"/>
-        </w:rPr>
-        <w:annotationRef/>
-      </w:r>
-      <w:r>
-        <w:t>I can throw in the 100% mcp map in supplemental. It has some of those interior birds having polygons that extend to gardiner</w:t>
-      </w:r>
-    </w:p>
-  </w:comment>
-  <w:comment w:id="13" w:author="Cameron Ho" w:date="2026-01-30T18:57:00Z" w:initials="CH">
+    </w:p>
     <w:p>
       <w:pPr>
         <w:pStyle w:val="CommentText"/>
       </w:pPr>
       <w:r>
-        <w:rPr>
-          <w:rStyle w:val="CommentReference"/>
-        </w:rPr>
-        <w:annotationRef/>
-      </w:r>
-      <w:r>
-        <w:t>I don’t know about this one.</w:t>
+        <w:t xml:space="preserve">But the covariate for study period is about nesting behavior. The hypothesis is that territory defense and nest building will keep ravens on territory, which would happen more in March since it is right before the active breeding season. </w:t>
       </w:r>
     </w:p>
     <w:p>
@@ -10402,37 +10891,84 @@
         <w:pStyle w:val="CommentText"/>
       </w:pPr>
       <w:r>
-        <w:t>At the 1 hour fix rate, 5 hours covers half of the day in march and almost all daylight hours in december.</w:t>
-      </w:r>
-    </w:p>
+        <w:t>The 2</w:t>
+      </w:r>
+      <w:r>
+        <w:rPr>
+          <w:vertAlign w:val="superscript"/>
+        </w:rPr>
+        <w:t>nd</w:t>
+      </w:r>
+      <w:r>
+        <w:t xml:space="preserve"> model wont have this covariate since the raven has already left its territory</w:t>
+      </w:r>
+    </w:p>
+  </w:comment>
+  <w:comment w:id="12" w:author="Cameron Ho" w:date="2026-01-06T10:08:00Z" w:initials="CH">
     <w:p>
       <w:pPr>
         <w:pStyle w:val="CommentText"/>
       </w:pPr>
-    </w:p>
+      <w:r>
+        <w:rPr>
+          <w:rStyle w:val="CommentReference"/>
+        </w:rPr>
+        <w:annotationRef/>
+      </w:r>
+      <w:r>
+        <w:t>These numbers already exclude the 2 males</w:t>
+      </w:r>
+    </w:p>
+  </w:comment>
+  <w:comment w:id="13" w:author="Cameron Ho" w:date="2026-01-31T14:57:00Z" w:initials="CH">
     <w:p>
       <w:pPr>
         <w:pStyle w:val="CommentText"/>
       </w:pPr>
       <w:r>
-        <w:t>Doubling it to 10 points doesn’t change the model results.</w:t>
-      </w:r>
-    </w:p>
+        <w:rPr>
+          <w:rStyle w:val="CommentReference"/>
+        </w:rPr>
+        <w:annotationRef/>
+      </w:r>
+      <w:r>
+        <w:t>I did not add anything to separate seasonality in the second model (like study_period in the first model). However the hunting season is not true for the entirety of march in every year. It is based on the timing of actual bison take hunting season part of methods)</w:t>
+      </w:r>
+    </w:p>
+  </w:comment>
+  <w:comment w:id="14" w:author="Cameron Ho" w:date="2026-01-07T12:56:00Z" w:initials="CH">
     <w:p>
       <w:pPr>
         <w:pStyle w:val="CommentText"/>
       </w:pPr>
-    </w:p>
+      <w:r>
+        <w:rPr>
+          <w:rStyle w:val="CommentReference"/>
+        </w:rPr>
+        <w:annotationRef/>
+      </w:r>
+      <w:r>
+        <w:t>Tower. There are other instances of ravens losing territory (Specimen, Old Faithful) but we don’t necessarily know what happened to the male in those situations since they weren’t tagged</w:t>
+      </w:r>
+    </w:p>
+  </w:comment>
+  <w:comment w:id="15" w:author="Cameron Ho" w:date="2026-01-30T18:15:00Z" w:initials="CH">
     <w:p>
       <w:pPr>
         <w:pStyle w:val="CommentText"/>
       </w:pPr>
       <w:r>
-        <w:t>There is no good reasoning for the number though besides, I have to choose some number because only 1 point is a problem</w:t>
+        <w:rPr>
+          <w:rStyle w:val="CommentReference"/>
+        </w:rPr>
+        <w:annotationRef/>
+      </w:r>
+      <w:r>
+        <w:t>Im aware, don’t know why zotero is doing this. Can fix manually after creating lit cited</w:t>
       </w:r>
     </w:p>
   </w:comment>
-  <w:comment w:id="14" w:author="Cameron Ho" w:date="2026-01-30T19:52:00Z" w:initials="CH">
+  <w:comment w:id="16" w:author="Cameron Ho" w:date="2026-01-12T13:09:00Z" w:initials="CH">
     <w:p>
       <w:pPr>
         <w:pStyle w:val="CommentText"/>
@@ -10444,142 +10980,27 @@
         <w:annotationRef/>
       </w:r>
       <w:r>
-        <w:t xml:space="preserve">For both models, I have to restrict it to this time periods because of the wolf kills. </w:t>
-      </w:r>
-    </w:p>
+        <w:t xml:space="preserve">Observations of ravens carrying sticks. High bridge ravens starting to centralize. Bob Landis videos of confluence ravens nest building in March. </w:t>
+      </w:r>
+    </w:p>
+  </w:comment>
+  <w:comment w:id="17" w:author="Cameron Ho" w:date="2026-01-29T14:20:00Z" w:initials="CH">
     <w:p>
       <w:pPr>
         <w:pStyle w:val="CommentText"/>
       </w:pPr>
-    </w:p>
-    <w:p>
-      <w:pPr>
-        <w:pStyle w:val="CommentText"/>
-      </w:pPr>
-      <w:r>
-        <w:t xml:space="preserve">But the covariate for study period is about nesting behavior. The hypothesis is that territory defense and nest building will keep ravens on territory, which would happen more in March since it is right before the active breeding season. </w:t>
-      </w:r>
-    </w:p>
-    <w:p>
-      <w:pPr>
-        <w:pStyle w:val="CommentText"/>
-      </w:pPr>
-    </w:p>
-    <w:p>
-      <w:pPr>
-        <w:pStyle w:val="CommentText"/>
-      </w:pPr>
-      <w:r>
-        <w:t>The 2</w:t>
-      </w:r>
-      <w:r>
-        <w:rPr>
-          <w:vertAlign w:val="superscript"/>
-        </w:rPr>
-        <w:t>nd</w:t>
-      </w:r>
-      <w:r>
-        <w:t xml:space="preserve"> model wont have this covariate since the raven has already left its territory</w:t>
+      <w:r>
+        <w:rPr>
+          <w:rStyle w:val="CommentReference"/>
+        </w:rPr>
+        <w:annotationRef/>
+      </w:r>
+      <w:r>
+        <w:t>This effect also becomes important when I remove weather covariates from the model</w:t>
       </w:r>
     </w:p>
   </w:comment>
-  <w:comment w:id="15" w:author="Cameron Ho" w:date="2026-01-06T10:08:00Z" w:initials="CH">
-    <w:p>
-      <w:pPr>
-        <w:pStyle w:val="CommentText"/>
-      </w:pPr>
-      <w:r>
-        <w:rPr>
-          <w:rStyle w:val="CommentReference"/>
-        </w:rPr>
-        <w:annotationRef/>
-      </w:r>
-      <w:r>
-        <w:t>These numbers already exclude the 2 males</w:t>
-      </w:r>
-    </w:p>
-  </w:comment>
-  <w:comment w:id="16" w:author="Cameron Ho" w:date="2026-01-31T14:57:00Z" w:initials="CH">
-    <w:p>
-      <w:pPr>
-        <w:pStyle w:val="CommentText"/>
-      </w:pPr>
-      <w:r>
-        <w:rPr>
-          <w:rStyle w:val="CommentReference"/>
-        </w:rPr>
-        <w:annotationRef/>
-      </w:r>
-      <w:r>
-        <w:t>I did not add anything to separate seasonality in the second model (like study_period in the first model). However the hunting season is not true for the entirety of march in every year. It is based on the timing of actual bison take hunting season part of methods)</w:t>
-      </w:r>
-    </w:p>
-  </w:comment>
-  <w:comment w:id="17" w:author="Cameron Ho" w:date="2026-01-07T12:56:00Z" w:initials="CH">
-    <w:p>
-      <w:pPr>
-        <w:pStyle w:val="CommentText"/>
-      </w:pPr>
-      <w:r>
-        <w:rPr>
-          <w:rStyle w:val="CommentReference"/>
-        </w:rPr>
-        <w:annotationRef/>
-      </w:r>
-      <w:r>
-        <w:t>Tower. There are other instances of ravens losing territory (Specimen, Old Faithful) but we don’t necessarily know what happened to the male in those situations since they weren’t tagged</w:t>
-      </w:r>
-    </w:p>
-  </w:comment>
-  <w:comment w:id="18" w:author="Cameron Ho" w:date="2026-01-30T18:15:00Z" w:initials="CH">
-    <w:p>
-      <w:pPr>
-        <w:pStyle w:val="CommentText"/>
-      </w:pPr>
-      <w:r>
-        <w:rPr>
-          <w:rStyle w:val="CommentReference"/>
-        </w:rPr>
-        <w:annotationRef/>
-      </w:r>
-      <w:r>
-        <w:t>Im aware, don’t know why zotero is doing this. Can fix manually after creating lit cited</w:t>
-      </w:r>
-    </w:p>
-  </w:comment>
-  <w:comment w:id="19" w:author="Cameron Ho" w:date="2026-01-12T13:09:00Z" w:initials="CH">
-    <w:p>
-      <w:pPr>
-        <w:pStyle w:val="CommentText"/>
-      </w:pPr>
-      <w:r>
-        <w:rPr>
-          <w:rStyle w:val="CommentReference"/>
-        </w:rPr>
-        <w:annotationRef/>
-      </w:r>
-      <w:r>
-        <w:t xml:space="preserve">Observations of ravens carrying sticks. High bridge ravens starting to centralize. Bob Landis videos of confluence ravens nest building in March. </w:t>
-      </w:r>
-    </w:p>
-  </w:comment>
-  <w:comment w:id="20" w:author="Cameron Ho" w:date="2026-01-29T14:20:00Z" w:initials="CH">
-    <w:p>
-      <w:pPr>
-        <w:pStyle w:val="CommentText"/>
-      </w:pPr>
-      <w:r>
-        <w:rPr>
-          <w:rStyle w:val="CommentReference"/>
-        </w:rPr>
-        <w:annotationRef/>
-      </w:r>
-      <w:r>
-        <w:t>This effect also becomes important when I remove weather covariates from the model</w:t>
-      </w:r>
-    </w:p>
-  </w:comment>
-  <w:comment w:id="21" w:author="Cameron Ho" w:date="2026-01-07T10:05:00Z" w:initials="CH">
+  <w:comment w:id="18" w:author="Cameron Ho" w:date="2026-01-07T10:05:00Z" w:initials="CH">
     <w:p>
       <w:pPr>
         <w:pStyle w:val="CommentText"/>
@@ -10611,9 +11032,6 @@
   <w15:commentEx w15:paraId="01728E70" w15:done="0"/>
   <w15:commentEx w15:paraId="0A43FA3A" w15:done="0"/>
   <w15:commentEx w15:paraId="03E6AA84" w15:done="0"/>
-  <w15:commentEx w15:paraId="43284825" w15:done="0"/>
-  <w15:commentEx w15:paraId="049C0B3D" w15:done="0"/>
-  <w15:commentEx w15:paraId="27CA007A" w15:done="0"/>
   <w15:commentEx w15:paraId="24C6D939" w15:done="0"/>
   <w15:commentEx w15:paraId="705E33CE" w15:done="0"/>
   <w15:commentEx w15:paraId="5F3342A4" w15:done="0"/>
@@ -10638,9 +11056,6 @@
   <w16cex:commentExtensible w16cex:durableId="308A2DDB" w16cex:dateUtc="2026-01-30T19:44:00Z"/>
   <w16cex:commentExtensible w16cex:durableId="1CAEDA77" w16cex:dateUtc="2026-01-30T19:49:00Z"/>
   <w16cex:commentExtensible w16cex:durableId="035B0419" w16cex:dateUtc="2025-10-18T02:51:00Z"/>
-  <w16cex:commentExtensible w16cex:durableId="4E49FF75" w16cex:dateUtc="2025-05-29T00:15:00Z"/>
-  <w16cex:commentExtensible w16cex:durableId="400A3E95" w16cex:dateUtc="2026-01-31T02:41:00Z"/>
-  <w16cex:commentExtensible w16cex:durableId="3BFE963F" w16cex:dateUtc="2026-01-31T02:57:00Z"/>
   <w16cex:commentExtensible w16cex:durableId="69563E1E" w16cex:dateUtc="2026-01-31T03:52:00Z"/>
   <w16cex:commentExtensible w16cex:durableId="19A71F6D" w16cex:dateUtc="2026-01-06T18:08:00Z"/>
   <w16cex:commentExtensible w16cex:durableId="333CE58C" w16cex:dateUtc="2026-01-31T22:57:00Z"/>
@@ -10665,9 +11080,6 @@
   <w16cid:commentId w16cid:paraId="01728E70" w16cid:durableId="308A2DDB"/>
   <w16cid:commentId w16cid:paraId="0A43FA3A" w16cid:durableId="1CAEDA77"/>
   <w16cid:commentId w16cid:paraId="03E6AA84" w16cid:durableId="035B0419"/>
-  <w16cid:commentId w16cid:paraId="43284825" w16cid:durableId="4E49FF75"/>
-  <w16cid:commentId w16cid:paraId="049C0B3D" w16cid:durableId="400A3E95"/>
-  <w16cid:commentId w16cid:paraId="27CA007A" w16cid:durableId="3BFE963F"/>
   <w16cid:commentId w16cid:paraId="24C6D939" w16cid:durableId="69563E1E"/>
   <w16cid:commentId w16cid:paraId="705E33CE" w16cid:durableId="19A71F6D"/>
   <w16cid:commentId w16cid:paraId="5F3342A4" w16cid:durableId="333CE58C"/>

</xml_diff>

<commit_message>
edited plots after talking with Beth
</commit_message>
<xml_diff>
--- a/reports/thesis/02_chapter_2.docx
+++ b/reports/thesis/02_chapter_2.docx
@@ -4905,9 +4905,6 @@
         <w:t>Table 3</w:t>
       </w:r>
       <w:r>
-        <w:t>, Fig. 8</w:t>
-      </w:r>
-      <w:r>
         <w:t>).</w:t>
       </w:r>
     </w:p>
@@ -7038,7 +7035,13 @@
         <w:t xml:space="preserve"> </w:t>
       </w:r>
       <w:r>
-        <w:t xml:space="preserve">(Figure, 9, 10). </w:t>
+        <w:t>(Fig</w:t>
+      </w:r>
+      <w:r>
+        <w:t>. 8,</w:t>
+      </w:r>
+      <w:r>
+        <w:t xml:space="preserve"> 9). </w:t>
       </w:r>
     </w:p>
     <w:p>
@@ -8065,10 +8068,10 @@
         </w:rPr>
         <w:lastRenderedPageBreak/>
         <w:drawing>
-          <wp:inline distT="0" distB="0" distL="0" distR="0" wp14:anchorId="07EBE1A7" wp14:editId="19E919FE">
-            <wp:extent cx="6403172" cy="5200650"/>
+          <wp:inline distT="0" distB="0" distL="0" distR="0" wp14:anchorId="138508BD" wp14:editId="267BC640">
+            <wp:extent cx="5943600" cy="4059555"/>
             <wp:effectExtent l="0" t="0" r="0" b="0"/>
-            <wp:docPr id="1095290496" name="Picture 1"/>
+            <wp:docPr id="213701020" name="Graphic 1"/>
             <wp:cNvGraphicFramePr>
               <a:graphicFrameLocks xmlns:a="http://schemas.openxmlformats.org/drawingml/2006/main" noChangeAspect="1"/>
             </wp:cNvGraphicFramePr>
@@ -8076,36 +8079,29 @@
               <a:graphicData uri="http://schemas.openxmlformats.org/drawingml/2006/picture">
                 <pic:pic xmlns:pic="http://schemas.openxmlformats.org/drawingml/2006/picture">
                   <pic:nvPicPr>
-                    <pic:cNvPr id="0" name="Picture 1"/>
-                    <pic:cNvPicPr>
-                      <a:picLocks noChangeAspect="1" noChangeArrowheads="1"/>
-                    </pic:cNvPicPr>
+                    <pic:cNvPr id="213701020" name=""/>
+                    <pic:cNvPicPr/>
                   </pic:nvPicPr>
                   <pic:blipFill>
                     <a:blip r:embed="rId14">
                       <a:extLst>
-                        <a:ext uri="{28A0092B-C50C-407E-A947-70E740481C1C}">
-                          <a14:useLocalDpi xmlns:a14="http://schemas.microsoft.com/office/drawing/2010/main" val="0"/>
+                        <a:ext uri="{96DAC541-7B7A-43D3-8B79-37D633B846F1}">
+                          <asvg:svgBlip xmlns:asvg="http://schemas.microsoft.com/office/drawing/2016/SVG/main" r:embed="rId15"/>
                         </a:ext>
                       </a:extLst>
                     </a:blip>
-                    <a:srcRect/>
                     <a:stretch>
                       <a:fillRect/>
                     </a:stretch>
                   </pic:blipFill>
-                  <pic:spPr bwMode="auto">
+                  <pic:spPr>
                     <a:xfrm>
                       <a:off x="0" y="0"/>
-                      <a:ext cx="6404177" cy="5201466"/>
+                      <a:ext cx="5943600" cy="4059555"/>
                     </a:xfrm>
                     <a:prstGeom prst="rect">
                       <a:avLst/>
                     </a:prstGeom>
-                    <a:noFill/>
-                    <a:ln>
-                      <a:noFill/>
-                    </a:ln>
                   </pic:spPr>
                 </pic:pic>
               </a:graphicData>
@@ -8140,7 +8136,31 @@
         <w:t xml:space="preserve"> movement decision. </w:t>
       </w:r>
       <w:r>
+        <w:t xml:space="preserve">If a raven decided to leave its territory, its decision was one of two results. </w:t>
+      </w:r>
+      <w:r>
         <w:t xml:space="preserve">The “other” category is used to encapsulate all extra-territorial movements that did not result in a visit to the hunting regions. </w:t>
+      </w:r>
+      <w:r>
+        <w:t xml:space="preserve">The </w:t>
+      </w:r>
+      <w:r>
+        <w:t>“</w:t>
+      </w:r>
+      <w:r>
+        <w:t>hunting</w:t>
+      </w:r>
+      <w:r>
+        <w:t>”</w:t>
+      </w:r>
+      <w:r>
+        <w:t xml:space="preserve"> category is used to show</w:t>
+      </w:r>
+      <w:r>
+        <w:t xml:space="preserve"> a</w:t>
+      </w:r>
+      <w:r>
+        <w:t xml:space="preserve"> raven visited the Gardiner hunting regions to forage for hunter created carrion. </w:t>
       </w:r>
       <w:r>
         <w:t xml:space="preserve">Instances where a wolf kill was available (territory) or visited (other/hunting) are denoted by the striped area. </w:t>
@@ -8187,7 +8207,7 @@
                     </pic:cNvPicPr>
                   </pic:nvPicPr>
                   <pic:blipFill>
-                    <a:blip r:embed="rId15" cstate="print">
+                    <a:blip r:embed="rId16" cstate="print">
                       <a:extLst>
                         <a:ext uri="{28A0092B-C50C-407E-A947-70E740481C1C}">
                           <a14:useLocalDpi xmlns:a14="http://schemas.microsoft.com/office/drawing/2010/main" val="0"/>
@@ -9873,114 +9893,6 @@
                 <pic:pic xmlns:pic="http://schemas.openxmlformats.org/drawingml/2006/picture">
                   <pic:nvPicPr>
                     <pic:cNvPr id="0" name="Picture 1"/>
-                    <pic:cNvPicPr>
-                      <a:picLocks noChangeAspect="1" noChangeArrowheads="1"/>
-                    </pic:cNvPicPr>
-                  </pic:nvPicPr>
-                  <pic:blipFill>
-                    <a:blip r:embed="rId16">
-                      <a:extLst>
-                        <a:ext uri="{28A0092B-C50C-407E-A947-70E740481C1C}">
-                          <a14:useLocalDpi xmlns:a14="http://schemas.microsoft.com/office/drawing/2010/main" val="0"/>
-                        </a:ext>
-                      </a:extLst>
-                    </a:blip>
-                    <a:srcRect/>
-                    <a:stretch>
-                      <a:fillRect/>
-                    </a:stretch>
-                  </pic:blipFill>
-                  <pic:spPr bwMode="auto">
-                    <a:xfrm>
-                      <a:off x="0" y="0"/>
-                      <a:ext cx="5943600" cy="4638675"/>
-                    </a:xfrm>
-                    <a:prstGeom prst="rect">
-                      <a:avLst/>
-                    </a:prstGeom>
-                    <a:noFill/>
-                    <a:ln>
-                      <a:noFill/>
-                    </a:ln>
-                  </pic:spPr>
-                </pic:pic>
-              </a:graphicData>
-            </a:graphic>
-          </wp:inline>
-        </w:drawing>
-      </w:r>
-    </w:p>
-    <w:p>
-      <w:pPr>
-        <w:spacing w:line="480" w:lineRule="auto"/>
-      </w:pPr>
-      <w:r>
-        <w:t>Figure 4. Bootstrapped</w:t>
-      </w:r>
-      <w:r>
-        <w:t xml:space="preserve"> 95%</w:t>
-      </w:r>
-      <w:r>
-        <w:t xml:space="preserve"> confidence intervals for model parameters from the </w:t>
-      </w:r>
-      <w:r>
-        <w:t>territory</w:t>
-      </w:r>
-      <w:r>
-        <w:t xml:space="preserve"> model showing probability of</w:t>
-      </w:r>
-      <w:r>
-        <w:t xml:space="preserve"> ravens</w:t>
-      </w:r>
-      <w:r>
-        <w:t xml:space="preserve"> leaving their territor</w:t>
-      </w:r>
-      <w:r>
-        <w:t>y</w:t>
-      </w:r>
-      <w:r>
-        <w:t xml:space="preserve">. </w:t>
-      </w:r>
-      <w:r>
-        <w:t xml:space="preserve">Values </w:t>
-      </w:r>
-      <w:proofErr w:type="gramStart"/>
-      <w:r>
-        <w:t>are back</w:t>
-      </w:r>
-      <w:proofErr w:type="gramEnd"/>
-      <w:r>
-        <w:t xml:space="preserve"> transformed </w:t>
-      </w:r>
-      <w:r>
-        <w:t>to the</w:t>
-      </w:r>
-      <w:r>
-        <w:t xml:space="preserve"> probability scale. </w:t>
-      </w:r>
-    </w:p>
-    <w:p>
-      <w:pPr>
-        <w:spacing w:line="480" w:lineRule="auto"/>
-      </w:pPr>
-      <w:r>
-        <w:rPr>
-          <w:noProof/>
-        </w:rPr>
-        <w:lastRenderedPageBreak/>
-        <w:drawing>
-          <wp:inline distT="0" distB="0" distL="0" distR="0" wp14:anchorId="666D78A7" wp14:editId="5775ADE4">
-            <wp:extent cx="5943600" cy="4638675"/>
-            <wp:effectExtent l="0" t="0" r="0" b="9525"/>
-            <wp:docPr id="1654023894" name="Picture 2"/>
-            <wp:cNvGraphicFramePr>
-              <a:graphicFrameLocks xmlns:a="http://schemas.openxmlformats.org/drawingml/2006/main" noChangeAspect="1"/>
-            </wp:cNvGraphicFramePr>
-            <a:graphic xmlns:a="http://schemas.openxmlformats.org/drawingml/2006/main">
-              <a:graphicData uri="http://schemas.openxmlformats.org/drawingml/2006/picture">
-                <pic:pic xmlns:pic="http://schemas.openxmlformats.org/drawingml/2006/picture">
-                  <pic:nvPicPr>
-                    <pic:cNvPr id="0" name="Picture 2"/>
                     <pic:cNvPicPr>
                       <a:picLocks noChangeAspect="1" noChangeArrowheads="1"/>
                     </pic:cNvPicPr>
@@ -10023,36 +9935,31 @@
         <w:spacing w:line="480" w:lineRule="auto"/>
       </w:pPr>
       <w:r>
-        <w:t xml:space="preserve">Figure 5. </w:t>
-      </w:r>
-      <w:r>
-        <w:t>Bootstrapped p</w:t>
-      </w:r>
-      <w:r>
-        <w:t>redicted probability</w:t>
-      </w:r>
-      <w:r>
-        <w:t xml:space="preserve"> and 95% prediction intervals</w:t>
-      </w:r>
-      <w:r>
-        <w:t xml:space="preserve"> of ravens leaving their territory based on active wolf kills within their territories and whether the timing of the </w:t>
-      </w:r>
-      <w:r>
-        <w:t>hunting season.</w:t>
-      </w:r>
-      <w:r>
-        <w:t xml:space="preserve"> </w:t>
-      </w:r>
-      <w:r>
-        <w:t xml:space="preserve">All other continuous scaled covariates are held at 0 and the study period was set </w:t>
-      </w:r>
-      <w:proofErr w:type="gramStart"/>
-      <w:r>
-        <w:t>to</w:t>
-      </w:r>
-      <w:proofErr w:type="gramEnd"/>
-      <w:r>
-        <w:t xml:space="preserve"> early.</w:t>
+        <w:t>Figure 4. Bootstrapped</w:t>
+      </w:r>
+      <w:r>
+        <w:t xml:space="preserve"> 95%</w:t>
+      </w:r>
+      <w:r>
+        <w:t xml:space="preserve"> confidence intervals for model parameters from the </w:t>
+      </w:r>
+      <w:r>
+        <w:t>territory</w:t>
+      </w:r>
+      <w:r>
+        <w:t xml:space="preserve"> model showing probability of</w:t>
+      </w:r>
+      <w:r>
+        <w:t xml:space="preserve"> ravens</w:t>
+      </w:r>
+      <w:r>
+        <w:t xml:space="preserve"> leaving their territor</w:t>
+      </w:r>
+      <w:r>
+        <w:t>y</w:t>
+      </w:r>
+      <w:r>
+        <w:t xml:space="preserve">. </w:t>
       </w:r>
     </w:p>
     <w:p>
@@ -10065,10 +9972,10 @@
         </w:rPr>
         <w:lastRenderedPageBreak/>
         <w:drawing>
-          <wp:inline distT="0" distB="0" distL="0" distR="0" wp14:anchorId="5B5C405A" wp14:editId="71E13BBF">
-            <wp:extent cx="5953125" cy="5314950"/>
-            <wp:effectExtent l="0" t="0" r="9525" b="0"/>
-            <wp:docPr id="1998628250" name="Picture 3"/>
+          <wp:inline distT="0" distB="0" distL="0" distR="0" wp14:anchorId="666D78A7" wp14:editId="5775ADE4">
+            <wp:extent cx="5943600" cy="4638675"/>
+            <wp:effectExtent l="0" t="0" r="0" b="9525"/>
+            <wp:docPr id="1654023894" name="Picture 2"/>
             <wp:cNvGraphicFramePr>
               <a:graphicFrameLocks xmlns:a="http://schemas.openxmlformats.org/drawingml/2006/main" noChangeAspect="1"/>
             </wp:cNvGraphicFramePr>
@@ -10076,7 +9983,7 @@
               <a:graphicData uri="http://schemas.openxmlformats.org/drawingml/2006/picture">
                 <pic:pic xmlns:pic="http://schemas.openxmlformats.org/drawingml/2006/picture">
                   <pic:nvPicPr>
-                    <pic:cNvPr id="0" name="Picture 3"/>
+                    <pic:cNvPr id="0" name="Picture 2"/>
                     <pic:cNvPicPr>
                       <a:picLocks noChangeAspect="1" noChangeArrowheads="1"/>
                     </pic:cNvPicPr>
@@ -10097,7 +10004,7 @@
                   <pic:spPr bwMode="auto">
                     <a:xfrm>
                       <a:off x="0" y="0"/>
-                      <a:ext cx="5953125" cy="5314950"/>
+                      <a:ext cx="5943600" cy="4638675"/>
                     </a:xfrm>
                     <a:prstGeom prst="rect">
                       <a:avLst/>
@@ -10119,39 +10026,42 @@
         <w:spacing w:line="480" w:lineRule="auto"/>
       </w:pPr>
       <w:r>
-        <w:t>Figure 6. Bootstrapped</w:t>
-      </w:r>
-      <w:r>
-        <w:t xml:space="preserve"> 95%</w:t>
-      </w:r>
-      <w:r>
-        <w:t xml:space="preserve"> confidence intervals for model parameters from the </w:t>
-      </w:r>
-      <w:r>
-        <w:t>hunting model sh</w:t>
-      </w:r>
-      <w:r>
-        <w:t>owing probability of ravens visiting the hunting regions when they choose to leave their territory.</w:t>
-      </w:r>
-      <w:r>
-        <w:t xml:space="preserve"> Values </w:t>
+        <w:t xml:space="preserve">Figure 5. </w:t>
+      </w:r>
+      <w:r>
+        <w:t>Bootstrapped p</w:t>
+      </w:r>
+      <w:r>
+        <w:t>redicted probability</w:t>
+      </w:r>
+      <w:r>
+        <w:t xml:space="preserve"> and 95% </w:t>
+      </w:r>
+      <w:r>
+        <w:t>confidence</w:t>
+      </w:r>
+      <w:r>
+        <w:t xml:space="preserve"> intervals</w:t>
+      </w:r>
+      <w:r>
+        <w:t xml:space="preserve"> of ravens leaving their territory based on active wolf kills within their territories and whether the timing of the </w:t>
+      </w:r>
+      <w:r>
+        <w:t>hunting season.</w:t>
+      </w:r>
+      <w:r>
+        <w:t xml:space="preserve"> </w:t>
+      </w:r>
+      <w:r>
+        <w:t xml:space="preserve">All other continuous scaled covariates are held at 0 and the study period was set </w:t>
       </w:r>
       <w:proofErr w:type="gramStart"/>
       <w:r>
-        <w:t>are</w:t>
-      </w:r>
-      <w:r>
-        <w:t xml:space="preserve"> </w:t>
-      </w:r>
-      <w:r>
-        <w:t>back</w:t>
+        <w:t>to</w:t>
       </w:r>
       <w:proofErr w:type="gramEnd"/>
       <w:r>
-        <w:t xml:space="preserve"> </w:t>
-      </w:r>
-      <w:r>
-        <w:t xml:space="preserve">transformed to the probability scale. </w:t>
+        <w:t xml:space="preserve"> early.</w:t>
       </w:r>
     </w:p>
     <w:p>
@@ -10164,10 +10074,10 @@
         </w:rPr>
         <w:lastRenderedPageBreak/>
         <w:drawing>
-          <wp:inline distT="0" distB="0" distL="0" distR="0" wp14:anchorId="349387F4" wp14:editId="0DFB2AD8">
+          <wp:inline distT="0" distB="0" distL="0" distR="0" wp14:anchorId="5B5C405A" wp14:editId="71E13BBF">
             <wp:extent cx="5953125" cy="5314950"/>
             <wp:effectExtent l="0" t="0" r="9525" b="0"/>
-            <wp:docPr id="1399984641" name="Picture 5"/>
+            <wp:docPr id="1998628250" name="Picture 3"/>
             <wp:cNvGraphicFramePr>
               <a:graphicFrameLocks xmlns:a="http://schemas.openxmlformats.org/drawingml/2006/main" noChangeAspect="1"/>
             </wp:cNvGraphicFramePr>
@@ -10175,7 +10085,7 @@
               <a:graphicData uri="http://schemas.openxmlformats.org/drawingml/2006/picture">
                 <pic:pic xmlns:pic="http://schemas.openxmlformats.org/drawingml/2006/picture">
                   <pic:nvPicPr>
-                    <pic:cNvPr id="0" name="Picture 5"/>
+                    <pic:cNvPr id="0" name="Picture 3"/>
                     <pic:cNvPicPr>
                       <a:picLocks noChangeAspect="1" noChangeArrowheads="1"/>
                     </pic:cNvPicPr>
@@ -10218,42 +10128,22 @@
         <w:spacing w:line="480" w:lineRule="auto"/>
       </w:pPr>
       <w:r>
-        <w:t>Figure 7. Bootstrapped predicted probability</w:t>
-      </w:r>
-      <w:r>
-        <w:t xml:space="preserve"> and 95% prediction intervals</w:t>
-      </w:r>
-      <w:r>
-        <w:t xml:space="preserve"> of ravens </w:t>
-      </w:r>
-      <w:r>
-        <w:t xml:space="preserve">visiting the hunting </w:t>
-      </w:r>
-      <w:r>
-        <w:t xml:space="preserve">regions based on </w:t>
-      </w:r>
-      <w:r>
-        <w:t>the timing of the hunting season</w:t>
-      </w:r>
-      <w:r>
-        <w:t xml:space="preserve"> and whether they located a wolf kill after leaving their territory</w:t>
-      </w:r>
-      <w:r>
-        <w:t xml:space="preserve">. </w:t>
-      </w:r>
-      <w:r>
-        <w:t xml:space="preserve">All other continuous </w:t>
-      </w:r>
-      <w:r>
-        <w:t xml:space="preserve">scaled </w:t>
-      </w:r>
-      <w:r>
-        <w:t>covariates are held at 0.</w:t>
-      </w:r>
-    </w:p>
-    <w:p>
-      <w:r>
-        <w:br w:type="page"/>
+        <w:t>Figure 6. Bootstrapped</w:t>
+      </w:r>
+      <w:r>
+        <w:t xml:space="preserve"> 95%</w:t>
+      </w:r>
+      <w:r>
+        <w:t xml:space="preserve"> confidence intervals for model parameters from the </w:t>
+      </w:r>
+      <w:r>
+        <w:t>hunting model sh</w:t>
+      </w:r>
+      <w:r>
+        <w:t>owing probability of ravens visiting the hunting regions when they choose to leave their territory.</w:t>
+      </w:r>
+      <w:r>
+        <w:t xml:space="preserve"> </w:t>
       </w:r>
     </w:p>
     <w:p>
@@ -10266,10 +10156,10 @@
         </w:rPr>
         <w:lastRenderedPageBreak/>
         <w:drawing>
-          <wp:inline distT="0" distB="0" distL="0" distR="0" wp14:anchorId="24A6572C" wp14:editId="1DF83D12">
-            <wp:extent cx="5934075" cy="5657850"/>
+          <wp:inline distT="0" distB="0" distL="0" distR="0" wp14:anchorId="349387F4" wp14:editId="0DFB2AD8">
+            <wp:extent cx="5953125" cy="5314950"/>
             <wp:effectExtent l="0" t="0" r="9525" b="0"/>
-            <wp:docPr id="1229175178" name="Picture 7"/>
+            <wp:docPr id="1399984641" name="Picture 5"/>
             <wp:cNvGraphicFramePr>
               <a:graphicFrameLocks xmlns:a="http://schemas.openxmlformats.org/drawingml/2006/main" noChangeAspect="1"/>
             </wp:cNvGraphicFramePr>
@@ -10277,7 +10167,7 @@
               <a:graphicData uri="http://schemas.openxmlformats.org/drawingml/2006/picture">
                 <pic:pic xmlns:pic="http://schemas.openxmlformats.org/drawingml/2006/picture">
                   <pic:nvPicPr>
-                    <pic:cNvPr id="0" name="Picture 7"/>
+                    <pic:cNvPr id="0" name="Picture 5"/>
                     <pic:cNvPicPr>
                       <a:picLocks noChangeAspect="1" noChangeArrowheads="1"/>
                     </pic:cNvPicPr>
@@ -10298,7 +10188,7 @@
                   <pic:spPr bwMode="auto">
                     <a:xfrm>
                       <a:off x="0" y="0"/>
-                      <a:ext cx="5934075" cy="5657850"/>
+                      <a:ext cx="5953125" cy="5314950"/>
                     </a:xfrm>
                     <a:prstGeom prst="rect">
                       <a:avLst/>
@@ -10320,40 +10210,65 @@
         <w:spacing w:line="480" w:lineRule="auto"/>
       </w:pPr>
       <w:r>
-        <w:t xml:space="preserve">Figure 8. Bootstrapped predicted probability and 95% prediction intervals of ravens visiting the hunting regions based on </w:t>
-      </w:r>
-      <w:r>
-        <w:t>snow depth and</w:t>
-      </w:r>
-      <w:r>
-        <w:t xml:space="preserve"> whether they located a wolf kill after leaving their territory. All other continuous scaled covariates are held at 0</w:t>
-      </w:r>
-      <w:r>
-        <w:t xml:space="preserve"> and hunting season was set </w:t>
-      </w:r>
-      <w:proofErr w:type="gramStart"/>
-      <w:r>
-        <w:t>to</w:t>
-      </w:r>
-      <w:proofErr w:type="gramEnd"/>
-      <w:r>
-        <w:t xml:space="preserve"> true</w:t>
-      </w:r>
-      <w:r>
-        <w:t>.</w:t>
-      </w:r>
+        <w:t>Figure 7. Bootstrapped predicted probability</w:t>
+      </w:r>
+      <w:r>
+        <w:t xml:space="preserve"> and 95% </w:t>
+      </w:r>
+      <w:r>
+        <w:t>confidence</w:t>
+      </w:r>
+      <w:r>
+        <w:t xml:space="preserve"> intervals</w:t>
+      </w:r>
+      <w:r>
+        <w:t xml:space="preserve"> of ravens </w:t>
+      </w:r>
+      <w:r>
+        <w:t xml:space="preserve">visiting the hunting </w:t>
+      </w:r>
+      <w:r>
+        <w:t xml:space="preserve">regions based on </w:t>
+      </w:r>
+      <w:r>
+        <w:t>the timing of the hunting season</w:t>
+      </w:r>
+      <w:r>
+        <w:t xml:space="preserve"> and whether they located a wolf kill after leaving their territory</w:t>
+      </w:r>
+      <w:r>
+        <w:t xml:space="preserve">. </w:t>
+      </w:r>
+      <w:r>
+        <w:t xml:space="preserve">All other continuous </w:t>
+      </w:r>
+      <w:r>
+        <w:t xml:space="preserve">scaled </w:t>
+      </w:r>
+      <w:r>
+        <w:t>covariates are held at 0.</w:t>
+      </w:r>
+    </w:p>
+    <w:p>
+      <w:r>
+        <w:br w:type="page"/>
+      </w:r>
+    </w:p>
+    <w:p>
+      <w:pPr>
+        <w:spacing w:line="480" w:lineRule="auto"/>
+      </w:pPr>
     </w:p>
     <w:p>
       <w:r>
         <w:rPr>
           <w:noProof/>
         </w:rPr>
-        <w:lastRenderedPageBreak/>
         <w:drawing>
-          <wp:inline distT="0" distB="0" distL="0" distR="0" wp14:anchorId="26810268" wp14:editId="375D092E">
-            <wp:extent cx="5943600" cy="3208020"/>
+          <wp:inline distT="0" distB="0" distL="0" distR="0" wp14:anchorId="1AA2415D" wp14:editId="21417996">
+            <wp:extent cx="5943600" cy="4059555"/>
             <wp:effectExtent l="0" t="0" r="0" b="0"/>
-            <wp:docPr id="305438513" name="Graphic 1"/>
+            <wp:docPr id="371777561" name="Graphic 1"/>
             <wp:cNvGraphicFramePr>
               <a:graphicFrameLocks xmlns:a="http://schemas.openxmlformats.org/drawingml/2006/main" noChangeAspect="1"/>
             </wp:cNvGraphicFramePr>
@@ -10361,7 +10276,7 @@
               <a:graphicData uri="http://schemas.openxmlformats.org/drawingml/2006/picture">
                 <pic:pic xmlns:pic="http://schemas.openxmlformats.org/drawingml/2006/picture">
                   <pic:nvPicPr>
-                    <pic:cNvPr id="305438513" name=""/>
+                    <pic:cNvPr id="371777561" name=""/>
                     <pic:cNvPicPr/>
                   </pic:nvPicPr>
                   <pic:blipFill>
@@ -10379,7 +10294,7 @@
                   <pic:spPr>
                     <a:xfrm>
                       <a:off x="0" y="0"/>
-                      <a:ext cx="5943600" cy="3208020"/>
+                      <a:ext cx="5943600" cy="4059555"/>
                     </a:xfrm>
                     <a:prstGeom prst="rect">
                       <a:avLst/>
@@ -10400,7 +10315,7 @@
         <w:t xml:space="preserve">Figure </w:t>
       </w:r>
       <w:r>
-        <w:t>9</w:t>
+        <w:t>8</w:t>
       </w:r>
       <w:r>
         <w:t xml:space="preserve">. </w:t>
@@ -10442,10 +10357,10 @@
         </w:rPr>
         <w:lastRenderedPageBreak/>
         <w:drawing>
-          <wp:inline distT="0" distB="0" distL="0" distR="0" wp14:anchorId="3D5C5848" wp14:editId="356E2601">
-            <wp:extent cx="5943600" cy="3208020"/>
+          <wp:inline distT="0" distB="0" distL="0" distR="0" wp14:anchorId="7B75C415" wp14:editId="738952F6">
+            <wp:extent cx="5943600" cy="4059555"/>
             <wp:effectExtent l="0" t="0" r="0" b="0"/>
-            <wp:docPr id="32140230" name="Graphic 1"/>
+            <wp:docPr id="230293322" name="Graphic 1"/>
             <wp:cNvGraphicFramePr>
               <a:graphicFrameLocks xmlns:a="http://schemas.openxmlformats.org/drawingml/2006/main" noChangeAspect="1"/>
             </wp:cNvGraphicFramePr>
@@ -10453,7 +10368,7 @@
               <a:graphicData uri="http://schemas.openxmlformats.org/drawingml/2006/picture">
                 <pic:pic xmlns:pic="http://schemas.openxmlformats.org/drawingml/2006/picture">
                   <pic:nvPicPr>
-                    <pic:cNvPr id="32140230" name=""/>
+                    <pic:cNvPr id="230293322" name=""/>
                     <pic:cNvPicPr/>
                   </pic:nvPicPr>
                   <pic:blipFill>
@@ -10471,7 +10386,7 @@
                   <pic:spPr>
                     <a:xfrm>
                       <a:off x="0" y="0"/>
-                      <a:ext cx="5943600" cy="3208020"/>
+                      <a:ext cx="5943600" cy="4059555"/>
                     </a:xfrm>
                     <a:prstGeom prst="rect">
                       <a:avLst/>
@@ -10489,7 +10404,13 @@
         <w:spacing w:line="480" w:lineRule="auto"/>
       </w:pPr>
       <w:r>
-        <w:t>Figure 10. Plot show</w:t>
+        <w:t xml:space="preserve">Figure </w:t>
+      </w:r>
+      <w:r>
+        <w:t>9</w:t>
+      </w:r>
+      <w:r>
+        <w:t>. Plot show</w:t>
       </w:r>
       <w:r>
         <w:t>s</w:t>
@@ -10505,123 +10426,6 @@
       </w:r>
       <w:r>
         <w:t xml:space="preserve"> proportion of ravens that made a movement decision on each day during the early winter months. </w:t>
-      </w:r>
-    </w:p>
-    <w:p>
-      <w:r>
-        <w:br w:type="page"/>
-      </w:r>
-    </w:p>
-    <w:p>
-      <w:pPr>
-        <w:spacing w:line="480" w:lineRule="auto"/>
-      </w:pPr>
-      <w:r>
-        <w:rPr>
-          <w:noProof/>
-        </w:rPr>
-        <w:lastRenderedPageBreak/>
-        <w:drawing>
-          <wp:inline distT="0" distB="0" distL="0" distR="0" wp14:anchorId="01FF723C" wp14:editId="3F5056CD">
-            <wp:extent cx="5934075" cy="3133725"/>
-            <wp:effectExtent l="0" t="0" r="9525" b="9525"/>
-            <wp:docPr id="230687413" name="Picture 2"/>
-            <wp:cNvGraphicFramePr>
-              <a:graphicFrameLocks xmlns:a="http://schemas.openxmlformats.org/drawingml/2006/main" noChangeAspect="1"/>
-            </wp:cNvGraphicFramePr>
-            <a:graphic xmlns:a="http://schemas.openxmlformats.org/drawingml/2006/main">
-              <a:graphicData uri="http://schemas.openxmlformats.org/drawingml/2006/picture">
-                <pic:pic xmlns:pic="http://schemas.openxmlformats.org/drawingml/2006/picture">
-                  <pic:nvPicPr>
-                    <pic:cNvPr id="0" name="Picture 3"/>
-                    <pic:cNvPicPr>
-                      <a:picLocks noChangeAspect="1" noChangeArrowheads="1"/>
-                    </pic:cNvPicPr>
-                  </pic:nvPicPr>
-                  <pic:blipFill>
-                    <a:blip r:embed="rId25">
-                      <a:extLst>
-                        <a:ext uri="{28A0092B-C50C-407E-A947-70E740481C1C}">
-                          <a14:useLocalDpi xmlns:a14="http://schemas.microsoft.com/office/drawing/2010/main" val="0"/>
-                        </a:ext>
-                      </a:extLst>
-                    </a:blip>
-                    <a:srcRect/>
-                    <a:stretch>
-                      <a:fillRect/>
-                    </a:stretch>
-                  </pic:blipFill>
-                  <pic:spPr bwMode="auto">
-                    <a:xfrm>
-                      <a:off x="0" y="0"/>
-                      <a:ext cx="5934075" cy="3133725"/>
-                    </a:xfrm>
-                    <a:prstGeom prst="rect">
-                      <a:avLst/>
-                    </a:prstGeom>
-                    <a:noFill/>
-                    <a:ln>
-                      <a:noFill/>
-                    </a:ln>
-                  </pic:spPr>
-                </pic:pic>
-              </a:graphicData>
-            </a:graphic>
-          </wp:inline>
-        </w:drawing>
-      </w:r>
-      <w:r>
-        <w:rPr>
-          <w:noProof/>
-        </w:rPr>
-        <w:drawing>
-          <wp:inline distT="0" distB="0" distL="0" distR="0" wp14:anchorId="24A7ECD8" wp14:editId="1E6E9DA2">
-            <wp:extent cx="5934075" cy="3133725"/>
-            <wp:effectExtent l="0" t="0" r="9525" b="9525"/>
-            <wp:docPr id="976814123" name="Picture 3"/>
-            <wp:cNvGraphicFramePr>
-              <a:graphicFrameLocks xmlns:a="http://schemas.openxmlformats.org/drawingml/2006/main" noChangeAspect="1"/>
-            </wp:cNvGraphicFramePr>
-            <a:graphic xmlns:a="http://schemas.openxmlformats.org/drawingml/2006/main">
-              <a:graphicData uri="http://schemas.openxmlformats.org/drawingml/2006/picture">
-                <pic:pic xmlns:pic="http://schemas.openxmlformats.org/drawingml/2006/picture">
-                  <pic:nvPicPr>
-                    <pic:cNvPr id="0" name="Picture 4"/>
-                    <pic:cNvPicPr>
-                      <a:picLocks noChangeAspect="1" noChangeArrowheads="1"/>
-                    </pic:cNvPicPr>
-                  </pic:nvPicPr>
-                  <pic:blipFill>
-                    <a:blip r:embed="rId26">
-                      <a:extLst>
-                        <a:ext uri="{28A0092B-C50C-407E-A947-70E740481C1C}">
-                          <a14:useLocalDpi xmlns:a14="http://schemas.microsoft.com/office/drawing/2010/main" val="0"/>
-                        </a:ext>
-                      </a:extLst>
-                    </a:blip>
-                    <a:srcRect/>
-                    <a:stretch>
-                      <a:fillRect/>
-                    </a:stretch>
-                  </pic:blipFill>
-                  <pic:spPr bwMode="auto">
-                    <a:xfrm>
-                      <a:off x="0" y="0"/>
-                      <a:ext cx="5934075" cy="3133725"/>
-                    </a:xfrm>
-                    <a:prstGeom prst="rect">
-                      <a:avLst/>
-                    </a:prstGeom>
-                    <a:noFill/>
-                    <a:ln>
-                      <a:noFill/>
-                    </a:ln>
-                  </pic:spPr>
-                </pic:pic>
-              </a:graphicData>
-            </a:graphic>
-          </wp:inline>
-        </w:drawing>
       </w:r>
     </w:p>
     <w:sectPr>

</xml_diff>